<commit_message>
Update POODLE Attack Report
</commit_message>
<xml_diff>
--- a/poodle-files/POODLE Attack Report.docx
+++ b/poodle-files/POODLE Attack Report.docx
@@ -2572,15 +2572,15 @@
           <w:tab w:val="left" w:pos="450"/>
         </w:tabs>
       </w:pPr>
-    </w:p>
-    <w:p>
-      <w:pPr>
-        <w:tabs>
-          <w:tab w:val="left" w:pos="450"/>
-        </w:tabs>
-        <w:rPr>
-          <w:b/>
-        </w:rPr>
+      <w:r>
+        <w:t xml:space="preserve">  </w:t>
+      </w:r>
+    </w:p>
+    <w:p>
+      <w:pPr>
+        <w:tabs>
+          <w:tab w:val="left" w:pos="450"/>
+        </w:tabs>
       </w:pPr>
       <w:r>
         <w:rPr>
@@ -2588,47 +2588,447 @@
         </w:rPr>
         <w:t>- Also need libssl1.0.0 for dependent Hash Libraries</w:t>
       </w:r>
-    </w:p>
-    <w:p>
-      <w:pPr>
-        <w:tabs>
-          <w:tab w:val="left" w:pos="450"/>
-        </w:tabs>
-        <w:rPr>
-          <w:b/>
-        </w:rPr>
-      </w:pPr>
-      <w:r>
-        <w:rPr>
-          <w:b/>
-        </w:rPr>
-        <w:tab/>
-        <w:t>-- apt-get install libssl1.0-dev libxml2-dev zlib1g-dev</w:t>
-      </w:r>
-    </w:p>
-    <w:p>
-      <w:pPr>
-        <w:tabs>
-          <w:tab w:val="left" w:pos="450"/>
-        </w:tabs>
-      </w:pPr>
-      <w:bookmarkStart w:id="0" w:name="_GoBack"/>
-      <w:bookmarkEnd w:id="0"/>
-    </w:p>
-    <w:p>
-      <w:pPr>
-        <w:tabs>
-          <w:tab w:val="left" w:pos="450"/>
-        </w:tabs>
-      </w:pPr>
-      <w:r>
+      <w:r>
+        <w:rPr>
+          <w:b/>
+        </w:rPr>
+        <w:t xml:space="preserve">  </w:t>
+      </w:r>
+      <w:hyperlink r:id="rId15" w:history="1">
+        <w:r>
+          <w:rPr>
+            <w:rStyle w:val="Hyperlink"/>
+          </w:rPr>
+          <w:t>lin</w:t>
+        </w:r>
+        <w:r>
+          <w:rPr>
+            <w:rStyle w:val="Hyperlink"/>
+          </w:rPr>
+          <w:t>k</w:t>
+        </w:r>
+        <w:r>
+          <w:rPr>
+            <w:rStyle w:val="Hyperlink"/>
+          </w:rPr>
+          <w:t>1</w:t>
+        </w:r>
+      </w:hyperlink>
+      <w:r>
+        <w:rPr>
+          <w:b/>
+        </w:rPr>
+        <w:t xml:space="preserve">  </w:t>
+      </w:r>
+      <w:hyperlink r:id="rId16" w:history="1">
+        <w:r>
+          <w:rPr>
+            <w:rStyle w:val="Hyperlink"/>
+          </w:rPr>
+          <w:t>link2</w:t>
+        </w:r>
+      </w:hyperlink>
+      <w:r>
+        <w:t xml:space="preserve">      </w:t>
+      </w:r>
+    </w:p>
+    <w:p>
+      <w:pPr>
+        <w:tabs>
+          <w:tab w:val="left" w:pos="450"/>
+        </w:tabs>
+        <w:rPr>
+          <w:b/>
+        </w:rPr>
+      </w:pPr>
+      <w:r>
+        <w:rPr>
+          <w:b/>
+        </w:rPr>
+        <w:tab/>
+        <w:t>-</w:t>
+      </w:r>
+      <w:r>
+        <w:rPr>
+          <w:b/>
+        </w:rPr>
+        <w:t xml:space="preserve"> apt-get install -y </w:t>
+      </w:r>
+      <w:proofErr w:type="spellStart"/>
+      <w:r>
+        <w:rPr>
+          <w:b/>
+        </w:rPr>
+        <w:t>multiarch</w:t>
+      </w:r>
+      <w:proofErr w:type="spellEnd"/>
+      <w:r>
+        <w:rPr>
+          <w:b/>
+        </w:rPr>
+        <w:t>-support</w:t>
+      </w:r>
+    </w:p>
+    <w:p>
+      <w:pPr>
+        <w:tabs>
+          <w:tab w:val="left" w:pos="450"/>
+        </w:tabs>
+        <w:rPr>
+          <w:b/>
+        </w:rPr>
+      </w:pPr>
+      <w:r>
+        <w:rPr>
+          <w:b/>
+        </w:rPr>
+        <w:tab/>
         <w:t xml:space="preserve">- </w:t>
       </w:r>
+      <w:proofErr w:type="spellStart"/>
+      <w:r>
+        <w:rPr>
+          <w:b/>
+        </w:rPr>
+        <w:t>wget</w:t>
+      </w:r>
+      <w:proofErr w:type="spellEnd"/>
+      <w:r>
+        <w:rPr>
+          <w:b/>
+        </w:rPr>
+        <w:t xml:space="preserve"> http://ftp.us.debian.org/debian/pool/main/o/openssl/libssl1.0.0_1.0.1t-1+deb8u7_amd64.deb</w:t>
+      </w:r>
+    </w:p>
+    <w:p>
+      <w:pPr>
+        <w:tabs>
+          <w:tab w:val="left" w:pos="450"/>
+        </w:tabs>
+        <w:rPr>
+          <w:b/>
+          <w:lang w:val="pl-PL"/>
+        </w:rPr>
+      </w:pPr>
+      <w:r>
+        <w:rPr>
+          <w:b/>
+        </w:rPr>
+        <w:tab/>
+      </w:r>
+      <w:r>
+        <w:rPr>
+          <w:b/>
+          <w:lang w:val="pl-PL"/>
+        </w:rPr>
+        <w:t xml:space="preserve">- </w:t>
+      </w:r>
+      <w:proofErr w:type="spellStart"/>
+      <w:r>
+        <w:rPr>
+          <w:b/>
+          <w:lang w:val="pl-PL"/>
+        </w:rPr>
+        <w:t>dpkg</w:t>
+      </w:r>
+      <w:proofErr w:type="spellEnd"/>
+      <w:r>
+        <w:rPr>
+          <w:b/>
+          <w:lang w:val="pl-PL"/>
+        </w:rPr>
+        <w:t xml:space="preserve"> -i libssl1.0.0_1.0.1t-1+deb8u7_amd64.deb</w:t>
+      </w:r>
+    </w:p>
+    <w:p>
+      <w:pPr>
+        <w:tabs>
+          <w:tab w:val="left" w:pos="450"/>
+        </w:tabs>
+        <w:rPr>
+          <w:lang w:val="pl-PL"/>
+        </w:rPr>
+      </w:pPr>
+      <w:r>
+        <w:rPr>
+          <w:b/>
+          <w:lang w:val="pl-PL"/>
+        </w:rPr>
+        <w:tab/>
+      </w:r>
+      <w:proofErr w:type="spellStart"/>
+      <w:r>
+        <w:rPr>
+          <w:lang w:val="pl-PL"/>
+        </w:rPr>
+        <w:t>add</w:t>
+      </w:r>
+      <w:proofErr w:type="spellEnd"/>
+      <w:r>
+        <w:rPr>
+          <w:lang w:val="pl-PL"/>
+        </w:rPr>
+        <w:t xml:space="preserve"> </w:t>
+      </w:r>
+      <w:proofErr w:type="spellStart"/>
+      <w:r>
+        <w:rPr>
+          <w:lang w:val="pl-PL"/>
+        </w:rPr>
+        <w:t>path</w:t>
+      </w:r>
+      <w:proofErr w:type="spellEnd"/>
+      <w:r>
+        <w:rPr>
+          <w:lang w:val="pl-PL"/>
+        </w:rPr>
+        <w:t xml:space="preserve"> to </w:t>
+      </w:r>
+      <w:proofErr w:type="spellStart"/>
+      <w:r>
+        <w:rPr>
+          <w:lang w:val="pl-PL"/>
+        </w:rPr>
+        <w:t>bash</w:t>
+      </w:r>
+      <w:proofErr w:type="spellEnd"/>
+      <w:r>
+        <w:rPr>
+          <w:lang w:val="pl-PL"/>
+        </w:rPr>
+        <w:t xml:space="preserve"> profile:</w:t>
+      </w:r>
+    </w:p>
+    <w:p>
+      <w:pPr>
+        <w:tabs>
+          <w:tab w:val="left" w:pos="450"/>
+        </w:tabs>
+        <w:rPr>
+          <w:lang w:val="pl-PL"/>
+        </w:rPr>
+      </w:pPr>
+      <w:r>
+        <w:rPr>
+          <w:lang w:val="pl-PL"/>
+        </w:rPr>
+        <w:tab/>
+      </w:r>
+      <w:r>
+        <w:rPr>
+          <w:lang w:val="pl-PL"/>
+        </w:rPr>
+        <w:tab/>
+      </w:r>
+      <w:proofErr w:type="spellStart"/>
+      <w:r>
+        <w:rPr>
+          <w:lang w:val="pl-PL"/>
+        </w:rPr>
+        <w:t>gedit</w:t>
+      </w:r>
+      <w:proofErr w:type="spellEnd"/>
+      <w:r>
+        <w:rPr>
+          <w:lang w:val="pl-PL"/>
+        </w:rPr>
+        <w:t xml:space="preserve"> /</w:t>
+      </w:r>
+      <w:proofErr w:type="spellStart"/>
+      <w:r>
+        <w:rPr>
+          <w:lang w:val="pl-PL"/>
+        </w:rPr>
+        <w:t>etc</w:t>
+      </w:r>
+      <w:proofErr w:type="spellEnd"/>
+      <w:r>
+        <w:rPr>
+          <w:lang w:val="pl-PL"/>
+        </w:rPr>
+        <w:t>/</w:t>
+      </w:r>
+      <w:proofErr w:type="spellStart"/>
+      <w:r>
+        <w:rPr>
+          <w:lang w:val="pl-PL"/>
+        </w:rPr>
+        <w:t>bash.profile</w:t>
+      </w:r>
+      <w:proofErr w:type="spellEnd"/>
+    </w:p>
+    <w:p>
+      <w:pPr>
+        <w:tabs>
+          <w:tab w:val="left" w:pos="450"/>
+        </w:tabs>
+      </w:pPr>
+      <w:r>
+        <w:rPr>
+          <w:b/>
+          <w:lang w:val="pl-PL"/>
+        </w:rPr>
+        <w:tab/>
+      </w:r>
+      <w:r>
+        <w:rPr>
+          <w:b/>
+          <w:lang w:val="pl-PL"/>
+        </w:rPr>
+        <w:tab/>
+      </w:r>
+      <w:proofErr w:type="spellStart"/>
+      <w:r>
+        <w:t>LD_LIBRARY_PATH</w:t>
+      </w:r>
+      <w:proofErr w:type="spellEnd"/>
+      <w:r>
+        <w:t>=$</w:t>
+      </w:r>
+      <w:proofErr w:type="spellStart"/>
+      <w:r>
+        <w:t>LD_LIBRARY_PATH</w:t>
+      </w:r>
+      <w:proofErr w:type="spellEnd"/>
+      <w:r>
+        <w:t>:/</w:t>
+      </w:r>
+      <w:proofErr w:type="spellStart"/>
+      <w:r>
+        <w:t>usr</w:t>
+      </w:r>
+      <w:proofErr w:type="spellEnd"/>
+      <w:r>
+        <w:t>/local/lib</w:t>
+      </w:r>
+    </w:p>
+    <w:p>
+      <w:pPr>
+        <w:tabs>
+          <w:tab w:val="left" w:pos="450"/>
+        </w:tabs>
+      </w:pPr>
+      <w:r>
+        <w:tab/>
+      </w:r>
+      <w:r>
+        <w:tab/>
+      </w:r>
+      <w:proofErr w:type="spellStart"/>
+      <w:r>
+        <w:t>LD_LIBRARY_PATH</w:t>
+      </w:r>
+      <w:proofErr w:type="spellEnd"/>
+      <w:r>
+        <w:t>=$</w:t>
+      </w:r>
+      <w:proofErr w:type="spellStart"/>
+      <w:r>
+        <w:t>LD_</w:t>
+      </w:r>
+      <w:r>
+        <w:t>LIBRARY_PATH</w:t>
+      </w:r>
+      <w:proofErr w:type="spellEnd"/>
+      <w:r>
+        <w:t>:/</w:t>
+      </w:r>
+      <w:proofErr w:type="spellStart"/>
+      <w:r>
+        <w:t>usr</w:t>
+      </w:r>
+      <w:proofErr w:type="spellEnd"/>
+      <w:r>
+        <w:t>/local/</w:t>
+      </w:r>
+      <w:proofErr w:type="spellStart"/>
+      <w:r>
+        <w:t>ssl</w:t>
+      </w:r>
+      <w:proofErr w:type="spellEnd"/>
+      <w:r>
+        <w:t>/lib</w:t>
+      </w:r>
+    </w:p>
+    <w:p>
+      <w:pPr>
+        <w:tabs>
+          <w:tab w:val="left" w:pos="450"/>
+        </w:tabs>
+      </w:pPr>
+      <w:r>
+        <w:tab/>
+      </w:r>
+      <w:r>
+        <w:tab/>
+      </w:r>
+      <w:r>
+        <w:t xml:space="preserve">export </w:t>
+      </w:r>
+      <w:proofErr w:type="spellStart"/>
+      <w:r>
+        <w:t>LD_LIBRARY_PATH</w:t>
+      </w:r>
+      <w:proofErr w:type="spellEnd"/>
+    </w:p>
+    <w:p>
+      <w:pPr>
+        <w:tabs>
+          <w:tab w:val="left" w:pos="450"/>
+        </w:tabs>
+      </w:pPr>
+    </w:p>
+    <w:p>
+      <w:pPr>
+        <w:tabs>
+          <w:tab w:val="left" w:pos="450"/>
+        </w:tabs>
+      </w:pPr>
+      <w:r>
+        <w:t xml:space="preserve">- </w:t>
+      </w:r>
       <w:r>
         <w:t>Install old</w:t>
       </w:r>
       <w:r>
         <w:t xml:space="preserve"> OpenSSL before installing old Python</w:t>
+      </w:r>
+      <w:r>
+        <w:t xml:space="preserve">  </w:t>
+      </w:r>
+      <w:hyperlink r:id="rId17" w:history="1">
+        <w:r>
+          <w:rPr>
+            <w:rStyle w:val="Hyperlink"/>
+          </w:rPr>
+          <w:t>link1</w:t>
+        </w:r>
+      </w:hyperlink>
+      <w:r>
+        <w:t xml:space="preserve">  </w:t>
+      </w:r>
+      <w:hyperlink r:id="rId18" w:history="1">
+        <w:r>
+          <w:rPr>
+            <w:rStyle w:val="Hyperlink"/>
+          </w:rPr>
+          <w:t>link</w:t>
+        </w:r>
+        <w:r>
+          <w:rPr>
+            <w:rStyle w:val="Hyperlink"/>
+          </w:rPr>
+          <w:t>2</w:t>
+        </w:r>
+        <w:r>
+          <w:rPr>
+            <w:rStyle w:val="Hyperlink"/>
+          </w:rPr>
+          <w:t xml:space="preserve"> </w:t>
+        </w:r>
+      </w:hyperlink>
+      <w:r>
+        <w:t xml:space="preserve"> </w:t>
       </w:r>
     </w:p>
     <w:p>
@@ -2971,6 +3371,17 @@
           <w:bdr w:val="none" w:sz="0" w:space="0" w:color="auto" w:frame="1"/>
           <w:shd w:val="clear" w:color="auto" w:fill="EFF0F1"/>
         </w:rPr>
+        <w:t xml:space="preserve">shared(??) </w:t>
+      </w:r>
+      <w:r>
+        <w:rPr>
+          <w:rFonts w:ascii="Consolas" w:eastAsia="Times New Roman" w:hAnsi="Consolas" w:cs="Courier New"/>
+          <w:color w:val="242729"/>
+          <w:sz w:val="18"/>
+          <w:szCs w:val="20"/>
+          <w:bdr w:val="none" w:sz="0" w:space="0" w:color="auto" w:frame="1"/>
+          <w:shd w:val="clear" w:color="auto" w:fill="EFF0F1"/>
+        </w:rPr>
         <w:t>enable-ssl2 enable-ssl3 enable-ssl3-method</w:t>
       </w:r>
     </w:p>
@@ -3106,110 +3517,444 @@
           <w:tab w:val="left" w:pos="450"/>
         </w:tabs>
       </w:pPr>
+    </w:p>
+    <w:p>
+      <w:pPr>
+        <w:tabs>
+          <w:tab w:val="left" w:pos="450"/>
+        </w:tabs>
+      </w:pPr>
+    </w:p>
+    <w:p>
+      <w:pPr>
+        <w:tabs>
+          <w:tab w:val="left" w:pos="450"/>
+        </w:tabs>
+      </w:pPr>
+    </w:p>
+    <w:p>
+      <w:pPr>
+        <w:tabs>
+          <w:tab w:val="left" w:pos="450"/>
+        </w:tabs>
+      </w:pPr>
+    </w:p>
+    <w:p>
+      <w:pPr>
+        <w:tabs>
+          <w:tab w:val="left" w:pos="450"/>
+        </w:tabs>
+      </w:pPr>
+    </w:p>
+    <w:p>
+      <w:pPr>
+        <w:tabs>
+          <w:tab w:val="left" w:pos="450"/>
+        </w:tabs>
+      </w:pPr>
+    </w:p>
+    <w:p>
+      <w:pPr>
+        <w:tabs>
+          <w:tab w:val="left" w:pos="450"/>
+        </w:tabs>
+      </w:pPr>
+    </w:p>
+    <w:p>
+      <w:pPr>
+        <w:tabs>
+          <w:tab w:val="left" w:pos="450"/>
+        </w:tabs>
+      </w:pPr>
+    </w:p>
+    <w:p>
+      <w:pPr>
+        <w:tabs>
+          <w:tab w:val="left" w:pos="450"/>
+        </w:tabs>
+      </w:pPr>
+    </w:p>
+    <w:p>
+      <w:pPr>
+        <w:tabs>
+          <w:tab w:val="left" w:pos="450"/>
+        </w:tabs>
+      </w:pPr>
+    </w:p>
+    <w:p>
+      <w:pPr>
+        <w:tabs>
+          <w:tab w:val="left" w:pos="450"/>
+        </w:tabs>
+      </w:pPr>
+    </w:p>
+    <w:p>
+      <w:pPr>
+        <w:tabs>
+          <w:tab w:val="left" w:pos="450"/>
+        </w:tabs>
+      </w:pPr>
+    </w:p>
+    <w:p>
+      <w:pPr>
+        <w:tabs>
+          <w:tab w:val="left" w:pos="450"/>
+        </w:tabs>
+      </w:pPr>
+    </w:p>
+    <w:p>
+      <w:pPr>
+        <w:tabs>
+          <w:tab w:val="left" w:pos="450"/>
+        </w:tabs>
+      </w:pPr>
+    </w:p>
+    <w:p>
+      <w:pPr>
+        <w:tabs>
+          <w:tab w:val="left" w:pos="450"/>
+        </w:tabs>
+      </w:pPr>
+    </w:p>
+    <w:p>
+      <w:pPr>
+        <w:tabs>
+          <w:tab w:val="left" w:pos="450"/>
+        </w:tabs>
+      </w:pPr>
+      <w:r>
+        <w:t xml:space="preserve">- Also installing old </w:t>
+      </w:r>
+      <w:r>
+        <w:rPr>
+          <w:b/>
+        </w:rPr>
+        <w:t>Python 2.7.9</w:t>
+      </w:r>
+      <w:r>
+        <w:t xml:space="preserve"> using method above</w:t>
+      </w:r>
+    </w:p>
+    <w:p>
+      <w:pPr>
+        <w:tabs>
+          <w:tab w:val="left" w:pos="450"/>
+        </w:tabs>
+      </w:pPr>
+      <w:r>
+        <w:tab/>
+      </w:r>
+      <w:r>
+        <w:tab/>
+      </w:r>
+      <w:proofErr w:type="spellStart"/>
+      <w:r>
+        <w:t>wget</w:t>
+      </w:r>
+      <w:proofErr w:type="spellEnd"/>
+      <w:r>
+        <w:t xml:space="preserve"> https://www.python.org/ftp/python/2.7.9/Python-2.7.9.tgz</w:t>
+      </w:r>
+    </w:p>
+    <w:p>
+      <w:pPr>
+        <w:tabs>
+          <w:tab w:val="left" w:pos="450"/>
+        </w:tabs>
+      </w:pPr>
+      <w:r>
+        <w:tab/>
+      </w:r>
+      <w:r>
+        <w:tab/>
+        <w:t xml:space="preserve">tar </w:t>
+      </w:r>
+      <w:proofErr w:type="spellStart"/>
+      <w:r>
+        <w:t>xf</w:t>
+      </w:r>
+      <w:proofErr w:type="spellEnd"/>
+      <w:r>
+        <w:t xml:space="preserve"> Python-2.7.9.tgz</w:t>
+      </w:r>
+    </w:p>
+    <w:p>
+      <w:pPr>
+        <w:tabs>
+          <w:tab w:val="left" w:pos="450"/>
+        </w:tabs>
+      </w:pPr>
+      <w:r>
+        <w:tab/>
+      </w:r>
+      <w:r>
+        <w:tab/>
+        <w:t>cd Python-2.7.9</w:t>
+      </w:r>
+    </w:p>
+    <w:p>
+      <w:pPr>
+        <w:tabs>
+          <w:tab w:val="left" w:pos="450"/>
+        </w:tabs>
+      </w:pPr>
+      <w:r>
+        <w:tab/>
+      </w:r>
+      <w:r>
+        <w:tab/>
+      </w:r>
+      <w:proofErr w:type="spellStart"/>
+      <w:r>
+        <w:t>gedit</w:t>
+      </w:r>
+      <w:proofErr w:type="spellEnd"/>
+      <w:r>
+        <w:t xml:space="preserve"> Modules/</w:t>
+      </w:r>
+      <w:proofErr w:type="spellStart"/>
+      <w:r>
+        <w:t>Setup.dist</w:t>
+      </w:r>
+      <w:proofErr w:type="spellEnd"/>
+      <w:r>
+        <w:t xml:space="preserve">      [uncomment lines starting around ~210]</w:t>
+      </w:r>
+    </w:p>
+    <w:p>
+      <w:pPr>
+        <w:tabs>
+          <w:tab w:val="left" w:pos="450"/>
+        </w:tabs>
+      </w:pPr>
+      <w:r>
+        <w:tab/>
+        <w:t xml:space="preserve"> </w:t>
+      </w:r>
+      <w:r>
+        <w:rPr>
+          <w:noProof/>
+        </w:rPr>
+        <w:drawing>
+          <wp:inline distT="0" distB="0" distL="0" distR="0" wp14:anchorId="3AB749F1" wp14:editId="249C7520">
+            <wp:extent cx="3627755" cy="1043100"/>
+            <wp:effectExtent l="0" t="0" r="0" b="5080"/>
+            <wp:docPr id="7" name="Picture 7"/>
+            <wp:cNvGraphicFramePr>
+              <a:graphicFrameLocks xmlns:a="http://schemas.openxmlformats.org/drawingml/2006/main" noChangeAspect="1"/>
+            </wp:cNvGraphicFramePr>
+            <a:graphic xmlns:a="http://schemas.openxmlformats.org/drawingml/2006/main">
+              <a:graphicData uri="http://schemas.openxmlformats.org/drawingml/2006/picture">
+                <pic:pic xmlns:pic="http://schemas.openxmlformats.org/drawingml/2006/picture">
+                  <pic:nvPicPr>
+                    <pic:cNvPr id="1" name=""/>
+                    <pic:cNvPicPr/>
+                  </pic:nvPicPr>
+                  <pic:blipFill rotWithShape="1">
+                    <a:blip r:embed="rId19"/>
+                    <a:srcRect t="15921"/>
+                    <a:stretch/>
+                  </pic:blipFill>
+                  <pic:spPr bwMode="auto">
+                    <a:xfrm>
+                      <a:off x="0" y="0"/>
+                      <a:ext cx="3659772" cy="1052306"/>
+                    </a:xfrm>
+                    <a:prstGeom prst="rect">
+                      <a:avLst/>
+                    </a:prstGeom>
+                    <a:ln>
+                      <a:noFill/>
+                    </a:ln>
+                    <a:extLst>
+                      <a:ext uri="{53640926-AAD7-44D8-BBD7-CCE9431645EC}">
+                        <a14:shadowObscured xmlns:a14="http://schemas.microsoft.com/office/drawing/2010/main"/>
+                      </a:ext>
+                    </a:extLst>
+                  </pic:spPr>
+                </pic:pic>
+              </a:graphicData>
+            </a:graphic>
+          </wp:inline>
+        </w:drawing>
+      </w:r>
+    </w:p>
+    <w:p>
+      <w:pPr>
+        <w:tabs>
+          <w:tab w:val="left" w:pos="450"/>
+        </w:tabs>
+      </w:pPr>
+      <w:r>
+        <w:tab/>
+      </w:r>
+      <w:r>
+        <w:tab/>
+        <w:t>./configure  --prefix=/</w:t>
+      </w:r>
+      <w:proofErr w:type="spellStart"/>
+      <w:r>
+        <w:t>usr</w:t>
+      </w:r>
+      <w:proofErr w:type="spellEnd"/>
+      <w:r>
+        <w:t>/local/python2.7.9  --enable-shared (?? shared or no)</w:t>
+      </w:r>
+    </w:p>
+    <w:p>
+      <w:pPr>
+        <w:tabs>
+          <w:tab w:val="left" w:pos="450"/>
+        </w:tabs>
+      </w:pPr>
+      <w:r>
+        <w:tab/>
+      </w:r>
+      <w:r>
+        <w:tab/>
+        <w:t>make</w:t>
+      </w:r>
+    </w:p>
+    <w:p>
+      <w:pPr>
+        <w:tabs>
+          <w:tab w:val="left" w:pos="450"/>
+        </w:tabs>
+      </w:pPr>
+      <w:r>
+        <w:tab/>
+      </w:r>
+      <w:r>
+        <w:tab/>
+        <w:t>make install</w:t>
+      </w:r>
+    </w:p>
+    <w:p>
+      <w:pPr>
+        <w:tabs>
+          <w:tab w:val="left" w:pos="450"/>
+        </w:tabs>
+      </w:pPr>
+      <w:r>
+        <w:tab/>
+      </w:r>
+    </w:p>
+    <w:p>
+      <w:pPr>
+        <w:tabs>
+          <w:tab w:val="left" w:pos="450"/>
+        </w:tabs>
+      </w:pPr>
+      <w:r>
+        <w:tab/>
+        <w:t xml:space="preserve">execute: </w:t>
+      </w:r>
+      <w:r>
+        <w:rPr>
+          <w:b/>
+          <w:color w:val="FF0000"/>
+        </w:rPr>
+        <w:t>/</w:t>
+      </w:r>
+      <w:proofErr w:type="spellStart"/>
+      <w:r>
+        <w:rPr>
+          <w:b/>
+          <w:color w:val="FF0000"/>
+        </w:rPr>
+        <w:t>usr</w:t>
+      </w:r>
+      <w:proofErr w:type="spellEnd"/>
+      <w:r>
+        <w:rPr>
+          <w:b/>
+          <w:color w:val="FF0000"/>
+        </w:rPr>
+        <w:t>/local/python2.7.9/bin/python2.7     &lt;program.py&gt;</w:t>
+      </w:r>
+    </w:p>
+    <w:p>
+      <w:pPr>
+        <w:tabs>
+          <w:tab w:val="left" w:pos="450"/>
+        </w:tabs>
+      </w:pPr>
+    </w:p>
+    <w:p>
+      <w:pPr>
+        <w:tabs>
+          <w:tab w:val="left" w:pos="450"/>
+        </w:tabs>
+      </w:pPr>
+    </w:p>
+    <w:p>
+      <w:pPr>
+        <w:tabs>
+          <w:tab w:val="left" w:pos="450"/>
+        </w:tabs>
+      </w:pPr>
+      <w:r>
+        <w:t>- Install old Python3 that still supports SSLv3</w:t>
+      </w:r>
+      <w:r>
+        <w:t xml:space="preserve">  </w:t>
+      </w:r>
+      <w:hyperlink r:id="rId20" w:history="1">
+        <w:r>
+          <w:rPr>
+            <w:rStyle w:val="Hyperlink"/>
+          </w:rPr>
+          <w:t>link1</w:t>
+        </w:r>
+      </w:hyperlink>
+      <w:r>
+        <w:t xml:space="preserve">  </w:t>
+      </w:r>
+      <w:bookmarkStart w:id="0" w:name="_GoBack"/>
+      <w:bookmarkEnd w:id="0"/>
+    </w:p>
+    <w:p>
+      <w:pPr>
+        <w:tabs>
+          <w:tab w:val="left" w:pos="450"/>
+        </w:tabs>
+      </w:pPr>
+      <w:r>
+        <w:tab/>
+        <w:t>-- Create iso</w:t>
+      </w:r>
+      <w:r>
+        <w:t>lated</w:t>
+      </w:r>
+      <w:r>
+        <w:t xml:space="preserve"> parallel</w:t>
+      </w:r>
+      <w:r>
+        <w:t xml:space="preserve"> Python environment using </w:t>
+      </w:r>
+      <w:proofErr w:type="spellStart"/>
+      <w:r>
+        <w:t>Virtual</w:t>
+      </w:r>
+      <w:r>
+        <w:t>env</w:t>
+      </w:r>
+      <w:proofErr w:type="spellEnd"/>
+    </w:p>
+    <w:p>
+      <w:pPr>
+        <w:tabs>
+          <w:tab w:val="left" w:pos="450"/>
+        </w:tabs>
+      </w:pPr>
+      <w:r>
+        <w:tab/>
+      </w:r>
       <w:r>
         <w:tab/>
         <w:t xml:space="preserve">-- </w:t>
       </w:r>
-      <w:r>
-        <w:t>(</w:t>
-      </w:r>
-      <w:r>
-        <w:t xml:space="preserve">pre-installed </w:t>
-      </w:r>
-      <w:r>
-        <w:t xml:space="preserve">system </w:t>
-      </w:r>
-      <w:proofErr w:type="spellStart"/>
-      <w:r>
-        <w:t>openssl</w:t>
-      </w:r>
-      <w:proofErr w:type="spellEnd"/>
-      <w:r>
-        <w:t xml:space="preserve"> executable in /</w:t>
-      </w:r>
-      <w:proofErr w:type="spellStart"/>
-      <w:r>
-        <w:t>usr</w:t>
-      </w:r>
-      <w:proofErr w:type="spellEnd"/>
-      <w:r>
-        <w:t>/bin/</w:t>
-      </w:r>
-      <w:proofErr w:type="spellStart"/>
-      <w:r>
-        <w:t>openssl</w:t>
-      </w:r>
-      <w:proofErr w:type="spellEnd"/>
-      <w:r>
-        <w:t>)</w:t>
-      </w:r>
-    </w:p>
-    <w:p>
-      <w:pPr>
-        <w:tabs>
-          <w:tab w:val="left" w:pos="450"/>
-        </w:tabs>
-      </w:pPr>
-    </w:p>
-    <w:p>
-      <w:pPr>
-        <w:tabs>
-          <w:tab w:val="left" w:pos="450"/>
-        </w:tabs>
-      </w:pPr>
-    </w:p>
-    <w:p>
-      <w:pPr>
-        <w:tabs>
-          <w:tab w:val="left" w:pos="450"/>
-        </w:tabs>
-      </w:pPr>
-      <w:r>
-        <w:t>- Install old Python3 that still supports SSLv3</w:t>
-      </w:r>
-    </w:p>
-    <w:p>
-      <w:pPr>
-        <w:tabs>
-          <w:tab w:val="left" w:pos="450"/>
-        </w:tabs>
-      </w:pPr>
-      <w:r>
-        <w:tab/>
-        <w:t>-- Create iso</w:t>
-      </w:r>
-      <w:r>
-        <w:t>lated</w:t>
-      </w:r>
-      <w:r>
-        <w:t xml:space="preserve"> parallel</w:t>
-      </w:r>
-      <w:r>
-        <w:t xml:space="preserve"> Python environment using </w:t>
-      </w:r>
-      <w:proofErr w:type="spellStart"/>
-      <w:r>
-        <w:t>Virtual</w:t>
-      </w:r>
-      <w:r>
-        <w:t>env</w:t>
-      </w:r>
-      <w:proofErr w:type="spellEnd"/>
-    </w:p>
-    <w:p>
-      <w:pPr>
-        <w:tabs>
-          <w:tab w:val="left" w:pos="450"/>
-        </w:tabs>
-      </w:pPr>
-      <w:r>
-        <w:tab/>
-      </w:r>
-      <w:r>
-        <w:tab/>
-        <w:t xml:space="preserve">-- </w:t>
-      </w:r>
-      <w:hyperlink r:id="rId15" w:history="1">
+      <w:hyperlink r:id="rId21" w:history="1">
         <w:r>
           <w:rPr>
             <w:rStyle w:val="Hyperlink"/>
@@ -3239,7 +3984,7 @@
         <w:tab/>
         <w:t xml:space="preserve">-- </w:t>
       </w:r>
-      <w:hyperlink r:id="rId16" w:history="1">
+      <w:hyperlink r:id="rId22" w:history="1">
         <w:proofErr w:type="spellStart"/>
         <w:r>
           <w:rPr>
@@ -3268,7 +4013,7 @@
       <w:r>
         <w:t xml:space="preserve">-- </w:t>
       </w:r>
-      <w:hyperlink r:id="rId17" w:history="1">
+      <w:hyperlink r:id="rId23" w:history="1">
         <w:r>
           <w:rPr>
             <w:rStyle w:val="Hyperlink"/>
@@ -3318,142 +4063,225 @@
         <w:tabs>
           <w:tab w:val="left" w:pos="450"/>
         </w:tabs>
-        <w:rPr>
-          <w:b/>
-        </w:rPr>
-      </w:pPr>
-      <w:r>
-        <w:tab/>
-      </w:r>
-      <w:r>
-        <w:tab/>
-        <w:t xml:space="preserve">-- </w:t>
-      </w:r>
-      <w:r>
-        <w:rPr>
-          <w:b/>
-        </w:rPr>
-        <w:t>python3.3</w:t>
-      </w:r>
-      <w:r>
-        <w:t xml:space="preserve"> executable </w:t>
-      </w:r>
-      <w:r>
-        <w:t xml:space="preserve">in directory </w:t>
-      </w:r>
-      <w:r>
-        <w:rPr>
-          <w:b/>
-        </w:rPr>
-        <w:t>/</w:t>
+      </w:pPr>
+      <w:r>
+        <w:t>TRY 3.2.6</w:t>
+      </w:r>
+    </w:p>
+    <w:p>
+      <w:pPr>
+        <w:tabs>
+          <w:tab w:val="left" w:pos="450"/>
+        </w:tabs>
+        <w:rPr>
+          <w:b/>
+        </w:rPr>
+      </w:pPr>
+      <w:r>
+        <w:rPr>
+          <w:b/>
+        </w:rPr>
+        <w:tab/>
+      </w:r>
+      <w:r>
+        <w:rPr>
+          <w:b/>
+        </w:rPr>
+        <w:tab/>
       </w:r>
       <w:proofErr w:type="spellStart"/>
       <w:r>
         <w:rPr>
           <w:b/>
         </w:rPr>
-        <w:t>usr</w:t>
+        <w:t>wget</w:t>
       </w:r>
       <w:proofErr w:type="spellEnd"/>
       <w:r>
         <w:rPr>
           <w:b/>
         </w:rPr>
-        <w:t>/local/bin/python3.3</w:t>
-      </w:r>
-    </w:p>
-    <w:p>
-      <w:pPr>
-        <w:tabs>
-          <w:tab w:val="left" w:pos="450"/>
-        </w:tabs>
-      </w:pPr>
-      <w:r>
-        <w:tab/>
-      </w:r>
-      <w:r>
-        <w:tab/>
-        <w:t xml:space="preserve">-- python3.3 library files in </w:t>
-      </w:r>
-      <w:r>
-        <w:rPr>
-          <w:b/>
-        </w:rPr>
-        <w:t>/</w:t>
+        <w:t xml:space="preserve"> https:/</w:t>
+      </w:r>
+      <w:r>
+        <w:rPr>
+          <w:b/>
+        </w:rPr>
+        <w:t>/www.python.org/ftp/python/3.2</w:t>
+      </w:r>
+      <w:r>
+        <w:rPr>
+          <w:b/>
+        </w:rPr>
+        <w:t>.6</w:t>
+      </w:r>
+      <w:r>
+        <w:rPr>
+          <w:b/>
+        </w:rPr>
+        <w:t>/Python-3.2</w:t>
+      </w:r>
+      <w:r>
+        <w:rPr>
+          <w:b/>
+        </w:rPr>
+        <w:t>.6.tgz</w:t>
+      </w:r>
+    </w:p>
+    <w:p>
+      <w:pPr>
+        <w:tabs>
+          <w:tab w:val="left" w:pos="450"/>
+        </w:tabs>
+        <w:rPr>
+          <w:b/>
+        </w:rPr>
+      </w:pPr>
+      <w:r>
+        <w:rPr>
+          <w:b/>
+        </w:rPr>
+        <w:tab/>
+      </w:r>
+      <w:r>
+        <w:rPr>
+          <w:b/>
+        </w:rPr>
+        <w:tab/>
+      </w:r>
+      <w:r>
+        <w:rPr>
+          <w:b/>
+        </w:rPr>
+        <w:t xml:space="preserve">tar </w:t>
       </w:r>
       <w:proofErr w:type="spellStart"/>
       <w:r>
         <w:rPr>
           <w:b/>
         </w:rPr>
-        <w:t>usr</w:t>
+        <w:t>xf</w:t>
       </w:r>
       <w:proofErr w:type="spellEnd"/>
       <w:r>
         <w:rPr>
           <w:b/>
         </w:rPr>
-        <w:t>/local/lib</w:t>
-      </w:r>
-      <w:r>
-        <w:t xml:space="preserve"> </w:t>
-      </w:r>
-    </w:p>
-    <w:p>
-      <w:pPr>
-        <w:tabs>
-          <w:tab w:val="left" w:pos="450"/>
-        </w:tabs>
-      </w:pPr>
-      <w:r>
+        <w:t xml:space="preserve"> Python-3.2</w:t>
+      </w:r>
+      <w:r>
+        <w:rPr>
+          <w:b/>
+        </w:rPr>
+        <w:t>.6.tgz</w:t>
+      </w:r>
+    </w:p>
+    <w:p>
+      <w:pPr>
+        <w:tabs>
+          <w:tab w:val="left" w:pos="450"/>
+        </w:tabs>
+        <w:rPr>
+          <w:b/>
+        </w:rPr>
+      </w:pPr>
+      <w:r>
+        <w:rPr>
+          <w:b/>
+        </w:rPr>
+        <w:tab/>
+      </w:r>
+      <w:r>
+        <w:rPr>
+          <w:b/>
+        </w:rPr>
+        <w:tab/>
+      </w:r>
+      <w:r>
+        <w:rPr>
+          <w:b/>
+        </w:rPr>
+        <w:t>cd Python-3.2</w:t>
+      </w:r>
+      <w:r>
+        <w:rPr>
+          <w:b/>
+        </w:rPr>
+        <w:t>.6</w:t>
+      </w:r>
+    </w:p>
+    <w:p>
+      <w:pPr>
+        <w:tabs>
+          <w:tab w:val="left" w:pos="450"/>
+        </w:tabs>
+        <w:rPr>
+          <w:b/>
+        </w:rPr>
+      </w:pPr>
+      <w:r>
+        <w:rPr>
+          <w:b/>
+        </w:rPr>
+        <w:tab/>
+      </w:r>
+      <w:r>
+        <w:rPr>
+          <w:b/>
+        </w:rPr>
         <w:tab/>
       </w:r>
       <w:proofErr w:type="spellStart"/>
       <w:r>
-        <w:t>wget</w:t>
+        <w:rPr>
+          <w:b/>
+        </w:rPr>
+        <w:t>gedit</w:t>
       </w:r>
       <w:proofErr w:type="spellEnd"/>
       <w:r>
-        <w:t xml:space="preserve"> https:/</w:t>
-      </w:r>
-      <w:r>
-        <w:t>/www.python.org/ftp/python/3.3.6/Python-3.3.6</w:t>
-      </w:r>
-      <w:r>
-        <w:t>.tgz</w:t>
-      </w:r>
-    </w:p>
-    <w:p>
-      <w:pPr>
-        <w:tabs>
-          <w:tab w:val="left" w:pos="450"/>
-        </w:tabs>
-      </w:pPr>
-      <w:r>
-        <w:tab/>
-        <w:t xml:space="preserve">tar </w:t>
+        <w:rPr>
+          <w:b/>
+        </w:rPr>
+        <w:t xml:space="preserve"> Modules/</w:t>
       </w:r>
       <w:proofErr w:type="spellStart"/>
       <w:r>
-        <w:t>xf</w:t>
+        <w:rPr>
+          <w:b/>
+        </w:rPr>
+        <w:t>Setup.dist</w:t>
       </w:r>
       <w:proofErr w:type="spellEnd"/>
       <w:r>
-        <w:t xml:space="preserve"> Python-3.3.6</w:t>
-      </w:r>
-      <w:r>
-        <w:t>.tgz</w:t>
-      </w:r>
-    </w:p>
-    <w:p>
-      <w:pPr>
-        <w:tabs>
-          <w:tab w:val="left" w:pos="450"/>
-        </w:tabs>
-      </w:pPr>
-      <w:r>
-        <w:tab/>
-        <w:t>cd Python-3.3.6</w:t>
+        <w:rPr>
+          <w:b/>
+        </w:rPr>
+        <w:t xml:space="preserve">      [uncomment </w:t>
+      </w:r>
+      <w:r>
+        <w:rPr>
+          <w:b/>
+        </w:rPr>
+        <w:t>lines 200</w:t>
+      </w:r>
+      <w:r>
+        <w:rPr>
+          <w:b/>
+        </w:rPr>
+        <w:t xml:space="preserve"> –</w:t>
+      </w:r>
+      <w:r>
+        <w:rPr>
+          <w:b/>
+        </w:rPr>
+        <w:t xml:space="preserve"> 203</w:t>
+      </w:r>
+      <w:r>
+        <w:rPr>
+          <w:b/>
+        </w:rPr>
+        <w:t>]</w:t>
       </w:r>
     </w:p>
     <w:p>
@@ -3471,8 +4299,8 @@
         </w:rPr>
         <w:drawing>
           <wp:inline distT="0" distB="0" distL="0" distR="0" wp14:anchorId="55CEF366" wp14:editId="608A3BC5">
-            <wp:extent cx="3628340" cy="1240811"/>
-            <wp:effectExtent l="0" t="0" r="0" b="0"/>
+            <wp:extent cx="3627755" cy="1043100"/>
+            <wp:effectExtent l="0" t="0" r="0" b="5080"/>
             <wp:docPr id="6" name="Picture 6"/>
             <wp:cNvGraphicFramePr>
               <a:graphicFrameLocks xmlns:a="http://schemas.openxmlformats.org/drawingml/2006/main" noChangeAspect="1"/>
@@ -3484,20 +4312,27 @@
                     <pic:cNvPr id="1" name=""/>
                     <pic:cNvPicPr/>
                   </pic:nvPicPr>
-                  <pic:blipFill>
-                    <a:blip r:embed="rId18"/>
-                    <a:stretch>
-                      <a:fillRect/>
-                    </a:stretch>
+                  <pic:blipFill rotWithShape="1">
+                    <a:blip r:embed="rId19"/>
+                    <a:srcRect t="15921"/>
+                    <a:stretch/>
                   </pic:blipFill>
-                  <pic:spPr>
+                  <pic:spPr bwMode="auto">
                     <a:xfrm>
                       <a:off x="0" y="0"/>
-                      <a:ext cx="3659772" cy="1251560"/>
+                      <a:ext cx="3659772" cy="1052306"/>
                     </a:xfrm>
                     <a:prstGeom prst="rect">
                       <a:avLst/>
                     </a:prstGeom>
+                    <a:ln>
+                      <a:noFill/>
+                    </a:ln>
+                    <a:extLst>
+                      <a:ext uri="{53640926-AAD7-44D8-BBD7-CCE9431645EC}">
+                        <a14:shadowObscured xmlns:a14="http://schemas.microsoft.com/office/drawing/2010/main"/>
+                      </a:ext>
+                    </a:extLst>
                   </pic:spPr>
                 </pic:pic>
               </a:graphicData>
@@ -3511,21 +4346,128 @@
         <w:tabs>
           <w:tab w:val="left" w:pos="450"/>
         </w:tabs>
-      </w:pPr>
-      <w:r>
-        <w:lastRenderedPageBreak/>
-        <w:tab/>
+        <w:rPr>
+          <w:b/>
+        </w:rPr>
+      </w:pPr>
+      <w:r>
+        <w:rPr>
+          <w:b/>
+        </w:rPr>
+        <w:tab/>
+      </w:r>
+      <w:r>
+        <w:rPr>
+          <w:b/>
+        </w:rPr>
+        <w:tab/>
+      </w:r>
+      <w:r>
+        <w:rPr>
+          <w:b/>
+        </w:rPr>
         <w:t>./configure</w:t>
       </w:r>
-    </w:p>
-    <w:p>
-      <w:pPr>
-        <w:tabs>
-          <w:tab w:val="left" w:pos="450"/>
-        </w:tabs>
-      </w:pPr>
-      <w:r>
-        <w:tab/>
+      <w:r>
+        <w:rPr>
+          <w:b/>
+        </w:rPr>
+        <w:t xml:space="preserve"> </w:t>
+      </w:r>
+      <w:r>
+        <w:rPr>
+          <w:b/>
+        </w:rPr>
+        <w:t xml:space="preserve"> --</w:t>
+      </w:r>
+      <w:r>
+        <w:rPr>
+          <w:b/>
+        </w:rPr>
+        <w:t>prefix</w:t>
+      </w:r>
+      <w:r>
+        <w:rPr>
+          <w:b/>
+        </w:rPr>
+        <w:t>=</w:t>
+      </w:r>
+      <w:r>
+        <w:rPr>
+          <w:b/>
+        </w:rPr>
+        <w:t>/</w:t>
+      </w:r>
+      <w:proofErr w:type="spellStart"/>
+      <w:r>
+        <w:rPr>
+          <w:b/>
+        </w:rPr>
+        <w:t>usr</w:t>
+      </w:r>
+      <w:proofErr w:type="spellEnd"/>
+      <w:r>
+        <w:rPr>
+          <w:b/>
+        </w:rPr>
+        <w:t>/local/python3.</w:t>
+      </w:r>
+      <w:r>
+        <w:rPr>
+          <w:b/>
+        </w:rPr>
+        <w:t>2</w:t>
+      </w:r>
+      <w:r>
+        <w:rPr>
+          <w:b/>
+        </w:rPr>
+        <w:t>.6</w:t>
+      </w:r>
+      <w:r>
+        <w:rPr>
+          <w:b/>
+        </w:rPr>
+        <w:t xml:space="preserve"> </w:t>
+      </w:r>
+      <w:r>
+        <w:rPr>
+          <w:b/>
+        </w:rPr>
+        <w:t xml:space="preserve"> --enable-shared</w:t>
+      </w:r>
+      <w:r>
+        <w:rPr>
+          <w:b/>
+        </w:rPr>
+        <w:t xml:space="preserve"> </w:t>
+      </w:r>
+    </w:p>
+    <w:p>
+      <w:pPr>
+        <w:tabs>
+          <w:tab w:val="left" w:pos="450"/>
+        </w:tabs>
+        <w:rPr>
+          <w:b/>
+        </w:rPr>
+      </w:pPr>
+      <w:r>
+        <w:rPr>
+          <w:b/>
+        </w:rPr>
+        <w:tab/>
+      </w:r>
+      <w:r>
+        <w:rPr>
+          <w:b/>
+        </w:rPr>
+        <w:tab/>
+      </w:r>
+      <w:r>
+        <w:rPr>
+          <w:b/>
+        </w:rPr>
         <w:t>make</w:t>
       </w:r>
     </w:p>
@@ -3534,9 +4476,26 @@
         <w:tabs>
           <w:tab w:val="left" w:pos="450"/>
         </w:tabs>
-      </w:pPr>
-      <w:r>
-        <w:tab/>
+        <w:rPr>
+          <w:b/>
+        </w:rPr>
+      </w:pPr>
+      <w:r>
+        <w:rPr>
+          <w:b/>
+        </w:rPr>
+        <w:tab/>
+      </w:r>
+      <w:r>
+        <w:rPr>
+          <w:b/>
+        </w:rPr>
+        <w:tab/>
+      </w:r>
+      <w:r>
+        <w:rPr>
+          <w:b/>
+        </w:rPr>
         <w:t>make install</w:t>
       </w:r>
     </w:p>
@@ -3545,34 +4504,305 @@
         <w:tabs>
           <w:tab w:val="left" w:pos="450"/>
         </w:tabs>
-      </w:pPr>
-    </w:p>
-    <w:p>
-      <w:pPr>
-        <w:tabs>
-          <w:tab w:val="left" w:pos="450"/>
-        </w:tabs>
-      </w:pPr>
-      <w:r>
-        <w:t>- Also installing old Python 2.7.9 using method above</w:t>
-      </w:r>
-    </w:p>
-    <w:p>
-      <w:pPr>
-        <w:tabs>
-          <w:tab w:val="left" w:pos="450"/>
-        </w:tabs>
-      </w:pPr>
-    </w:p>
-    <w:p>
-      <w:pPr>
-        <w:tabs>
-          <w:tab w:val="left" w:pos="450"/>
-        </w:tabs>
-      </w:pPr>
-      <w:r>
-        <w:tab/>
-      </w:r>
+        <w:rPr>
+          <w:b/>
+        </w:rPr>
+      </w:pPr>
+    </w:p>
+    <w:p>
+      <w:pPr>
+        <w:tabs>
+          <w:tab w:val="left" w:pos="450"/>
+        </w:tabs>
+      </w:pPr>
+      <w:r>
+        <w:tab/>
+        <w:t>- add to bash profile:</w:t>
+      </w:r>
+    </w:p>
+    <w:p>
+      <w:pPr>
+        <w:tabs>
+          <w:tab w:val="left" w:pos="450"/>
+        </w:tabs>
+        <w:rPr>
+          <w:b/>
+          <w:lang w:val="pl-PL"/>
+        </w:rPr>
+      </w:pPr>
+      <w:r>
+        <w:tab/>
+      </w:r>
+      <w:r>
+        <w:tab/>
+      </w:r>
+      <w:proofErr w:type="spellStart"/>
+      <w:r>
+        <w:rPr>
+          <w:b/>
+          <w:lang w:val="pl-PL"/>
+        </w:rPr>
+        <w:t>gedit</w:t>
+      </w:r>
+      <w:proofErr w:type="spellEnd"/>
+      <w:r>
+        <w:rPr>
+          <w:b/>
+          <w:lang w:val="pl-PL"/>
+        </w:rPr>
+        <w:t xml:space="preserve"> /</w:t>
+      </w:r>
+      <w:proofErr w:type="spellStart"/>
+      <w:r>
+        <w:rPr>
+          <w:b/>
+          <w:lang w:val="pl-PL"/>
+        </w:rPr>
+        <w:t>etc</w:t>
+      </w:r>
+      <w:proofErr w:type="spellEnd"/>
+      <w:r>
+        <w:rPr>
+          <w:b/>
+          <w:lang w:val="pl-PL"/>
+        </w:rPr>
+        <w:t>/</w:t>
+      </w:r>
+      <w:proofErr w:type="spellStart"/>
+      <w:r>
+        <w:rPr>
+          <w:b/>
+          <w:lang w:val="pl-PL"/>
+        </w:rPr>
+        <w:t>bash.profile</w:t>
+      </w:r>
+      <w:proofErr w:type="spellEnd"/>
+    </w:p>
+    <w:p>
+      <w:pPr>
+        <w:tabs>
+          <w:tab w:val="left" w:pos="450"/>
+        </w:tabs>
+        <w:rPr>
+          <w:b/>
+        </w:rPr>
+      </w:pPr>
+      <w:r>
+        <w:rPr>
+          <w:b/>
+        </w:rPr>
+        <w:tab/>
+      </w:r>
+      <w:r>
+        <w:rPr>
+          <w:b/>
+        </w:rPr>
+        <w:tab/>
+      </w:r>
+      <w:proofErr w:type="spellStart"/>
+      <w:r>
+        <w:rPr>
+          <w:b/>
+        </w:rPr>
+        <w:t>LD_LIBRARY_PATH</w:t>
+      </w:r>
+      <w:proofErr w:type="spellEnd"/>
+      <w:r>
+        <w:rPr>
+          <w:b/>
+        </w:rPr>
+        <w:t>=$</w:t>
+      </w:r>
+      <w:proofErr w:type="spellStart"/>
+      <w:r>
+        <w:rPr>
+          <w:b/>
+        </w:rPr>
+        <w:t>LD_L</w:t>
+      </w:r>
+      <w:r>
+        <w:rPr>
+          <w:b/>
+        </w:rPr>
+        <w:t>IBRARY_PATH</w:t>
+      </w:r>
+      <w:proofErr w:type="spellEnd"/>
+      <w:r>
+        <w:rPr>
+          <w:b/>
+        </w:rPr>
+        <w:t>:/</w:t>
+      </w:r>
+      <w:proofErr w:type="spellStart"/>
+      <w:r>
+        <w:rPr>
+          <w:b/>
+        </w:rPr>
+        <w:t>usr</w:t>
+      </w:r>
+      <w:proofErr w:type="spellEnd"/>
+      <w:r>
+        <w:rPr>
+          <w:b/>
+        </w:rPr>
+        <w:t>/local/python3.2</w:t>
+      </w:r>
+      <w:r>
+        <w:rPr>
+          <w:b/>
+        </w:rPr>
+        <w:t>.6/lib</w:t>
+      </w:r>
+    </w:p>
+    <w:p>
+      <w:pPr>
+        <w:tabs>
+          <w:tab w:val="left" w:pos="450"/>
+        </w:tabs>
+        <w:rPr>
+          <w:b/>
+        </w:rPr>
+      </w:pPr>
+    </w:p>
+    <w:p>
+      <w:pPr>
+        <w:tabs>
+          <w:tab w:val="left" w:pos="450"/>
+        </w:tabs>
+        <w:rPr>
+          <w:b/>
+        </w:rPr>
+      </w:pPr>
+      <w:r>
+        <w:tab/>
+      </w:r>
+      <w:r>
+        <w:t>execute:</w:t>
+      </w:r>
+      <w:r>
+        <w:t xml:space="preserve"> </w:t>
+      </w:r>
+      <w:proofErr w:type="spellStart"/>
+      <w:r>
+        <w:t>LD_LIBRARY_PATH</w:t>
+      </w:r>
+      <w:proofErr w:type="spellEnd"/>
+      <w:r>
+        <w:t>=/</w:t>
+      </w:r>
+      <w:proofErr w:type="spellStart"/>
+      <w:r>
+        <w:t>usr</w:t>
+      </w:r>
+      <w:proofErr w:type="spellEnd"/>
+      <w:r>
+        <w:t>/local/python3.2.6/lib</w:t>
+      </w:r>
+      <w:r>
+        <w:t xml:space="preserve"> </w:t>
+      </w:r>
+      <w:r>
+        <w:rPr>
+          <w:b/>
+          <w:color w:val="FF0000"/>
+        </w:rPr>
+        <w:t>/</w:t>
+      </w:r>
+      <w:proofErr w:type="spellStart"/>
+      <w:r>
+        <w:rPr>
+          <w:b/>
+          <w:color w:val="FF0000"/>
+        </w:rPr>
+        <w:t>usr</w:t>
+      </w:r>
+      <w:proofErr w:type="spellEnd"/>
+      <w:r>
+        <w:rPr>
+          <w:b/>
+          <w:color w:val="FF0000"/>
+        </w:rPr>
+        <w:t>/local/python3.2.6/bin/python3.2</w:t>
+      </w:r>
+      <w:r>
+        <w:rPr>
+          <w:b/>
+          <w:color w:val="FF0000"/>
+        </w:rPr>
+        <w:t xml:space="preserve">     &lt;program.py&gt;</w:t>
+      </w:r>
+    </w:p>
+    <w:p>
+      <w:pPr>
+        <w:tabs>
+          <w:tab w:val="left" w:pos="450"/>
+        </w:tabs>
+        <w:rPr>
+          <w:b/>
+        </w:rPr>
+      </w:pPr>
+      <w:r>
+        <w:tab/>
+        <w:t xml:space="preserve">execute: </w:t>
+      </w:r>
+      <w:r>
+        <w:rPr>
+          <w:b/>
+          <w:color w:val="FF0000"/>
+        </w:rPr>
+        <w:t>/</w:t>
+      </w:r>
+      <w:proofErr w:type="spellStart"/>
+      <w:r>
+        <w:rPr>
+          <w:b/>
+          <w:color w:val="FF0000"/>
+        </w:rPr>
+        <w:t>us</w:t>
+      </w:r>
+      <w:r>
+        <w:rPr>
+          <w:b/>
+          <w:color w:val="FF0000"/>
+        </w:rPr>
+        <w:t>r</w:t>
+      </w:r>
+      <w:proofErr w:type="spellEnd"/>
+      <w:r>
+        <w:rPr>
+          <w:b/>
+          <w:color w:val="FF0000"/>
+        </w:rPr>
+        <w:t>/local/python3.2</w:t>
+      </w:r>
+      <w:r>
+        <w:rPr>
+          <w:b/>
+          <w:color w:val="FF0000"/>
+        </w:rPr>
+        <w:t>.</w:t>
+      </w:r>
+      <w:r>
+        <w:rPr>
+          <w:b/>
+          <w:color w:val="FF0000"/>
+        </w:rPr>
+        <w:t>6/bin/python3.2</w:t>
+      </w:r>
+      <w:r>
+        <w:rPr>
+          <w:b/>
+          <w:color w:val="FF0000"/>
+        </w:rPr>
+        <w:t xml:space="preserve">     &lt;program.py&gt;</w:t>
+      </w:r>
+    </w:p>
+    <w:p>
+      <w:pPr>
+        <w:tabs>
+          <w:tab w:val="left" w:pos="450"/>
+        </w:tabs>
+      </w:pPr>
     </w:p>
     <w:p>
       <w:pPr>
@@ -3783,11 +5013,17 @@
         <w:tabs>
           <w:tab w:val="left" w:pos="450"/>
         </w:tabs>
-      </w:pPr>
-      <w:r>
-        <w:tab/>
-      </w:r>
-      <w:r>
+        <w:rPr>
+          <w:b/>
+        </w:rPr>
+      </w:pPr>
+      <w:r>
+        <w:tab/>
+      </w:r>
+      <w:r>
+        <w:rPr>
+          <w:b/>
+        </w:rPr>
         <w:t>https://localhost:4443</w:t>
       </w:r>
     </w:p>
@@ -3836,7 +5072,6 @@
         <w:rPr>
           <w:noProof/>
         </w:rPr>
-        <w:lastRenderedPageBreak/>
         <w:drawing>
           <wp:inline distT="0" distB="0" distL="0" distR="0" wp14:anchorId="51882E2E" wp14:editId="2F2E22DB">
             <wp:extent cx="5281574" cy="4786671"/>
@@ -3853,7 +5088,7 @@
                     <pic:cNvPicPr/>
                   </pic:nvPicPr>
                   <pic:blipFill>
-                    <a:blip r:embed="rId19"/>
+                    <a:blip r:embed="rId24"/>
                     <a:stretch>
                       <a:fillRect/>
                     </a:stretch>
@@ -3884,6 +5119,7 @@
         <w:rPr>
           <w:noProof/>
         </w:rPr>
+        <w:lastRenderedPageBreak/>
         <w:drawing>
           <wp:inline distT="0" distB="0" distL="0" distR="0" wp14:anchorId="64BE85CC" wp14:editId="6CE4BADD">
             <wp:extent cx="3825864" cy="2750515"/>
@@ -3900,7 +5136,7 @@
                     <pic:cNvPicPr/>
                   </pic:nvPicPr>
                   <pic:blipFill>
-                    <a:blip r:embed="rId20"/>
+                    <a:blip r:embed="rId25"/>
                     <a:stretch>
                       <a:fillRect/>
                     </a:stretch>
@@ -4063,7 +5299,6 @@
         </w:tabs>
       </w:pPr>
       <w:r>
-        <w:lastRenderedPageBreak/>
         <w:t xml:space="preserve">58 f0 7d 24 5d 4b f6 46 ae b3 9b 2b d4 41 a3 94 </w:t>
       </w:r>
     </w:p>

</xml_diff>

<commit_message>
added instructions to install pip for local python module installation
</commit_message>
<xml_diff>
--- a/poodle-files/POODLE Attack Report.docx
+++ b/poodle-files/POODLE Attack Report.docx
@@ -2245,43 +2245,7 @@
           <w:rPr>
             <w:rStyle w:val="Hyperlink"/>
           </w:rPr>
-          <w:t xml:space="preserve">deprecated Firefox installation </w:t>
-        </w:r>
-        <w:r>
-          <w:rPr>
-            <w:rStyle w:val="Hyperlink"/>
-          </w:rPr>
-          <w:t>i</w:t>
-        </w:r>
-        <w:r>
-          <w:rPr>
-            <w:rStyle w:val="Hyperlink"/>
-          </w:rPr>
-          <w:t>n</w:t>
-        </w:r>
-        <w:r>
-          <w:rPr>
-            <w:rStyle w:val="Hyperlink"/>
-          </w:rPr>
-          <w:t>s</w:t>
-        </w:r>
-        <w:r>
-          <w:rPr>
-            <w:rStyle w:val="Hyperlink"/>
-          </w:rPr>
-          <w:t>t</w:t>
-        </w:r>
-        <w:r>
-          <w:rPr>
-            <w:rStyle w:val="Hyperlink"/>
-          </w:rPr>
-          <w:t>r</w:t>
-        </w:r>
-        <w:r>
-          <w:rPr>
-            <w:rStyle w:val="Hyperlink"/>
-          </w:rPr>
-          <w:t>uctions</w:t>
+          <w:t>deprecated Firefox installation instructions</w:t>
         </w:r>
       </w:hyperlink>
     </w:p>
@@ -2599,19 +2563,7 @@
           <w:rPr>
             <w:rStyle w:val="Hyperlink"/>
           </w:rPr>
-          <w:t>lin</w:t>
-        </w:r>
-        <w:r>
-          <w:rPr>
-            <w:rStyle w:val="Hyperlink"/>
-          </w:rPr>
-          <w:t>k</w:t>
-        </w:r>
-        <w:r>
-          <w:rPr>
-            <w:rStyle w:val="Hyperlink"/>
-          </w:rPr>
-          <w:t>1</w:t>
+          <w:t>link1</w:t>
         </w:r>
       </w:hyperlink>
       <w:r>
@@ -2745,136 +2697,105 @@
         <w:tabs>
           <w:tab w:val="left" w:pos="450"/>
         </w:tabs>
-        <w:rPr>
+      </w:pPr>
+      <w:r>
+        <w:rPr>
+          <w:b/>
           <w:lang w:val="pl-PL"/>
         </w:rPr>
-      </w:pPr>
-      <w:r>
-        <w:rPr>
-          <w:b/>
-          <w:lang w:val="pl-PL"/>
-        </w:rPr>
+        <w:tab/>
+      </w:r>
+      <w:r>
+        <w:t>add path to bash profile:</w:t>
+      </w:r>
+    </w:p>
+    <w:p>
+      <w:pPr>
+        <w:tabs>
+          <w:tab w:val="left" w:pos="450"/>
+        </w:tabs>
+      </w:pPr>
+      <w:r>
+        <w:tab/>
+      </w:r>
+      <w:r>
         <w:tab/>
       </w:r>
       <w:proofErr w:type="spellStart"/>
       <w:r>
-        <w:rPr>
-          <w:lang w:val="pl-PL"/>
-        </w:rPr>
-        <w:t>add</w:t>
+        <w:t>gedit</w:t>
       </w:r>
       <w:proofErr w:type="spellEnd"/>
       <w:r>
-        <w:rPr>
-          <w:lang w:val="pl-PL"/>
-        </w:rPr>
-        <w:t xml:space="preserve"> </w:t>
+        <w:t xml:space="preserve"> /</w:t>
       </w:r>
       <w:proofErr w:type="spellStart"/>
       <w:r>
-        <w:rPr>
-          <w:lang w:val="pl-PL"/>
-        </w:rPr>
-        <w:t>path</w:t>
+        <w:t>etc</w:t>
       </w:r>
       <w:proofErr w:type="spellEnd"/>
       <w:r>
-        <w:rPr>
-          <w:lang w:val="pl-PL"/>
-        </w:rPr>
-        <w:t xml:space="preserve"> to </w:t>
+        <w:t>/</w:t>
       </w:r>
       <w:proofErr w:type="spellStart"/>
       <w:r>
-        <w:rPr>
-          <w:lang w:val="pl-PL"/>
-        </w:rPr>
-        <w:t>bash</w:t>
+        <w:t>bash.profile</w:t>
       </w:r>
       <w:proofErr w:type="spellEnd"/>
-      <w:r>
-        <w:rPr>
-          <w:lang w:val="pl-PL"/>
-        </w:rPr>
-        <w:t xml:space="preserve"> profile:</w:t>
-      </w:r>
-    </w:p>
-    <w:p>
-      <w:pPr>
-        <w:tabs>
-          <w:tab w:val="left" w:pos="450"/>
-        </w:tabs>
-        <w:rPr>
-          <w:lang w:val="pl-PL"/>
-        </w:rPr>
-      </w:pPr>
-      <w:r>
-        <w:rPr>
-          <w:lang w:val="pl-PL"/>
-        </w:rPr>
-        <w:tab/>
-      </w:r>
-      <w:r>
-        <w:rPr>
-          <w:lang w:val="pl-PL"/>
+    </w:p>
+    <w:p>
+      <w:pPr>
+        <w:tabs>
+          <w:tab w:val="left" w:pos="450"/>
+        </w:tabs>
+      </w:pPr>
+      <w:r>
+        <w:rPr>
+          <w:b/>
+        </w:rPr>
+        <w:tab/>
+      </w:r>
+      <w:r>
+        <w:rPr>
+          <w:b/>
         </w:rPr>
         <w:tab/>
       </w:r>
       <w:proofErr w:type="spellStart"/>
       <w:r>
-        <w:rPr>
-          <w:lang w:val="pl-PL"/>
-        </w:rPr>
-        <w:t>gedit</w:t>
+        <w:t>LD_LIBRARY_PATH</w:t>
       </w:r>
       <w:proofErr w:type="spellEnd"/>
       <w:r>
-        <w:rPr>
-          <w:lang w:val="pl-PL"/>
-        </w:rPr>
-        <w:t xml:space="preserve"> /</w:t>
+        <w:t>=$</w:t>
       </w:r>
       <w:proofErr w:type="spellStart"/>
       <w:r>
-        <w:rPr>
-          <w:lang w:val="pl-PL"/>
-        </w:rPr>
-        <w:t>etc</w:t>
+        <w:t>LD_LIBRARY_PATH</w:t>
       </w:r>
       <w:proofErr w:type="spellEnd"/>
       <w:r>
-        <w:rPr>
-          <w:lang w:val="pl-PL"/>
-        </w:rPr>
-        <w:t>/</w:t>
+        <w:t>:/</w:t>
       </w:r>
       <w:proofErr w:type="spellStart"/>
       <w:r>
-        <w:rPr>
-          <w:lang w:val="pl-PL"/>
-        </w:rPr>
-        <w:t>bash.profile</w:t>
+        <w:t>usr</w:t>
       </w:r>
       <w:proofErr w:type="spellEnd"/>
-    </w:p>
-    <w:p>
-      <w:pPr>
-        <w:tabs>
-          <w:tab w:val="left" w:pos="450"/>
-        </w:tabs>
-      </w:pPr>
-      <w:r>
-        <w:rPr>
-          <w:b/>
-          <w:lang w:val="pl-PL"/>
-        </w:rPr>
-        <w:tab/>
-      </w:r>
-      <w:r>
-        <w:rPr>
-          <w:b/>
-          <w:lang w:val="pl-PL"/>
-        </w:rPr>
+      <w:r>
+        <w:t>/local/lib</w:t>
+      </w:r>
+    </w:p>
+    <w:p>
+      <w:pPr>
+        <w:tabs>
+          <w:tab w:val="left" w:pos="450"/>
+        </w:tabs>
+      </w:pPr>
+      <w:r>
+        <w:tab/>
+      </w:r>
+      <w:r>
         <w:tab/>
       </w:r>
       <w:proofErr w:type="spellStart"/>
@@ -2899,54 +2820,14 @@
       </w:r>
       <w:proofErr w:type="spellEnd"/>
       <w:r>
-        <w:t>/local/lib</w:t>
-      </w:r>
-    </w:p>
-    <w:p>
-      <w:pPr>
-        <w:tabs>
-          <w:tab w:val="left" w:pos="450"/>
-        </w:tabs>
-      </w:pPr>
-      <w:r>
-        <w:tab/>
-      </w:r>
-      <w:r>
-        <w:tab/>
+        <w:t>/local/</w:t>
       </w:r>
       <w:proofErr w:type="spellStart"/>
       <w:r>
-        <w:t>LD_LIBRARY_PATH</w:t>
+        <w:t>ssl</w:t>
       </w:r>
       <w:proofErr w:type="spellEnd"/>
       <w:r>
-        <w:t>=$</w:t>
-      </w:r>
-      <w:proofErr w:type="spellStart"/>
-      <w:r>
-        <w:t>LD_</w:t>
-      </w:r>
-      <w:r>
-        <w:t>LIBRARY_PATH</w:t>
-      </w:r>
-      <w:proofErr w:type="spellEnd"/>
-      <w:r>
-        <w:t>:/</w:t>
-      </w:r>
-      <w:proofErr w:type="spellStart"/>
-      <w:r>
-        <w:t>usr</w:t>
-      </w:r>
-      <w:proofErr w:type="spellEnd"/>
-      <w:r>
-        <w:t>/local/</w:t>
-      </w:r>
-      <w:proofErr w:type="spellStart"/>
-      <w:r>
-        <w:t>ssl</w:t>
-      </w:r>
-      <w:proofErr w:type="spellEnd"/>
-      <w:r>
         <w:t>/lib</w:t>
       </w:r>
     </w:p>
@@ -2961,8 +2842,6 @@
       </w:r>
       <w:r>
         <w:tab/>
-      </w:r>
-      <w:r>
         <w:t xml:space="preserve">export </w:t>
       </w:r>
       <w:proofErr w:type="spellStart"/>
@@ -3790,6 +3669,47 @@
       </w:r>
       <w:r>
         <w:tab/>
+        <w:t xml:space="preserve">uncomment Modules/Setup line 467 to compile with </w:t>
+      </w:r>
+      <w:proofErr w:type="spellStart"/>
+      <w:r>
+        <w:t>zlib</w:t>
+      </w:r>
+      <w:proofErr w:type="spellEnd"/>
+    </w:p>
+    <w:p>
+      <w:pPr>
+        <w:tabs>
+          <w:tab w:val="left" w:pos="450"/>
+        </w:tabs>
+      </w:pPr>
+      <w:r>
+        <w:tab/>
+      </w:r>
+      <w:r>
+        <w:tab/>
+        <w:t>and/or uncomment Modules/</w:t>
+      </w:r>
+      <w:proofErr w:type="spellStart"/>
+      <w:r>
+        <w:t>Setup.dist</w:t>
+      </w:r>
+      <w:proofErr w:type="spellEnd"/>
+      <w:r>
+        <w:t xml:space="preserve"> line</w:t>
+      </w:r>
+    </w:p>
+    <w:p>
+      <w:pPr>
+        <w:tabs>
+          <w:tab w:val="left" w:pos="450"/>
+        </w:tabs>
+      </w:pPr>
+      <w:r>
+        <w:tab/>
+      </w:r>
+      <w:r>
+        <w:tab/>
         <w:t>./configure  --prefix=/</w:t>
       </w:r>
       <w:proofErr w:type="spellStart"/>
@@ -3879,6 +3799,136 @@
           <w:tab w:val="left" w:pos="450"/>
         </w:tabs>
       </w:pPr>
+      <w:r>
+        <w:tab/>
+        <w:t>(kali 2018 system python is Python /</w:t>
+      </w:r>
+      <w:proofErr w:type="spellStart"/>
+      <w:r>
+        <w:t>usr</w:t>
+      </w:r>
+      <w:proofErr w:type="spellEnd"/>
+      <w:r>
+        <w:t>/bin/2.7.14)</w:t>
+      </w:r>
+    </w:p>
+    <w:p>
+      <w:pPr>
+        <w:tabs>
+          <w:tab w:val="left" w:pos="450"/>
+        </w:tabs>
+      </w:pPr>
+    </w:p>
+    <w:p>
+      <w:pPr>
+        <w:tabs>
+          <w:tab w:val="left" w:pos="450"/>
+        </w:tabs>
+      </w:pPr>
+      <w:r>
+        <w:t xml:space="preserve">- to </w:t>
+      </w:r>
+      <w:r>
+        <w:t>install modules to local Python installation, first install pip:</w:t>
+      </w:r>
+      <w:r>
+        <w:tab/>
+      </w:r>
+    </w:p>
+    <w:p>
+      <w:pPr>
+        <w:tabs>
+          <w:tab w:val="left" w:pos="450"/>
+        </w:tabs>
+      </w:pPr>
+      <w:r>
+        <w:tab/>
+        <w:t>1. download get-pip.py</w:t>
+      </w:r>
+    </w:p>
+    <w:p>
+      <w:pPr>
+        <w:tabs>
+          <w:tab w:val="left" w:pos="450"/>
+        </w:tabs>
+      </w:pPr>
+      <w:r>
+        <w:tab/>
+        <w:t>2. /</w:t>
+      </w:r>
+      <w:proofErr w:type="spellStart"/>
+      <w:r>
+        <w:t>usr</w:t>
+      </w:r>
+      <w:proofErr w:type="spellEnd"/>
+      <w:r>
+        <w:t>/local/python2.7.9/bin/python2.7 get-pip.py</w:t>
+      </w:r>
+    </w:p>
+    <w:p>
+      <w:pPr>
+        <w:tabs>
+          <w:tab w:val="left" w:pos="450"/>
+        </w:tabs>
+      </w:pPr>
+      <w:r>
+        <w:t>- then install package (</w:t>
+      </w:r>
+      <w:proofErr w:type="spellStart"/>
+      <w:r>
+        <w:t>pycrytpo</w:t>
+      </w:r>
+      <w:proofErr w:type="spellEnd"/>
+      <w:r>
+        <w:t xml:space="preserve"> is the example module here):</w:t>
+      </w:r>
+    </w:p>
+    <w:p>
+      <w:pPr>
+        <w:tabs>
+          <w:tab w:val="left" w:pos="450"/>
+        </w:tabs>
+      </w:pPr>
+      <w:r>
+        <w:tab/>
+        <w:t>3. /</w:t>
+      </w:r>
+      <w:proofErr w:type="spellStart"/>
+      <w:r>
+        <w:t>usr</w:t>
+      </w:r>
+      <w:proofErr w:type="spellEnd"/>
+      <w:r>
+        <w:t>/local/python2.7.9/python2.7/bin    /</w:t>
+      </w:r>
+      <w:proofErr w:type="spellStart"/>
+      <w:r>
+        <w:t>usr</w:t>
+      </w:r>
+      <w:proofErr w:type="spellEnd"/>
+      <w:r>
+        <w:t xml:space="preserve">/local/python2.7.9/python2.7/bin/pip   install  </w:t>
+      </w:r>
+      <w:bookmarkStart w:id="0" w:name="_GoBack"/>
+      <w:bookmarkEnd w:id="0"/>
+      <w:r>
+        <w:t xml:space="preserve"> </w:t>
+      </w:r>
+      <w:proofErr w:type="spellStart"/>
+      <w:r>
+        <w:t>pycrytpo</w:t>
+      </w:r>
+      <w:proofErr w:type="spellEnd"/>
+    </w:p>
+    <w:p>
+      <w:pPr>
+        <w:tabs>
+          <w:tab w:val="left" w:pos="450"/>
+        </w:tabs>
+      </w:pPr>
+      <w:r>
+        <w:tab/>
+      </w:r>
     </w:p>
     <w:p>
       <w:pPr>
@@ -3910,8 +3960,6 @@
       <w:r>
         <w:t xml:space="preserve">  </w:t>
       </w:r>
-      <w:bookmarkStart w:id="0" w:name="_GoBack"/>
-      <w:bookmarkEnd w:id="0"/>
     </w:p>
     <w:p>
       <w:pPr>
@@ -4030,25 +4078,19 @@
           <w:rPr>
             <w:rStyle w:val="Hyperlink"/>
           </w:rPr>
-          <w:t xml:space="preserve"> version from source</w:t>
+          <w:t xml:space="preserve"> version from source (</w:t>
         </w:r>
         <w:r>
           <w:rPr>
             <w:rStyle w:val="Hyperlink"/>
           </w:rPr>
-          <w:t xml:space="preserve"> </w:t>
+          <w:t>3.2.</w:t>
         </w:r>
         <w:r>
           <w:rPr>
             <w:rStyle w:val="Hyperlink"/>
           </w:rPr>
-          <w:t>(</w:t>
-        </w:r>
-        <w:r>
-          <w:rPr>
-            <w:rStyle w:val="Hyperlink"/>
-          </w:rPr>
-          <w:t>3.3.6</w:t>
+          <w:t>6</w:t>
         </w:r>
         <w:r>
           <w:rPr>
@@ -4057,16 +4099,6 @@
           <w:t>)</w:t>
         </w:r>
       </w:hyperlink>
-    </w:p>
-    <w:p>
-      <w:pPr>
-        <w:tabs>
-          <w:tab w:val="left" w:pos="450"/>
-        </w:tabs>
-      </w:pPr>
-      <w:r>
-        <w:t>TRY 3.2.6</w:t>
-      </w:r>
     </w:p>
     <w:p>
       <w:pPr>
@@ -4442,6 +4474,12 @@
         </w:rPr>
         <w:t xml:space="preserve"> </w:t>
       </w:r>
+      <w:r>
+        <w:rPr>
+          <w:b/>
+        </w:rPr>
+        <w:t>(?)</w:t>
+      </w:r>
     </w:p>
     <w:p>
       <w:pPr>
@@ -4527,7 +4565,6 @@
         </w:tabs>
         <w:rPr>
           <w:b/>
-          <w:lang w:val="pl-PL"/>
         </w:rPr>
       </w:pPr>
       <w:r>
@@ -4540,7 +4577,6 @@
       <w:r>
         <w:rPr>
           <w:b/>
-          <w:lang w:val="pl-PL"/>
         </w:rPr>
         <w:t>gedit</w:t>
       </w:r>
@@ -4548,7 +4584,6 @@
       <w:r>
         <w:rPr>
           <w:b/>
-          <w:lang w:val="pl-PL"/>
         </w:rPr>
         <w:t xml:space="preserve"> /</w:t>
       </w:r>
@@ -4556,7 +4591,6 @@
       <w:r>
         <w:rPr>
           <w:b/>
-          <w:lang w:val="pl-PL"/>
         </w:rPr>
         <w:t>etc</w:t>
       </w:r>
@@ -4564,7 +4598,6 @@
       <w:r>
         <w:rPr>
           <w:b/>
-          <w:lang w:val="pl-PL"/>
         </w:rPr>
         <w:t>/</w:t>
       </w:r>
@@ -4572,7 +4605,6 @@
       <w:r>
         <w:rPr>
           <w:b/>
-          <w:lang w:val="pl-PL"/>
         </w:rPr>
         <w:t>bash.profile</w:t>
       </w:r>
@@ -4675,12 +4707,7 @@
       </w:pPr>
       <w:r>
         <w:tab/>
-      </w:r>
-      <w:r>
-        <w:t>execute:</w:t>
-      </w:r>
-      <w:r>
-        <w:t xml:space="preserve"> </w:t>
+        <w:t xml:space="preserve">execute: </w:t>
       </w:r>
       <w:proofErr w:type="spellStart"/>
       <w:r>
@@ -4696,10 +4723,7 @@
       </w:r>
       <w:proofErr w:type="spellEnd"/>
       <w:r>
-        <w:t>/local/python3.2.6/lib</w:t>
-      </w:r>
-      <w:r>
-        <w:t xml:space="preserve"> </w:t>
+        <w:t xml:space="preserve">/local/python3.2.6/lib </w:t>
       </w:r>
       <w:r>
         <w:rPr>
@@ -4742,6 +4766,7 @@
         </w:rPr>
       </w:pPr>
       <w:r>
+        <w:lastRenderedPageBreak/>
         <w:tab/>
         <w:t xml:space="preserve">execute: </w:t>
       </w:r>
@@ -5072,6 +5097,7 @@
         <w:rPr>
           <w:noProof/>
         </w:rPr>
+        <w:lastRenderedPageBreak/>
         <w:drawing>
           <wp:inline distT="0" distB="0" distL="0" distR="0" wp14:anchorId="51882E2E" wp14:editId="2F2E22DB">
             <wp:extent cx="5281574" cy="4786671"/>
@@ -5119,7 +5145,6 @@
         <w:rPr>
           <w:noProof/>
         </w:rPr>
-        <w:lastRenderedPageBreak/>
         <w:drawing>
           <wp:inline distT="0" distB="0" distL="0" distR="0" wp14:anchorId="64BE85CC" wp14:editId="6CE4BADD">
             <wp:extent cx="3825864" cy="2750515"/>
@@ -5299,6 +5324,7 @@
         </w:tabs>
       </w:pPr>
       <w:r>
+        <w:lastRenderedPageBreak/>
         <w:t xml:space="preserve">58 f0 7d 24 5d 4b f6 46 ae b3 9b 2b d4 41 a3 94 </w:t>
       </w:r>
     </w:p>
@@ -9812,6 +9838,15 @@
 </file>
 
 <file path=customXml/item2.xml><?xml version="1.0" encoding="utf-8"?>
+<?mso-contentType ?>
+<FormTemplates xmlns="http://schemas.microsoft.com/sharepoint/v3/contenttype/forms">
+  <Display>DocumentLibraryForm</Display>
+  <Edit>AssetEditForm</Edit>
+  <New>DocumentLibraryForm</New>
+</FormTemplates>
+</file>
+
+<file path=customXml/item3.xml><?xml version="1.0" encoding="utf-8"?>
 <p:properties xmlns:p="http://schemas.microsoft.com/office/2006/metadata/properties" xmlns:xsi="http://www.w3.org/2001/XMLSchema-instance" xmlns:pc="http://schemas.microsoft.com/office/infopath/2007/PartnerControls">
   <documentManagement>
     <LocLastLocAttemptVersionTypeLookup xmlns="4873beb7-5857-4685-be1f-d57550cc96cc" xsi:nil="true"/>
@@ -9947,15 +9982,6 @@
 </p:properties>
 </file>
 
-<file path=customXml/item3.xml><?xml version="1.0" encoding="utf-8"?>
-<?mso-contentType ?>
-<FormTemplates xmlns="http://schemas.microsoft.com/sharepoint/v3/contenttype/forms">
-  <Display>DocumentLibraryForm</Display>
-  <Edit>AssetEditForm</Edit>
-  <New>DocumentLibraryForm</New>
-</FormTemplates>
-</file>
-
 <file path=customXml/itemProps1.xml><?xml version="1.0" encoding="utf-8"?>
 <ds:datastoreItem xmlns:ds="http://schemas.openxmlformats.org/officeDocument/2006/customXml" ds:itemID="{4B3A7E92-E05A-4924-9E8A-9F6659E5855B}">
   <ds:schemaRefs>
@@ -9975,6 +10001,14 @@
 </file>
 
 <file path=customXml/itemProps2.xml><?xml version="1.0" encoding="utf-8"?>
+<ds:datastoreItem xmlns:ds="http://schemas.openxmlformats.org/officeDocument/2006/customXml" ds:itemID="{C01C3C56-10DB-49F7-B061-44D8728D078A}">
+  <ds:schemaRefs>
+    <ds:schemaRef ds:uri="http://schemas.microsoft.com/sharepoint/v3/contenttype/forms"/>
+  </ds:schemaRefs>
+</ds:datastoreItem>
+</file>
+
+<file path=customXml/itemProps3.xml><?xml version="1.0" encoding="utf-8"?>
 <ds:datastoreItem xmlns:ds="http://schemas.openxmlformats.org/officeDocument/2006/customXml" ds:itemID="{7FBDB1CC-CEFB-4E46-8174-1F0AA0D30B24}">
   <ds:schemaRefs>
     <ds:schemaRef ds:uri="http://schemas.microsoft.com/office/2006/metadata/properties"/>
@@ -9982,12 +10016,4 @@
     <ds:schemaRef ds:uri="4873beb7-5857-4685-be1f-d57550cc96cc"/>
   </ds:schemaRefs>
 </ds:datastoreItem>
-</file>
-
-<file path=customXml/itemProps3.xml><?xml version="1.0" encoding="utf-8"?>
-<ds:datastoreItem xmlns:ds="http://schemas.openxmlformats.org/officeDocument/2006/customXml" ds:itemID="{C01C3C56-10DB-49F7-B061-44D8728D078A}">
-  <ds:schemaRefs>
-    <ds:schemaRef ds:uri="http://schemas.microsoft.com/sharepoint/v3/contenttype/forms"/>
-  </ds:schemaRefs>
-</ds:datastoreItem>
 </file>
</xml_diff>

<commit_message>
Got some SSLv3 traffic working on the webserver with Python 3.2.6
</commit_message>
<xml_diff>
--- a/poodle-files/POODLE Attack Report.docx
+++ b/poodle-files/POODLE Attack Report.docx
@@ -115,13 +115,8 @@
       </w:pPr>
       <w:r>
         <w:tab/>
-        <w:t xml:space="preserve">- one instigation method: </w:t>
-      </w:r>
-      <w:proofErr w:type="spellStart"/>
-      <w:r>
-        <w:t>MitM</w:t>
-      </w:r>
-      <w:proofErr w:type="spellEnd"/>
+        <w:t>- one instigation method: MitM</w:t>
+      </w:r>
       <w:r>
         <w:t xml:space="preserve"> attacker causes connection fai</w:t>
       </w:r>
@@ -135,15 +130,7 @@
         <w:t>res, triggering</w:t>
       </w:r>
       <w:r>
-        <w:t xml:space="preserve"> client and server to </w:t>
-      </w:r>
-      <w:proofErr w:type="spellStart"/>
-      <w:r>
-        <w:t>fallback</w:t>
-      </w:r>
-      <w:proofErr w:type="spellEnd"/>
-      <w:r>
-        <w:t xml:space="preserve"> to SSL3 </w:t>
+        <w:t xml:space="preserve"> client and server to fallback to SSL3 </w:t>
       </w:r>
     </w:p>
     <w:p>
@@ -157,13 +144,8 @@
         <w:t xml:space="preserve">   </w:t>
       </w:r>
       <w:r>
-        <w:t xml:space="preserve">connection, then execute </w:t>
-      </w:r>
-      <w:proofErr w:type="spellStart"/>
-      <w:r>
-        <w:t>POODLEattack</w:t>
-      </w:r>
-      <w:proofErr w:type="spellEnd"/>
+        <w:t>connection, then execute POODLEattack</w:t>
+      </w:r>
     </w:p>
     <w:p>
       <w:pPr>
@@ -234,15 +216,7 @@
         </w:tabs>
       </w:pPr>
       <w:r>
-        <w:t xml:space="preserve">1. Attacker established as </w:t>
-      </w:r>
-      <w:proofErr w:type="spellStart"/>
-      <w:r>
-        <w:t>MitM</w:t>
-      </w:r>
-      <w:proofErr w:type="spellEnd"/>
-      <w:r>
-        <w:t xml:space="preserve"> (the hard part)</w:t>
+        <w:t>1. Attacker established as MitM (the hard part)</w:t>
       </w:r>
     </w:p>
     <w:p>
@@ -962,7 +936,6 @@
       <w:r>
         <w:tab/>
       </w:r>
-      <w:proofErr w:type="spellStart"/>
       <w:r>
         <w:t>E</w:t>
       </w:r>
@@ -972,7 +945,6 @@
         </w:rPr>
         <w:t>CBC</w:t>
       </w:r>
-      <w:proofErr w:type="spellEnd"/>
       <w:r>
         <w:t xml:space="preserve">[K, </w:t>
       </w:r>
@@ -1545,25 +1517,17 @@
           <w:lang w:val="pl-PL"/>
         </w:rPr>
       </w:pPr>
-      <w:proofErr w:type="spellStart"/>
       <w:r>
         <w:rPr>
           <w:lang w:val="pl-PL"/>
         </w:rPr>
         <w:t>Since</w:t>
       </w:r>
-      <w:proofErr w:type="spellEnd"/>
       <w:r>
         <w:rPr>
           <w:lang w:val="pl-PL"/>
         </w:rPr>
         <w:tab/>
-      </w:r>
-      <w:proofErr w:type="spellStart"/>
-      <w:r>
-        <w:rPr>
-          <w:lang w:val="pl-PL"/>
-        </w:rPr>
         <w:t>D</w:t>
       </w:r>
       <w:r>
@@ -1573,7 +1537,6 @@
         </w:rPr>
         <w:t>K</w:t>
       </w:r>
-      <w:proofErr w:type="spellEnd"/>
       <w:r>
         <w:rPr>
           <w:lang w:val="pl-PL"/>
@@ -2270,15 +2233,7 @@
         <w:tab/>
       </w:r>
       <w:r>
-        <w:t>-- Firefox stored in /opt/</w:t>
-      </w:r>
-      <w:proofErr w:type="spellStart"/>
-      <w:r>
-        <w:t>firefox</w:t>
-      </w:r>
-      <w:proofErr w:type="spellEnd"/>
-      <w:r>
-        <w:t>/</w:t>
+        <w:t>-- Firefox stored in /opt/firefox/</w:t>
       </w:r>
     </w:p>
     <w:p>
@@ -2322,14 +2277,12 @@
         <w:tab/>
         <w:t>-- in address bar, type “</w:t>
       </w:r>
-      <w:proofErr w:type="spellStart"/>
       <w:r>
         <w:rPr>
           <w:b/>
         </w:rPr>
         <w:t>about:config</w:t>
       </w:r>
-      <w:proofErr w:type="spellEnd"/>
       <w:r>
         <w:t>” and press &lt;Enter&gt;</w:t>
       </w:r>
@@ -2362,14 +2315,7 @@
       </w:r>
       <w:r>
         <w:tab/>
-      </w:r>
-      <w:proofErr w:type="spellStart"/>
-      <w:r>
-        <w:t>security.tls.version.min</w:t>
-      </w:r>
-      <w:proofErr w:type="spellEnd"/>
-      <w:r>
-        <w:t xml:space="preserve"> = 0</w:t>
+        <w:t>security.tls.version.min = 0</w:t>
       </w:r>
       <w:r>
         <w:tab/>
@@ -2393,14 +2339,7 @@
       </w:r>
       <w:r>
         <w:tab/>
-      </w:r>
-      <w:proofErr w:type="spellStart"/>
-      <w:r>
-        <w:t>security.tls.version.max</w:t>
-      </w:r>
-      <w:proofErr w:type="spellEnd"/>
-      <w:r>
-        <w:t xml:space="preserve"> = 0</w:t>
+        <w:t>security.tls.version.max = 0</w:t>
       </w:r>
       <w:r>
         <w:tab/>
@@ -2424,14 +2363,7 @@
       </w:r>
       <w:r>
         <w:tab/>
-      </w:r>
-      <w:proofErr w:type="spellStart"/>
-      <w:r>
-        <w:t>security.tls.version.fallback</w:t>
-      </w:r>
-      <w:proofErr w:type="spellEnd"/>
-      <w:r>
-        <w:t>-limit = 0</w:t>
+        <w:t>security.tls.version.fallback-limit = 0</w:t>
       </w:r>
       <w:r>
         <w:tab/>
@@ -2604,21 +2536,7 @@
         <w:rPr>
           <w:b/>
         </w:rPr>
-        <w:t xml:space="preserve"> apt-get install -y </w:t>
-      </w:r>
-      <w:proofErr w:type="spellStart"/>
-      <w:r>
-        <w:rPr>
-          <w:b/>
-        </w:rPr>
-        <w:t>multiarch</w:t>
-      </w:r>
-      <w:proofErr w:type="spellEnd"/>
-      <w:r>
-        <w:rPr>
-          <w:b/>
-        </w:rPr>
-        <w:t>-support</w:t>
+        <w:t xml:space="preserve"> apt-get install -y multiarch-support</w:t>
       </w:r>
     </w:p>
     <w:p>
@@ -2637,19 +2555,11 @@
         <w:tab/>
         <w:t xml:space="preserve">- </w:t>
       </w:r>
-      <w:proofErr w:type="spellStart"/>
-      <w:r>
-        <w:rPr>
-          <w:b/>
-        </w:rPr>
-        <w:t>wget</w:t>
-      </w:r>
-      <w:proofErr w:type="spellEnd"/>
-      <w:r>
-        <w:rPr>
-          <w:b/>
-        </w:rPr>
-        <w:t xml:space="preserve"> http://ftp.us.debian.org/debian/pool/main/o/openssl/libssl1.0.0_1.0.1t-1+deb8u7_amd64.deb</w:t>
+      <w:r>
+        <w:rPr>
+          <w:b/>
+        </w:rPr>
+        <w:t>wget http://ftp.us.debian.org/debian/pool/main/o/openssl/libssl1.0.0_1.0.1t-1+deb8u7_amd64.deb</w:t>
       </w:r>
     </w:p>
     <w:p>
@@ -2675,34 +2585,25 @@
         </w:rPr>
         <w:t xml:space="preserve">- </w:t>
       </w:r>
-      <w:proofErr w:type="spellStart"/>
       <w:r>
         <w:rPr>
           <w:b/>
           <w:lang w:val="pl-PL"/>
         </w:rPr>
-        <w:t>dpkg</w:t>
-      </w:r>
-      <w:proofErr w:type="spellEnd"/>
+        <w:t>dpkg -i libssl1.0.0_1.0.1t-1+deb8u7_amd64.deb</w:t>
+      </w:r>
+    </w:p>
+    <w:p>
+      <w:pPr>
+        <w:tabs>
+          <w:tab w:val="left" w:pos="450"/>
+        </w:tabs>
+      </w:pPr>
       <w:r>
         <w:rPr>
           <w:b/>
           <w:lang w:val="pl-PL"/>
         </w:rPr>
-        <w:t xml:space="preserve"> -i libssl1.0.0_1.0.1t-1+deb8u7_amd64.deb</w:t>
-      </w:r>
-    </w:p>
-    <w:p>
-      <w:pPr>
-        <w:tabs>
-          <w:tab w:val="left" w:pos="450"/>
-        </w:tabs>
-      </w:pPr>
-      <w:r>
-        <w:rPr>
-          <w:b/>
-          <w:lang w:val="pl-PL"/>
-        </w:rPr>
         <w:tab/>
       </w:r>
       <w:r>
@@ -2721,134 +2622,59 @@
       <w:r>
         <w:tab/>
       </w:r>
-      <w:proofErr w:type="spellStart"/>
-      <w:r>
-        <w:t>gedit</w:t>
-      </w:r>
-      <w:proofErr w:type="spellEnd"/>
-      <w:r>
-        <w:t xml:space="preserve"> /</w:t>
-      </w:r>
-      <w:proofErr w:type="spellStart"/>
-      <w:r>
-        <w:t>etc</w:t>
-      </w:r>
-      <w:proofErr w:type="spellEnd"/>
-      <w:r>
-        <w:t>/</w:t>
-      </w:r>
-      <w:proofErr w:type="spellStart"/>
-      <w:r>
-        <w:t>bash.profile</w:t>
-      </w:r>
-      <w:proofErr w:type="spellEnd"/>
-    </w:p>
-    <w:p>
-      <w:pPr>
-        <w:tabs>
-          <w:tab w:val="left" w:pos="450"/>
-        </w:tabs>
-      </w:pPr>
-      <w:r>
-        <w:rPr>
-          <w:b/>
-        </w:rPr>
-        <w:tab/>
-      </w:r>
-      <w:r>
-        <w:rPr>
-          <w:b/>
-        </w:rPr>
-        <w:tab/>
-      </w:r>
-      <w:proofErr w:type="spellStart"/>
-      <w:r>
-        <w:t>LD_LIBRARY_PATH</w:t>
-      </w:r>
-      <w:proofErr w:type="spellEnd"/>
-      <w:r>
-        <w:t>=$</w:t>
-      </w:r>
-      <w:proofErr w:type="spellStart"/>
-      <w:r>
-        <w:t>LD_LIBRARY_PATH</w:t>
-      </w:r>
-      <w:proofErr w:type="spellEnd"/>
-      <w:r>
-        <w:t>:/</w:t>
-      </w:r>
-      <w:proofErr w:type="spellStart"/>
-      <w:r>
-        <w:t>usr</w:t>
-      </w:r>
-      <w:proofErr w:type="spellEnd"/>
-      <w:r>
-        <w:t>/local/lib</w:t>
-      </w:r>
-    </w:p>
-    <w:p>
-      <w:pPr>
-        <w:tabs>
-          <w:tab w:val="left" w:pos="450"/>
-        </w:tabs>
-      </w:pPr>
-      <w:r>
-        <w:tab/>
-      </w:r>
-      <w:r>
-        <w:tab/>
-      </w:r>
-      <w:proofErr w:type="spellStart"/>
-      <w:r>
-        <w:t>LD_LIBRARY_PATH</w:t>
-      </w:r>
-      <w:proofErr w:type="spellEnd"/>
-      <w:r>
-        <w:t>=$</w:t>
-      </w:r>
-      <w:proofErr w:type="spellStart"/>
-      <w:r>
-        <w:t>LD_LIBRARY_PATH</w:t>
-      </w:r>
-      <w:proofErr w:type="spellEnd"/>
-      <w:r>
-        <w:t>:/</w:t>
-      </w:r>
-      <w:proofErr w:type="spellStart"/>
-      <w:r>
-        <w:t>usr</w:t>
-      </w:r>
-      <w:proofErr w:type="spellEnd"/>
-      <w:r>
-        <w:t>/local/</w:t>
-      </w:r>
-      <w:proofErr w:type="spellStart"/>
-      <w:r>
-        <w:t>ssl</w:t>
-      </w:r>
-      <w:proofErr w:type="spellEnd"/>
-      <w:r>
-        <w:t>/lib</w:t>
-      </w:r>
-    </w:p>
-    <w:p>
-      <w:pPr>
-        <w:tabs>
-          <w:tab w:val="left" w:pos="450"/>
-        </w:tabs>
-      </w:pPr>
-      <w:r>
-        <w:tab/>
-      </w:r>
-      <w:r>
-        <w:tab/>
-        <w:t xml:space="preserve">export </w:t>
-      </w:r>
-      <w:proofErr w:type="spellStart"/>
-      <w:r>
-        <w:t>LD_LIBRARY_PATH</w:t>
-      </w:r>
-      <w:proofErr w:type="spellEnd"/>
+      <w:r>
+        <w:t>gedit /etc/bash.profile</w:t>
+      </w:r>
+    </w:p>
+    <w:p>
+      <w:pPr>
+        <w:tabs>
+          <w:tab w:val="left" w:pos="450"/>
+        </w:tabs>
+      </w:pPr>
+      <w:r>
+        <w:rPr>
+          <w:b/>
+        </w:rPr>
+        <w:tab/>
+      </w:r>
+      <w:r>
+        <w:rPr>
+          <w:b/>
+        </w:rPr>
+        <w:tab/>
+      </w:r>
+      <w:r>
+        <w:t>LD_LIBRARY_PATH=$LD_LIBRARY_PATH:/usr/local/lib</w:t>
+      </w:r>
+    </w:p>
+    <w:p>
+      <w:pPr>
+        <w:tabs>
+          <w:tab w:val="left" w:pos="450"/>
+        </w:tabs>
+      </w:pPr>
+      <w:r>
+        <w:tab/>
+      </w:r>
+      <w:r>
+        <w:tab/>
+        <w:t>LD_LIBRARY_PATH=$LD_LIBRARY_PATH:/usr/local/ssl/lib</w:t>
+      </w:r>
+    </w:p>
+    <w:p>
+      <w:pPr>
+        <w:tabs>
+          <w:tab w:val="left" w:pos="450"/>
+        </w:tabs>
+      </w:pPr>
+      <w:r>
+        <w:tab/>
+      </w:r>
+      <w:r>
+        <w:tab/>
+        <w:t>export LD_LIBRARY_PATH</w:t>
+      </w:r>
     </w:p>
     <w:p>
       <w:pPr>
@@ -2867,9 +2693,15 @@
         <w:t xml:space="preserve">- </w:t>
       </w:r>
       <w:r>
+        <w:rPr>
+          <w:b/>
+        </w:rPr>
         <w:t>Install old</w:t>
       </w:r>
       <w:r>
+        <w:rPr>
+          <w:b/>
+        </w:rPr>
         <w:t xml:space="preserve"> OpenSSL before installing old Python</w:t>
       </w:r>
       <w:r>
@@ -2933,23 +2765,7 @@
         <w:t xml:space="preserve"> (</w:t>
       </w:r>
       <w:r>
-        <w:t>default installs in /</w:t>
-      </w:r>
-      <w:proofErr w:type="spellStart"/>
-      <w:r>
-        <w:t>usr</w:t>
-      </w:r>
-      <w:proofErr w:type="spellEnd"/>
-      <w:r>
-        <w:t>/local (use --prefix     --</w:t>
-      </w:r>
-      <w:proofErr w:type="spellStart"/>
-      <w:r>
-        <w:t>openssldir</w:t>
-      </w:r>
-      <w:proofErr w:type="spellEnd"/>
-      <w:r>
-        <w:t xml:space="preserve"> if other)</w:t>
+        <w:t>default installs in /usr/local (use --prefix     --openssldir if other)</w:t>
       </w:r>
     </w:p>
     <w:p>
@@ -2972,35 +2788,7 @@
         <w:rPr>
           <w:b/>
         </w:rPr>
-        <w:t>/</w:t>
-      </w:r>
-      <w:proofErr w:type="spellStart"/>
-      <w:r>
-        <w:rPr>
-          <w:b/>
-        </w:rPr>
-        <w:t>usr</w:t>
-      </w:r>
-      <w:proofErr w:type="spellEnd"/>
-      <w:r>
-        <w:rPr>
-          <w:b/>
-        </w:rPr>
-        <w:t>/local/</w:t>
-      </w:r>
-      <w:proofErr w:type="spellStart"/>
-      <w:r>
-        <w:rPr>
-          <w:b/>
-        </w:rPr>
-        <w:t>ssl</w:t>
-      </w:r>
-      <w:proofErr w:type="spellEnd"/>
-      <w:r>
-        <w:rPr>
-          <w:b/>
-        </w:rPr>
-        <w:t>/</w:t>
+        <w:t>/usr/local/ssl/</w:t>
       </w:r>
     </w:p>
     <w:p>
@@ -3022,7 +2810,6 @@
       <w:r>
         <w:t xml:space="preserve">  </w:t>
       </w:r>
-      <w:proofErr w:type="spellStart"/>
       <w:r>
         <w:rPr>
           <w:rFonts w:eastAsia="Times New Roman" w:cs="Courier New"/>
@@ -3031,18 +2818,7 @@
           <w:bdr w:val="none" w:sz="0" w:space="0" w:color="auto" w:frame="1"/>
           <w:shd w:val="clear" w:color="auto" w:fill="EFF0F1"/>
         </w:rPr>
-        <w:t>wget</w:t>
-      </w:r>
-      <w:proofErr w:type="spellEnd"/>
-      <w:r>
-        <w:rPr>
-          <w:rFonts w:eastAsia="Times New Roman" w:cs="Courier New"/>
-          <w:color w:val="242729"/>
-          <w:sz w:val="20"/>
-          <w:bdr w:val="none" w:sz="0" w:space="0" w:color="auto" w:frame="1"/>
-          <w:shd w:val="clear" w:color="auto" w:fill="EFF0F1"/>
-        </w:rPr>
-        <w:t xml:space="preserve"> http://www.openssl.org/source/openssl-1.0.2a.tar.gz</w:t>
+        <w:t>wget http://www.openssl.org/source/openssl-1.0.2a.tar.gz</w:t>
       </w:r>
     </w:p>
     <w:p>
@@ -3096,31 +2872,7 @@
           <w:bdr w:val="none" w:sz="0" w:space="0" w:color="auto" w:frame="1"/>
           <w:shd w:val="clear" w:color="auto" w:fill="EFF0F1"/>
         </w:rPr>
-        <w:t>tar -</w:t>
-      </w:r>
-      <w:proofErr w:type="spellStart"/>
-      <w:r>
-        <w:rPr>
-          <w:rFonts w:ascii="Consolas" w:eastAsia="Times New Roman" w:hAnsi="Consolas" w:cs="Courier New"/>
-          <w:color w:val="242729"/>
-          <w:sz w:val="20"/>
-          <w:szCs w:val="20"/>
-          <w:bdr w:val="none" w:sz="0" w:space="0" w:color="auto" w:frame="1"/>
-          <w:shd w:val="clear" w:color="auto" w:fill="EFF0F1"/>
-        </w:rPr>
-        <w:t>xvzf</w:t>
-      </w:r>
-      <w:proofErr w:type="spellEnd"/>
-      <w:r>
-        <w:rPr>
-          <w:rFonts w:ascii="Consolas" w:eastAsia="Times New Roman" w:hAnsi="Consolas" w:cs="Courier New"/>
-          <w:color w:val="242729"/>
-          <w:sz w:val="20"/>
-          <w:szCs w:val="20"/>
-          <w:bdr w:val="none" w:sz="0" w:space="0" w:color="auto" w:frame="1"/>
-          <w:shd w:val="clear" w:color="auto" w:fill="EFF0F1"/>
-        </w:rPr>
-        <w:t xml:space="preserve"> openssl-1.0.2a.tar.gz</w:t>
+        <w:t>tar -xvzf openssl-1.0.2a.tar.gz</w:t>
       </w:r>
     </w:p>
     <w:p>
@@ -3358,7 +3110,6 @@
         </w:rPr>
         <w:tab/>
       </w:r>
-      <w:proofErr w:type="spellStart"/>
       <w:r>
         <w:rPr>
           <w:rFonts w:ascii="Consolas" w:eastAsia="Times New Roman" w:hAnsi="Consolas" w:cs="Courier New"/>
@@ -3368,19 +3119,7 @@
           <w:bdr w:val="none" w:sz="0" w:space="0" w:color="auto" w:frame="1"/>
           <w:shd w:val="clear" w:color="auto" w:fill="EFF0F1"/>
         </w:rPr>
-        <w:t>sudo</w:t>
-      </w:r>
-      <w:proofErr w:type="spellEnd"/>
-      <w:r>
-        <w:rPr>
-          <w:rFonts w:ascii="Consolas" w:eastAsia="Times New Roman" w:hAnsi="Consolas" w:cs="Courier New"/>
-          <w:color w:val="242729"/>
-          <w:sz w:val="20"/>
-          <w:szCs w:val="20"/>
-          <w:bdr w:val="none" w:sz="0" w:space="0" w:color="auto" w:frame="1"/>
-          <w:shd w:val="clear" w:color="auto" w:fill="EFF0F1"/>
-        </w:rPr>
-        <w:t xml:space="preserve"> make install </w:t>
+        <w:t xml:space="preserve">sudo make install </w:t>
       </w:r>
     </w:p>
     <w:p>
@@ -3525,36 +3264,21 @@
       </w:r>
       <w:r>
         <w:tab/>
-      </w:r>
-      <w:proofErr w:type="spellStart"/>
-      <w:r>
-        <w:t>wget</w:t>
-      </w:r>
-      <w:proofErr w:type="spellEnd"/>
-      <w:r>
-        <w:t xml:space="preserve"> https://www.python.org/ftp/python/2.7.9/Python-2.7.9.tgz</w:t>
-      </w:r>
-    </w:p>
-    <w:p>
-      <w:pPr>
-        <w:tabs>
-          <w:tab w:val="left" w:pos="450"/>
-        </w:tabs>
-      </w:pPr>
-      <w:r>
-        <w:tab/>
-      </w:r>
-      <w:r>
-        <w:tab/>
-        <w:t xml:space="preserve">tar </w:t>
-      </w:r>
-      <w:proofErr w:type="spellStart"/>
-      <w:r>
-        <w:t>xf</w:t>
-      </w:r>
-      <w:proofErr w:type="spellEnd"/>
-      <w:r>
-        <w:t xml:space="preserve"> Python-2.7.9.tgz</w:t>
+        <w:t>wget https://www.python.org/ftp/python/2.7.9/Python-2.7.9.tgz</w:t>
+      </w:r>
+    </w:p>
+    <w:p>
+      <w:pPr>
+        <w:tabs>
+          <w:tab w:val="left" w:pos="450"/>
+        </w:tabs>
+      </w:pPr>
+      <w:r>
+        <w:tab/>
+      </w:r>
+      <w:r>
+        <w:tab/>
+        <w:t>tar xf Python-2.7.9.tgz</w:t>
       </w:r>
     </w:p>
     <w:p>
@@ -3582,22 +3306,7 @@
       </w:r>
       <w:r>
         <w:tab/>
-      </w:r>
-      <w:proofErr w:type="spellStart"/>
-      <w:r>
-        <w:t>gedit</w:t>
-      </w:r>
-      <w:proofErr w:type="spellEnd"/>
-      <w:r>
-        <w:t xml:space="preserve"> Modules/</w:t>
-      </w:r>
-      <w:proofErr w:type="spellStart"/>
-      <w:r>
-        <w:t>Setup.dist</w:t>
-      </w:r>
-      <w:proofErr w:type="spellEnd"/>
-      <w:r>
-        <w:t xml:space="preserve">      [uncomment lines starting around ~210]</w:t>
+        <w:t>gedit Modules/Setup.dist      [uncomment lines starting around ~210]</w:t>
       </w:r>
     </w:p>
     <w:p>
@@ -3669,56 +3378,35 @@
       </w:r>
       <w:r>
         <w:tab/>
-        <w:t xml:space="preserve">uncomment Modules/Setup line 467 to compile with </w:t>
-      </w:r>
-      <w:proofErr w:type="spellStart"/>
-      <w:r>
-        <w:t>zlib</w:t>
-      </w:r>
-      <w:proofErr w:type="spellEnd"/>
-    </w:p>
-    <w:p>
-      <w:pPr>
-        <w:tabs>
-          <w:tab w:val="left" w:pos="450"/>
-        </w:tabs>
-      </w:pPr>
-      <w:r>
-        <w:tab/>
-      </w:r>
-      <w:r>
-        <w:tab/>
-        <w:t>and/or uncomment Modules/</w:t>
-      </w:r>
-      <w:proofErr w:type="spellStart"/>
-      <w:r>
-        <w:t>Setup.dist</w:t>
-      </w:r>
-      <w:proofErr w:type="spellEnd"/>
-      <w:r>
-        <w:t xml:space="preserve"> line</w:t>
-      </w:r>
-    </w:p>
-    <w:p>
-      <w:pPr>
-        <w:tabs>
-          <w:tab w:val="left" w:pos="450"/>
-        </w:tabs>
-      </w:pPr>
-      <w:r>
-        <w:tab/>
-      </w:r>
-      <w:r>
-        <w:tab/>
-        <w:t>./configure  --prefix=/</w:t>
-      </w:r>
-      <w:proofErr w:type="spellStart"/>
-      <w:r>
-        <w:t>usr</w:t>
-      </w:r>
-      <w:proofErr w:type="spellEnd"/>
-      <w:r>
-        <w:t>/local/python2.7.9  --enable-shared (?? shared or no)</w:t>
+        <w:t>uncomment Modules/Setup line 467 to compile with zlib</w:t>
+      </w:r>
+    </w:p>
+    <w:p>
+      <w:pPr>
+        <w:tabs>
+          <w:tab w:val="left" w:pos="450"/>
+        </w:tabs>
+      </w:pPr>
+      <w:r>
+        <w:tab/>
+      </w:r>
+      <w:r>
+        <w:tab/>
+        <w:t>and/or uncomment Modules/Setup.dist line</w:t>
+      </w:r>
+    </w:p>
+    <w:p>
+      <w:pPr>
+        <w:tabs>
+          <w:tab w:val="left" w:pos="450"/>
+        </w:tabs>
+      </w:pPr>
+      <w:r>
+        <w:tab/>
+      </w:r>
+      <w:r>
+        <w:tab/>
+        <w:t>./configure  --prefix=/usr/local/python2.7.9  --enable-shared (?? shared or no)</w:t>
       </w:r>
     </w:p>
     <w:p>
@@ -3774,42 +3462,18 @@
           <w:b/>
           <w:color w:val="FF0000"/>
         </w:rPr>
-        <w:t>/</w:t>
-      </w:r>
-      <w:proofErr w:type="spellStart"/>
-      <w:r>
-        <w:rPr>
-          <w:b/>
-          <w:color w:val="FF0000"/>
-        </w:rPr>
-        <w:t>usr</w:t>
-      </w:r>
-      <w:proofErr w:type="spellEnd"/>
-      <w:r>
-        <w:rPr>
-          <w:b/>
-          <w:color w:val="FF0000"/>
-        </w:rPr>
-        <w:t>/local/python2.7.9/bin/python2.7     &lt;program.py&gt;</w:t>
-      </w:r>
-    </w:p>
-    <w:p>
-      <w:pPr>
-        <w:tabs>
-          <w:tab w:val="left" w:pos="450"/>
-        </w:tabs>
-      </w:pPr>
-      <w:r>
-        <w:tab/>
-        <w:t>(kali 2018 system python is Python /</w:t>
-      </w:r>
-      <w:proofErr w:type="spellStart"/>
-      <w:r>
-        <w:t>usr</w:t>
-      </w:r>
-      <w:proofErr w:type="spellEnd"/>
-      <w:r>
-        <w:t>/bin/2.7.14)</w:t>
+        <w:t>/usr/local/python2.7.9/bin/python2.7     &lt;program.py&gt;</w:t>
+      </w:r>
+    </w:p>
+    <w:p>
+      <w:pPr>
+        <w:tabs>
+          <w:tab w:val="left" w:pos="450"/>
+        </w:tabs>
+      </w:pPr>
+      <w:r>
+        <w:tab/>
+        <w:t>(kali 2018 system python is Python /usr/bin/2.7.14)</w:t>
       </w:r>
     </w:p>
     <w:p>
@@ -3854,97 +3518,61 @@
       </w:pPr>
       <w:r>
         <w:tab/>
-        <w:t>2. /</w:t>
-      </w:r>
-      <w:proofErr w:type="spellStart"/>
-      <w:r>
-        <w:t>usr</w:t>
-      </w:r>
-      <w:proofErr w:type="spellEnd"/>
-      <w:r>
-        <w:t>/local/python2.7.9/bin/python2.7 get-pip.py</w:t>
-      </w:r>
-    </w:p>
-    <w:p>
-      <w:pPr>
-        <w:tabs>
-          <w:tab w:val="left" w:pos="450"/>
-        </w:tabs>
-      </w:pPr>
-      <w:r>
-        <w:t>- then install package (</w:t>
-      </w:r>
-      <w:proofErr w:type="spellStart"/>
-      <w:r>
-        <w:t>pycrytpo</w:t>
-      </w:r>
-      <w:proofErr w:type="spellEnd"/>
-      <w:r>
-        <w:t xml:space="preserve"> is the example module here):</w:t>
-      </w:r>
-    </w:p>
-    <w:p>
-      <w:pPr>
-        <w:tabs>
-          <w:tab w:val="left" w:pos="450"/>
-        </w:tabs>
-      </w:pPr>
-      <w:r>
-        <w:tab/>
-        <w:t>3. /</w:t>
-      </w:r>
-      <w:proofErr w:type="spellStart"/>
-      <w:r>
-        <w:t>usr</w:t>
-      </w:r>
-      <w:proofErr w:type="spellEnd"/>
-      <w:r>
-        <w:t>/local/python2.7.9/python2.7/bin    /</w:t>
-      </w:r>
-      <w:proofErr w:type="spellStart"/>
-      <w:r>
-        <w:t>usr</w:t>
-      </w:r>
-      <w:proofErr w:type="spellEnd"/>
-      <w:r>
-        <w:t xml:space="preserve">/local/python2.7.9/python2.7/bin/pip   install  </w:t>
-      </w:r>
-      <w:bookmarkStart w:id="0" w:name="_GoBack"/>
-      <w:bookmarkEnd w:id="0"/>
-      <w:r>
-        <w:t xml:space="preserve"> </w:t>
-      </w:r>
-      <w:proofErr w:type="spellStart"/>
-      <w:r>
-        <w:t>pycrytpo</w:t>
-      </w:r>
-      <w:proofErr w:type="spellEnd"/>
-    </w:p>
-    <w:p>
-      <w:pPr>
-        <w:tabs>
-          <w:tab w:val="left" w:pos="450"/>
-        </w:tabs>
-      </w:pPr>
-      <w:r>
-        <w:tab/>
-      </w:r>
-    </w:p>
-    <w:p>
-      <w:pPr>
-        <w:tabs>
-          <w:tab w:val="left" w:pos="450"/>
-        </w:tabs>
-      </w:pPr>
-    </w:p>
-    <w:p>
-      <w:pPr>
-        <w:tabs>
-          <w:tab w:val="left" w:pos="450"/>
-        </w:tabs>
-      </w:pPr>
-      <w:r>
-        <w:t>- Install old Python3 that still supports SSLv3</w:t>
+        <w:t>2. /usr/local/python2.7.9/bin/python2.7 get-pip.py</w:t>
+      </w:r>
+    </w:p>
+    <w:p>
+      <w:pPr>
+        <w:tabs>
+          <w:tab w:val="left" w:pos="450"/>
+        </w:tabs>
+      </w:pPr>
+      <w:r>
+        <w:t>- then install package (pycrytpo is the example module here):</w:t>
+      </w:r>
+    </w:p>
+    <w:p>
+      <w:pPr>
+        <w:tabs>
+          <w:tab w:val="left" w:pos="450"/>
+        </w:tabs>
+      </w:pPr>
+      <w:r>
+        <w:tab/>
+        <w:t>3. /usr/local/python2.7.9/python2.7/bin    /usr/local/python2.7.9/python2.7/bin/pip   install   pycrytpo</w:t>
+      </w:r>
+    </w:p>
+    <w:p>
+      <w:pPr>
+        <w:tabs>
+          <w:tab w:val="left" w:pos="450"/>
+        </w:tabs>
+      </w:pPr>
+      <w:r>
+        <w:tab/>
+      </w:r>
+    </w:p>
+    <w:p>
+      <w:pPr>
+        <w:tabs>
+          <w:tab w:val="left" w:pos="450"/>
+        </w:tabs>
+      </w:pPr>
+    </w:p>
+    <w:p>
+      <w:pPr>
+        <w:tabs>
+          <w:tab w:val="left" w:pos="450"/>
+        </w:tabs>
+      </w:pPr>
+      <w:r>
+        <w:t xml:space="preserve">- </w:t>
+      </w:r>
+      <w:r>
+        <w:rPr>
+          <w:b/>
+        </w:rPr>
+        <w:t>Install old Python3 that still supports SSLv3</w:t>
       </w:r>
       <w:r>
         <w:t xml:space="preserve">  </w:t>
@@ -3978,16 +3606,11 @@
         <w:t xml:space="preserve"> parallel</w:t>
       </w:r>
       <w:r>
-        <w:t xml:space="preserve"> Python environment using </w:t>
-      </w:r>
-      <w:proofErr w:type="spellStart"/>
-      <w:r>
-        <w:t>Virtual</w:t>
+        <w:t xml:space="preserve"> Python environment using Virtual</w:t>
       </w:r>
       <w:r>
         <w:t>env</w:t>
       </w:r>
-      <w:proofErr w:type="spellEnd"/>
     </w:p>
     <w:p>
       <w:pPr>
@@ -4007,45 +3630,29 @@
           <w:rPr>
             <w:rStyle w:val="Hyperlink"/>
           </w:rPr>
-          <w:t xml:space="preserve">install </w:t>
+          <w:t>install Virtualenv</w:t>
         </w:r>
-        <w:proofErr w:type="spellStart"/>
+      </w:hyperlink>
+    </w:p>
+    <w:p>
+      <w:pPr>
+        <w:tabs>
+          <w:tab w:val="left" w:pos="450"/>
+        </w:tabs>
+      </w:pPr>
+      <w:r>
+        <w:tab/>
+      </w:r>
+      <w:r>
+        <w:tab/>
+        <w:t xml:space="preserve">-- </w:t>
+      </w:r>
+      <w:hyperlink r:id="rId22" w:history="1">
         <w:r>
           <w:rPr>
             <w:rStyle w:val="Hyperlink"/>
           </w:rPr>
-          <w:t>Virtualenv</w:t>
-        </w:r>
-        <w:proofErr w:type="spellEnd"/>
-      </w:hyperlink>
-    </w:p>
-    <w:p>
-      <w:pPr>
-        <w:tabs>
-          <w:tab w:val="left" w:pos="450"/>
-        </w:tabs>
-      </w:pPr>
-      <w:r>
-        <w:tab/>
-      </w:r>
-      <w:r>
-        <w:tab/>
-        <w:t xml:space="preserve">-- </w:t>
-      </w:r>
-      <w:hyperlink r:id="rId22" w:history="1">
-        <w:proofErr w:type="spellStart"/>
-        <w:r>
-          <w:rPr>
-            <w:rStyle w:val="Hyperlink"/>
-          </w:rPr>
-          <w:t>Virtualenv</w:t>
-        </w:r>
-        <w:proofErr w:type="spellEnd"/>
-        <w:r>
-          <w:rPr>
-            <w:rStyle w:val="Hyperlink"/>
-          </w:rPr>
-          <w:t xml:space="preserve"> user guide</w:t>
+          <w:t>Virtualenv user guide</w:t>
         </w:r>
       </w:hyperlink>
     </w:p>
@@ -4121,19 +3728,11 @@
         </w:rPr>
         <w:tab/>
       </w:r>
-      <w:proofErr w:type="spellStart"/>
-      <w:r>
-        <w:rPr>
-          <w:b/>
-        </w:rPr>
-        <w:t>wget</w:t>
-      </w:r>
-      <w:proofErr w:type="spellEnd"/>
-      <w:r>
-        <w:rPr>
-          <w:b/>
-        </w:rPr>
-        <w:t xml:space="preserve"> https:/</w:t>
+      <w:r>
+        <w:rPr>
+          <w:b/>
+        </w:rPr>
+        <w:t>wget https:/</w:t>
       </w:r>
       <w:r>
         <w:rPr>
@@ -4185,21 +3784,7 @@
         <w:rPr>
           <w:b/>
         </w:rPr>
-        <w:t xml:space="preserve">tar </w:t>
-      </w:r>
-      <w:proofErr w:type="spellStart"/>
-      <w:r>
-        <w:rPr>
-          <w:b/>
-        </w:rPr>
-        <w:t>xf</w:t>
-      </w:r>
-      <w:proofErr w:type="spellEnd"/>
-      <w:r>
-        <w:rPr>
-          <w:b/>
-        </w:rPr>
-        <w:t xml:space="preserve"> Python-3.2</w:t>
+        <w:t>tar xf Python-3.2</w:t>
       </w:r>
       <w:r>
         <w:rPr>
@@ -4262,29 +3847,8 @@
           <w:b/>
         </w:rPr>
         <w:tab/>
-      </w:r>
-      <w:proofErr w:type="spellStart"/>
-      <w:r>
-        <w:rPr>
-          <w:b/>
-        </w:rPr>
-        <w:t>gedit</w:t>
-      </w:r>
-      <w:proofErr w:type="spellEnd"/>
-      <w:r>
-        <w:rPr>
-          <w:b/>
-        </w:rPr>
-        <w:t xml:space="preserve"> Modules/</w:t>
-      </w:r>
-      <w:proofErr w:type="spellStart"/>
-      <w:r>
-        <w:rPr>
-          <w:b/>
-        </w:rPr>
-        <w:t>Setup.dist</w:t>
-      </w:r>
-      <w:proofErr w:type="spellEnd"/>
+        <w:t>gedit Modules/Setup.dist</w:t>
+      </w:r>
       <w:r>
         <w:rPr>
           <w:b/>
@@ -4430,19 +3994,11 @@
         </w:rPr>
         <w:t>/</w:t>
       </w:r>
-      <w:proofErr w:type="spellStart"/>
-      <w:r>
-        <w:rPr>
-          <w:b/>
-        </w:rPr>
-        <w:t>usr</w:t>
-      </w:r>
-      <w:proofErr w:type="spellEnd"/>
-      <w:r>
-        <w:rPr>
-          <w:b/>
-        </w:rPr>
-        <w:t>/local/python3.</w:t>
+      <w:r>
+        <w:rPr>
+          <w:b/>
+        </w:rPr>
+        <w:t>usr/local/python3.</w:t>
       </w:r>
       <w:r>
         <w:rPr>
@@ -4573,111 +4129,45 @@
       <w:r>
         <w:tab/>
       </w:r>
-      <w:proofErr w:type="spellStart"/>
-      <w:r>
-        <w:rPr>
-          <w:b/>
-        </w:rPr>
-        <w:t>gedit</w:t>
-      </w:r>
-      <w:proofErr w:type="spellEnd"/>
-      <w:r>
-        <w:rPr>
-          <w:b/>
-        </w:rPr>
-        <w:t xml:space="preserve"> /</w:t>
-      </w:r>
-      <w:proofErr w:type="spellStart"/>
-      <w:r>
-        <w:rPr>
-          <w:b/>
-        </w:rPr>
-        <w:t>etc</w:t>
-      </w:r>
-      <w:proofErr w:type="spellEnd"/>
-      <w:r>
-        <w:rPr>
-          <w:b/>
-        </w:rPr>
-        <w:t>/</w:t>
-      </w:r>
-      <w:proofErr w:type="spellStart"/>
-      <w:r>
-        <w:rPr>
-          <w:b/>
-        </w:rPr>
-        <w:t>bash.profile</w:t>
-      </w:r>
-      <w:proofErr w:type="spellEnd"/>
-    </w:p>
-    <w:p>
-      <w:pPr>
-        <w:tabs>
-          <w:tab w:val="left" w:pos="450"/>
-        </w:tabs>
-        <w:rPr>
-          <w:b/>
-        </w:rPr>
-      </w:pPr>
-      <w:r>
-        <w:rPr>
-          <w:b/>
-        </w:rPr>
-        <w:tab/>
-      </w:r>
-      <w:r>
-        <w:rPr>
-          <w:b/>
-        </w:rPr>
-        <w:tab/>
-      </w:r>
-      <w:proofErr w:type="spellStart"/>
-      <w:r>
-        <w:rPr>
-          <w:b/>
-        </w:rPr>
-        <w:t>LD_LIBRARY_PATH</w:t>
-      </w:r>
-      <w:proofErr w:type="spellEnd"/>
-      <w:r>
-        <w:rPr>
-          <w:b/>
-        </w:rPr>
-        <w:t>=$</w:t>
-      </w:r>
-      <w:proofErr w:type="spellStart"/>
-      <w:r>
-        <w:rPr>
-          <w:b/>
-        </w:rPr>
-        <w:t>LD_L</w:t>
-      </w:r>
-      <w:r>
-        <w:rPr>
-          <w:b/>
-        </w:rPr>
-        <w:t>IBRARY_PATH</w:t>
-      </w:r>
-      <w:proofErr w:type="spellEnd"/>
-      <w:r>
-        <w:rPr>
-          <w:b/>
-        </w:rPr>
-        <w:t>:/</w:t>
-      </w:r>
-      <w:proofErr w:type="spellStart"/>
-      <w:r>
-        <w:rPr>
-          <w:b/>
-        </w:rPr>
-        <w:t>usr</w:t>
-      </w:r>
-      <w:proofErr w:type="spellEnd"/>
-      <w:r>
-        <w:rPr>
-          <w:b/>
-        </w:rPr>
-        <w:t>/local/python3.2</w:t>
+      <w:r>
+        <w:rPr>
+          <w:b/>
+        </w:rPr>
+        <w:t>gedit /etc/bash.profile</w:t>
+      </w:r>
+    </w:p>
+    <w:p>
+      <w:pPr>
+        <w:tabs>
+          <w:tab w:val="left" w:pos="450"/>
+        </w:tabs>
+        <w:rPr>
+          <w:b/>
+        </w:rPr>
+      </w:pPr>
+      <w:r>
+        <w:rPr>
+          <w:b/>
+        </w:rPr>
+        <w:tab/>
+      </w:r>
+      <w:r>
+        <w:rPr>
+          <w:b/>
+        </w:rPr>
+        <w:tab/>
+      </w:r>
+      <w:r>
+        <w:rPr>
+          <w:b/>
+        </w:rPr>
+        <w:t>LD_LIBRARY_PATH=$LD_L</w:t>
+      </w:r>
+      <w:r>
+        <w:rPr>
+          <w:b/>
+        </w:rPr>
+        <w:t>IBRARY_PATH:/usr/local/python3.2</w:t>
       </w:r>
       <w:r>
         <w:rPr>
@@ -4707,52 +4197,70 @@
       </w:pPr>
       <w:r>
         <w:tab/>
+        <w:t xml:space="preserve">execute: LD_LIBRARY_PATH=/usr/local/python3.2.6/lib </w:t>
+      </w:r>
+      <w:r>
+        <w:rPr>
+          <w:b/>
+          <w:color w:val="FF0000"/>
+        </w:rPr>
+        <w:t>/usr/local/python3.2.6/bin/python3.2</w:t>
+      </w:r>
+      <w:r>
+        <w:rPr>
+          <w:b/>
+          <w:color w:val="FF0000"/>
+        </w:rPr>
+        <w:t xml:space="preserve">     &lt;program.py&gt;</w:t>
+      </w:r>
+    </w:p>
+    <w:p>
+      <w:pPr>
+        <w:tabs>
+          <w:tab w:val="left" w:pos="450"/>
+        </w:tabs>
+        <w:rPr>
+          <w:b/>
+        </w:rPr>
+      </w:pPr>
+      <w:r>
+        <w:lastRenderedPageBreak/>
+        <w:tab/>
         <w:t xml:space="preserve">execute: </w:t>
       </w:r>
-      <w:proofErr w:type="spellStart"/>
-      <w:r>
-        <w:t>LD_LIBRARY_PATH</w:t>
-      </w:r>
-      <w:proofErr w:type="spellEnd"/>
-      <w:r>
-        <w:t>=/</w:t>
-      </w:r>
-      <w:proofErr w:type="spellStart"/>
-      <w:r>
-        <w:t>usr</w:t>
-      </w:r>
-      <w:proofErr w:type="spellEnd"/>
-      <w:r>
-        <w:t xml:space="preserve">/local/python3.2.6/lib </w:t>
-      </w:r>
       <w:r>
         <w:rPr>
           <w:b/>
           <w:color w:val="FF0000"/>
         </w:rPr>
-        <w:t>/</w:t>
-      </w:r>
-      <w:proofErr w:type="spellStart"/>
+        <w:t>/us</w:t>
+      </w:r>
       <w:r>
         <w:rPr>
           <w:b/>
           <w:color w:val="FF0000"/>
         </w:rPr>
-        <w:t>usr</w:t>
-      </w:r>
-      <w:proofErr w:type="spellEnd"/>
+        <w:t>r/local/python3.2</w:t>
+      </w:r>
       <w:r>
         <w:rPr>
           <w:b/>
           <w:color w:val="FF0000"/>
         </w:rPr>
-        <w:t>/local/python3.2.6/bin/python3.2</w:t>
+        <w:t>.</w:t>
       </w:r>
       <w:r>
         <w:rPr>
           <w:b/>
           <w:color w:val="FF0000"/>
         </w:rPr>
+        <w:t>6/bin/python3.2</w:t>
+      </w:r>
+      <w:r>
+        <w:rPr>
+          <w:b/>
+          <w:color w:val="FF0000"/>
+        </w:rPr>
         <w:t xml:space="preserve">     &lt;program.py&gt;</w:t>
       </w:r>
     </w:p>
@@ -4761,124 +4269,282 @@
         <w:tabs>
           <w:tab w:val="left" w:pos="450"/>
         </w:tabs>
-        <w:rPr>
-          <w:b/>
-        </w:rPr>
-      </w:pPr>
-      <w:r>
-        <w:lastRenderedPageBreak/>
-        <w:tab/>
-        <w:t xml:space="preserve">execute: </w:t>
-      </w:r>
-      <w:r>
-        <w:rPr>
-          <w:b/>
-          <w:color w:val="FF0000"/>
-        </w:rPr>
-        <w:t>/</w:t>
-      </w:r>
-      <w:proofErr w:type="spellStart"/>
-      <w:r>
-        <w:rPr>
-          <w:b/>
-          <w:color w:val="FF0000"/>
-        </w:rPr>
-        <w:t>us</w:t>
-      </w:r>
-      <w:r>
-        <w:rPr>
-          <w:b/>
-          <w:color w:val="FF0000"/>
-        </w:rPr>
-        <w:t>r</w:t>
-      </w:r>
-      <w:proofErr w:type="spellEnd"/>
-      <w:r>
-        <w:rPr>
-          <w:b/>
-          <w:color w:val="FF0000"/>
-        </w:rPr>
-        <w:t>/local/python3.2</w:t>
-      </w:r>
-      <w:r>
-        <w:rPr>
-          <w:b/>
-          <w:color w:val="FF0000"/>
-        </w:rPr>
-        <w:t>.</w:t>
-      </w:r>
-      <w:r>
-        <w:rPr>
-          <w:b/>
-          <w:color w:val="FF0000"/>
-        </w:rPr>
-        <w:t>6/bin/python3.2</w:t>
-      </w:r>
-      <w:r>
-        <w:rPr>
-          <w:b/>
-          <w:color w:val="FF0000"/>
-        </w:rPr>
-        <w:t xml:space="preserve">     &lt;program.py&gt;</w:t>
-      </w:r>
-    </w:p>
-    <w:p>
-      <w:pPr>
-        <w:tabs>
-          <w:tab w:val="left" w:pos="450"/>
-        </w:tabs>
-      </w:pPr>
-    </w:p>
-    <w:p>
-      <w:pPr>
-        <w:tabs>
-          <w:tab w:val="left" w:pos="450"/>
-        </w:tabs>
-      </w:pPr>
-      <w:r>
-        <w:tab/>
-      </w:r>
-    </w:p>
-    <w:p>
-      <w:pPr>
-        <w:tabs>
-          <w:tab w:val="left" w:pos="450"/>
-        </w:tabs>
-      </w:pPr>
-    </w:p>
-    <w:p>
-      <w:pPr>
-        <w:tabs>
-          <w:tab w:val="left" w:pos="450"/>
-        </w:tabs>
-      </w:pPr>
-    </w:p>
-    <w:p>
-      <w:pPr>
-        <w:tabs>
-          <w:tab w:val="left" w:pos="450"/>
-        </w:tabs>
-      </w:pPr>
-      <w:r>
-        <w:t>- client</w:t>
-      </w:r>
-    </w:p>
-    <w:p>
-      <w:pPr>
-        <w:tabs>
-          <w:tab w:val="left" w:pos="450"/>
-        </w:tabs>
-      </w:pPr>
-    </w:p>
-    <w:p>
-      <w:pPr>
-        <w:tabs>
-          <w:tab w:val="left" w:pos="450"/>
-        </w:tabs>
-      </w:pPr>
-      <w:r>
-        <w:t>- attacker already established as man-in-the-middle</w:t>
-      </w:r>
+      </w:pPr>
+    </w:p>
+    <w:p>
+      <w:pPr>
+        <w:tabs>
+          <w:tab w:val="left" w:pos="450"/>
+        </w:tabs>
+      </w:pPr>
+      <w:r>
+        <w:tab/>
+      </w:r>
+    </w:p>
+    <w:p>
+      <w:pPr>
+        <w:tabs>
+          <w:tab w:val="left" w:pos="450"/>
+        </w:tabs>
+      </w:pPr>
+    </w:p>
+    <w:p>
+      <w:pPr>
+        <w:tabs>
+          <w:tab w:val="left" w:pos="450"/>
+        </w:tabs>
+        <w:rPr>
+          <w:b/>
+        </w:rPr>
+      </w:pPr>
+      <w:r>
+        <w:rPr>
+          <w:b/>
+        </w:rPr>
+        <w:t>Wireshark Setup</w:t>
+      </w:r>
+    </w:p>
+    <w:p>
+      <w:pPr>
+        <w:tabs>
+          <w:tab w:val="left" w:pos="450"/>
+        </w:tabs>
+      </w:pPr>
+      <w:r>
+        <w:t>- need to configure ports used in order for Wireshark to recognize SSLv3 packet traffic</w:t>
+      </w:r>
+    </w:p>
+    <w:p>
+      <w:pPr>
+        <w:tabs>
+          <w:tab w:val="left" w:pos="450"/>
+        </w:tabs>
+      </w:pPr>
+      <w:r>
+        <w:tab/>
+        <w:t xml:space="preserve">- Edit -&gt; Preferences -&gt; Protocols -&gt; HTTP -&gt; SSL/TLS Ports -&gt; </w:t>
+      </w:r>
+      <w:bookmarkStart w:id="0" w:name="_GoBack"/>
+      <w:bookmarkEnd w:id="0"/>
+      <w:r>
+        <w:t>add your custom port number(s)</w:t>
+      </w:r>
+    </w:p>
+    <w:p>
+      <w:pPr>
+        <w:tabs>
+          <w:tab w:val="left" w:pos="450"/>
+        </w:tabs>
+      </w:pPr>
+    </w:p>
+    <w:p>
+      <w:pPr>
+        <w:tabs>
+          <w:tab w:val="left" w:pos="450"/>
+        </w:tabs>
+      </w:pPr>
+    </w:p>
+    <w:p>
+      <w:pPr>
+        <w:tabs>
+          <w:tab w:val="left" w:pos="450"/>
+        </w:tabs>
+      </w:pPr>
+    </w:p>
+    <w:p>
+      <w:pPr>
+        <w:tabs>
+          <w:tab w:val="left" w:pos="450"/>
+        </w:tabs>
+      </w:pPr>
+    </w:p>
+    <w:p>
+      <w:pPr>
+        <w:tabs>
+          <w:tab w:val="left" w:pos="450"/>
+        </w:tabs>
+        <w:rPr>
+          <w:b/>
+        </w:rPr>
+      </w:pPr>
+      <w:r>
+        <w:rPr>
+          <w:b/>
+        </w:rPr>
+        <w:t>Web Server</w:t>
+      </w:r>
+    </w:p>
+    <w:p>
+      <w:pPr>
+        <w:tabs>
+          <w:tab w:val="left" w:pos="450"/>
+        </w:tabs>
+      </w:pPr>
+      <w:r>
+        <w:t>execute web server</w:t>
+      </w:r>
+      <w:r>
+        <w:t xml:space="preserve"> from /Desktop/web_server directory:</w:t>
+      </w:r>
+    </w:p>
+    <w:p>
+      <w:pPr>
+        <w:tabs>
+          <w:tab w:val="left" w:pos="450"/>
+        </w:tabs>
+      </w:pPr>
+      <w:r>
+        <w:tab/>
+        <w:t>/usr/local/bin/python3.3 ssl3_server.py:</w:t>
+      </w:r>
+    </w:p>
+    <w:p>
+      <w:pPr>
+        <w:tabs>
+          <w:tab w:val="left" w:pos="450"/>
+        </w:tabs>
+      </w:pPr>
+      <w:r>
+        <w:t>open old firefox browser from /Desktop/old_firefox/firefox/</w:t>
+      </w:r>
+    </w:p>
+    <w:p>
+      <w:pPr>
+        <w:tabs>
+          <w:tab w:val="left" w:pos="450"/>
+        </w:tabs>
+      </w:pPr>
+      <w:r>
+        <w:tab/>
+        <w:t>firefox.exe</w:t>
+      </w:r>
+    </w:p>
+    <w:p>
+      <w:pPr>
+        <w:tabs>
+          <w:tab w:val="left" w:pos="450"/>
+        </w:tabs>
+      </w:pPr>
+      <w:r>
+        <w:t>navigate to web server page:</w:t>
+      </w:r>
+    </w:p>
+    <w:p>
+      <w:pPr>
+        <w:tabs>
+          <w:tab w:val="left" w:pos="450"/>
+        </w:tabs>
+        <w:rPr>
+          <w:b/>
+        </w:rPr>
+      </w:pPr>
+      <w:r>
+        <w:tab/>
+      </w:r>
+      <w:r>
+        <w:rPr>
+          <w:b/>
+        </w:rPr>
+        <w:t>https://localhost:4443</w:t>
+      </w:r>
+    </w:p>
+    <w:p>
+      <w:pPr>
+        <w:tabs>
+          <w:tab w:val="left" w:pos="450"/>
+        </w:tabs>
+      </w:pPr>
+    </w:p>
+    <w:p>
+      <w:pPr>
+        <w:tabs>
+          <w:tab w:val="left" w:pos="450"/>
+        </w:tabs>
+      </w:pPr>
+    </w:p>
+    <w:p>
+      <w:pPr>
+        <w:tabs>
+          <w:tab w:val="left" w:pos="450"/>
+        </w:tabs>
+      </w:pPr>
+    </w:p>
+    <w:p>
+      <w:pPr>
+        <w:tabs>
+          <w:tab w:val="left" w:pos="450"/>
+        </w:tabs>
+      </w:pPr>
+    </w:p>
+    <w:p>
+      <w:pPr>
+        <w:tabs>
+          <w:tab w:val="left" w:pos="450"/>
+        </w:tabs>
+      </w:pPr>
+    </w:p>
+    <w:p>
+      <w:pPr>
+        <w:tabs>
+          <w:tab w:val="left" w:pos="450"/>
+        </w:tabs>
+      </w:pPr>
+    </w:p>
+    <w:p>
+      <w:pPr>
+        <w:tabs>
+          <w:tab w:val="left" w:pos="450"/>
+        </w:tabs>
+      </w:pPr>
+    </w:p>
+    <w:p>
+      <w:pPr>
+        <w:tabs>
+          <w:tab w:val="left" w:pos="450"/>
+        </w:tabs>
+      </w:pPr>
+    </w:p>
+    <w:p>
+      <w:pPr>
+        <w:tabs>
+          <w:tab w:val="left" w:pos="450"/>
+        </w:tabs>
+      </w:pPr>
+    </w:p>
+    <w:p>
+      <w:pPr>
+        <w:tabs>
+          <w:tab w:val="left" w:pos="450"/>
+        </w:tabs>
+      </w:pPr>
+    </w:p>
+    <w:p>
+      <w:pPr>
+        <w:tabs>
+          <w:tab w:val="left" w:pos="450"/>
+        </w:tabs>
+      </w:pPr>
+    </w:p>
+    <w:p>
+      <w:pPr>
+        <w:tabs>
+          <w:tab w:val="left" w:pos="450"/>
+        </w:tabs>
+      </w:pPr>
+    </w:p>
+    <w:p>
+      <w:pPr>
+        <w:tabs>
+          <w:tab w:val="left" w:pos="450"/>
+        </w:tabs>
+      </w:pPr>
+    </w:p>
+    <w:p>
+      <w:pPr>
+        <w:tabs>
+          <w:tab w:val="left" w:pos="450"/>
+        </w:tabs>
+      </w:pPr>
     </w:p>
     <w:p>
       <w:pPr>
@@ -4937,148 +4603,146 @@
           <w:tab w:val="left" w:pos="450"/>
         </w:tabs>
       </w:pPr>
-    </w:p>
-    <w:p>
-      <w:pPr>
-        <w:tabs>
-          <w:tab w:val="left" w:pos="450"/>
-        </w:tabs>
-      </w:pPr>
-      <w:r>
-        <w:t>execute web server</w:t>
-      </w:r>
-      <w:r>
-        <w:t xml:space="preserve"> from /Desktop/</w:t>
-      </w:r>
-      <w:proofErr w:type="spellStart"/>
-      <w:r>
-        <w:t>web_server</w:t>
-      </w:r>
-      <w:proofErr w:type="spellEnd"/>
-      <w:r>
-        <w:t xml:space="preserve"> directory:</w:t>
-      </w:r>
-    </w:p>
-    <w:p>
-      <w:pPr>
-        <w:tabs>
-          <w:tab w:val="left" w:pos="450"/>
-        </w:tabs>
-      </w:pPr>
-      <w:r>
-        <w:tab/>
-        <w:t>/</w:t>
-      </w:r>
-      <w:proofErr w:type="spellStart"/>
-      <w:r>
-        <w:t>usr</w:t>
-      </w:r>
-      <w:proofErr w:type="spellEnd"/>
-      <w:r>
-        <w:t>/local/bin/python3.3 ssl3_server.py:</w:t>
-      </w:r>
-    </w:p>
-    <w:p>
-      <w:pPr>
-        <w:tabs>
-          <w:tab w:val="left" w:pos="450"/>
-        </w:tabs>
-      </w:pPr>
-      <w:r>
-        <w:t xml:space="preserve">open old </w:t>
-      </w:r>
-      <w:proofErr w:type="spellStart"/>
-      <w:r>
-        <w:t>firefox</w:t>
-      </w:r>
-      <w:proofErr w:type="spellEnd"/>
-      <w:r>
-        <w:t xml:space="preserve"> browser from /Desktop/</w:t>
-      </w:r>
-      <w:proofErr w:type="spellStart"/>
-      <w:r>
-        <w:t>old_firefox</w:t>
-      </w:r>
-      <w:proofErr w:type="spellEnd"/>
-      <w:r>
-        <w:t>/</w:t>
-      </w:r>
-      <w:proofErr w:type="spellStart"/>
-      <w:r>
-        <w:t>firefox</w:t>
-      </w:r>
-      <w:proofErr w:type="spellEnd"/>
-      <w:r>
-        <w:t>/</w:t>
-      </w:r>
-    </w:p>
-    <w:p>
-      <w:pPr>
-        <w:tabs>
-          <w:tab w:val="left" w:pos="450"/>
-        </w:tabs>
-      </w:pPr>
-      <w:r>
-        <w:tab/>
-        <w:t>firefox.exe</w:t>
-      </w:r>
-    </w:p>
-    <w:p>
-      <w:pPr>
-        <w:tabs>
-          <w:tab w:val="left" w:pos="450"/>
-        </w:tabs>
-      </w:pPr>
-      <w:r>
-        <w:t>navigate to web server page:</w:t>
-      </w:r>
-    </w:p>
-    <w:p>
-      <w:pPr>
-        <w:tabs>
-          <w:tab w:val="left" w:pos="450"/>
-        </w:tabs>
-        <w:rPr>
-          <w:b/>
-        </w:rPr>
-      </w:pPr>
-      <w:r>
-        <w:tab/>
-      </w:r>
-      <w:r>
-        <w:rPr>
-          <w:b/>
-        </w:rPr>
-        <w:t>https://localhost:4443</w:t>
-      </w:r>
-    </w:p>
-    <w:p>
-      <w:pPr>
-        <w:tabs>
-          <w:tab w:val="left" w:pos="450"/>
-        </w:tabs>
-      </w:pPr>
-    </w:p>
-    <w:p>
-      <w:pPr>
-        <w:tabs>
-          <w:tab w:val="left" w:pos="450"/>
-        </w:tabs>
-      </w:pPr>
-    </w:p>
-    <w:p>
-      <w:pPr>
-        <w:tabs>
-          <w:tab w:val="left" w:pos="450"/>
-        </w:tabs>
-      </w:pPr>
-    </w:p>
-    <w:p>
-      <w:pPr>
-        <w:tabs>
-          <w:tab w:val="left" w:pos="450"/>
-        </w:tabs>
-      </w:pPr>
+      <w:r>
+        <w:rPr>
+          <w:b/>
+        </w:rPr>
+        <w:t>Create X509 Certificate (self-signed)</w:t>
+      </w:r>
+      <w:r>
+        <w:rPr>
+          <w:b/>
+        </w:rPr>
+        <w:t xml:space="preserve"> </w:t>
+      </w:r>
+      <w:r>
+        <w:t xml:space="preserve"> </w:t>
+      </w:r>
+      <w:hyperlink r:id="rId24" w:history="1">
+        <w:r>
+          <w:rPr>
+            <w:rStyle w:val="Hyperlink"/>
+          </w:rPr>
+          <w:t>link</w:t>
+        </w:r>
+      </w:hyperlink>
+    </w:p>
+    <w:p>
+      <w:pPr>
+        <w:tabs>
+          <w:tab w:val="left" w:pos="450"/>
+        </w:tabs>
+      </w:pPr>
+      <w:r>
+        <w:t>- run openssl</w:t>
+      </w:r>
+    </w:p>
+    <w:p>
+      <w:pPr>
+        <w:tabs>
+          <w:tab w:val="left" w:pos="450"/>
+        </w:tabs>
+      </w:pPr>
+      <w:r>
+        <w:t>$ openssl</w:t>
+      </w:r>
+    </w:p>
+    <w:p>
+      <w:pPr>
+        <w:tabs>
+          <w:tab w:val="left" w:pos="450"/>
+        </w:tabs>
+      </w:pPr>
+      <w:r>
+        <w:t>&gt; genrsa -aes256 -out pass.key 2048</w:t>
+      </w:r>
+      <w:r>
+        <w:tab/>
+      </w:r>
+      <w:r>
+        <w:tab/>
+      </w:r>
+      <w:r>
+        <w:tab/>
+      </w:r>
+      <w:r>
+        <w:tab/>
+        <w:t xml:space="preserve">//generate rsa pass.key </w:t>
+      </w:r>
+    </w:p>
+    <w:p>
+      <w:pPr>
+        <w:tabs>
+          <w:tab w:val="left" w:pos="450"/>
+        </w:tabs>
+      </w:pPr>
+      <w:r>
+        <w:t>&gt; ‘password’</w:t>
+      </w:r>
+      <w:r>
+        <w:tab/>
+      </w:r>
+      <w:r>
+        <w:tab/>
+      </w:r>
+      <w:r>
+        <w:tab/>
+      </w:r>
+      <w:r>
+        <w:tab/>
+      </w:r>
+      <w:r>
+        <w:tab/>
+      </w:r>
+      <w:r>
+        <w:tab/>
+      </w:r>
+      <w:r>
+        <w:tab/>
+        <w:t>// enter pass phrase for pass.key</w:t>
+      </w:r>
+    </w:p>
+    <w:p>
+      <w:pPr>
+        <w:tabs>
+          <w:tab w:val="left" w:pos="450"/>
+        </w:tabs>
+      </w:pPr>
+      <w:r>
+        <w:t>&gt; rsa -in pass.key -out supersafeserver.key</w:t>
+      </w:r>
+      <w:r>
+        <w:tab/>
+      </w:r>
+      <w:r>
+        <w:tab/>
+      </w:r>
+      <w:r>
+        <w:tab/>
+        <w:t>// create RSA key for certificate using pass.key</w:t>
+      </w:r>
+    </w:p>
+    <w:p>
+      <w:pPr>
+        <w:tabs>
+          <w:tab w:val="left" w:pos="450"/>
+        </w:tabs>
+      </w:pPr>
+      <w:r>
+        <w:t>&gt; req -new -x509 -nodes -sha256</w:t>
+      </w:r>
+      <w:r>
+        <w:t xml:space="preserve"> -key supersafeserver.key</w:t>
+      </w:r>
+      <w:r>
+        <w:t xml:space="preserve"> -out safeserver.pem</w:t>
+      </w:r>
+      <w:r>
+        <w:t xml:space="preserve"> -day</w:t>
+      </w:r>
+      <w:r>
+        <w:t>s 1000</w:t>
+      </w:r>
     </w:p>
     <w:p>
       <w:pPr>
@@ -5099,57 +4763,10 @@
         </w:rPr>
         <w:lastRenderedPageBreak/>
         <w:drawing>
-          <wp:inline distT="0" distB="0" distL="0" distR="0" wp14:anchorId="51882E2E" wp14:editId="2F2E22DB">
-            <wp:extent cx="5281574" cy="4786671"/>
-            <wp:effectExtent l="0" t="0" r="0" b="0"/>
+          <wp:inline distT="0" distB="0" distL="0" distR="0" wp14:anchorId="43963A2A" wp14:editId="11602081">
+            <wp:extent cx="4842079" cy="5113325"/>
+            <wp:effectExtent l="19050" t="19050" r="15875" b="11430"/>
             <wp:docPr id="1" name="Picture 1"/>
-            <wp:cNvGraphicFramePr>
-              <a:graphicFrameLocks xmlns:a="http://schemas.openxmlformats.org/drawingml/2006/main" noChangeAspect="1"/>
-            </wp:cNvGraphicFramePr>
-            <a:graphic xmlns:a="http://schemas.openxmlformats.org/drawingml/2006/main">
-              <a:graphicData uri="http://schemas.openxmlformats.org/drawingml/2006/picture">
-                <pic:pic xmlns:pic="http://schemas.openxmlformats.org/drawingml/2006/picture">
-                  <pic:nvPicPr>
-                    <pic:cNvPr id="1" name=""/>
-                    <pic:cNvPicPr/>
-                  </pic:nvPicPr>
-                  <pic:blipFill>
-                    <a:blip r:embed="rId24"/>
-                    <a:stretch>
-                      <a:fillRect/>
-                    </a:stretch>
-                  </pic:blipFill>
-                  <pic:spPr>
-                    <a:xfrm>
-                      <a:off x="0" y="0"/>
-                      <a:ext cx="5283333" cy="4788265"/>
-                    </a:xfrm>
-                    <a:prstGeom prst="rect">
-                      <a:avLst/>
-                    </a:prstGeom>
-                  </pic:spPr>
-                </pic:pic>
-              </a:graphicData>
-            </a:graphic>
-          </wp:inline>
-        </w:drawing>
-      </w:r>
-    </w:p>
-    <w:p>
-      <w:pPr>
-        <w:tabs>
-          <w:tab w:val="left" w:pos="450"/>
-        </w:tabs>
-      </w:pPr>
-      <w:r>
-        <w:rPr>
-          <w:noProof/>
-        </w:rPr>
-        <w:drawing>
-          <wp:inline distT="0" distB="0" distL="0" distR="0" wp14:anchorId="64BE85CC" wp14:editId="6CE4BADD">
-            <wp:extent cx="3825864" cy="2750515"/>
-            <wp:effectExtent l="0" t="0" r="3810" b="0"/>
-            <wp:docPr id="2" name="Picture 2"/>
             <wp:cNvGraphicFramePr>
               <a:graphicFrameLocks xmlns:a="http://schemas.openxmlformats.org/drawingml/2006/main" noChangeAspect="1"/>
             </wp:cNvGraphicFramePr>
@@ -5169,11 +4786,16 @@
                   <pic:spPr>
                     <a:xfrm>
                       <a:off x="0" y="0"/>
-                      <a:ext cx="3831499" cy="2754566"/>
+                      <a:ext cx="4845367" cy="5116797"/>
                     </a:xfrm>
                     <a:prstGeom prst="rect">
                       <a:avLst/>
                     </a:prstGeom>
+                    <a:ln w="3175">
+                      <a:solidFill>
+                        <a:schemeClr val="tx1"/>
+                      </a:solidFill>
+                    </a:ln>
                   </pic:spPr>
                 </pic:pic>
               </a:graphicData>
@@ -5184,443 +4806,7 @@
     </w:p>
     <w:p>
       <w:pPr>
-        <w:tabs>
-          <w:tab w:val="left" w:pos="450"/>
-        </w:tabs>
-      </w:pPr>
-    </w:p>
-    <w:p>
-      <w:pPr>
-        <w:tabs>
-          <w:tab w:val="left" w:pos="450"/>
-        </w:tabs>
-      </w:pPr>
-      <w:r>
-        <w:t>Modulus (2048 bits):</w:t>
-      </w:r>
-    </w:p>
-    <w:p>
-      <w:pPr>
-        <w:tabs>
-          <w:tab w:val="left" w:pos="450"/>
-        </w:tabs>
-      </w:pPr>
-      <w:r>
-        <w:t xml:space="preserve">da 0e d5 c4 19 9a 9b 75 a0 e7 84 56 f8 d6 75 f3 </w:t>
-      </w:r>
-    </w:p>
-    <w:p>
-      <w:pPr>
-        <w:tabs>
-          <w:tab w:val="left" w:pos="450"/>
-        </w:tabs>
-      </w:pPr>
-      <w:r>
-        <w:t xml:space="preserve">6f 07 c6 67 a7 a1 01 </w:t>
-      </w:r>
-      <w:proofErr w:type="spellStart"/>
-      <w:r>
-        <w:t>af</w:t>
-      </w:r>
-      <w:proofErr w:type="spellEnd"/>
-      <w:r>
-        <w:t xml:space="preserve"> f3 </w:t>
-      </w:r>
-      <w:proofErr w:type="spellStart"/>
-      <w:r>
-        <w:t>df</w:t>
-      </w:r>
-      <w:proofErr w:type="spellEnd"/>
-      <w:r>
-        <w:t xml:space="preserve"> 33 0c 8e 7a e5 da </w:t>
-      </w:r>
-    </w:p>
-    <w:p>
-      <w:pPr>
-        <w:tabs>
-          <w:tab w:val="left" w:pos="450"/>
-        </w:tabs>
-      </w:pPr>
-      <w:r>
-        <w:t xml:space="preserve">36 </w:t>
-      </w:r>
-      <w:proofErr w:type="spellStart"/>
-      <w:r>
-        <w:t>bc</w:t>
-      </w:r>
-      <w:proofErr w:type="spellEnd"/>
-      <w:r>
-        <w:t xml:space="preserve"> 05 8b cd 86 b4 98 93 b6 d8 cd </w:t>
-      </w:r>
-      <w:proofErr w:type="spellStart"/>
-      <w:r>
-        <w:t>ed</w:t>
-      </w:r>
-      <w:proofErr w:type="spellEnd"/>
-      <w:r>
-        <w:t xml:space="preserve"> e6 0c c7 </w:t>
-      </w:r>
-    </w:p>
-    <w:p>
-      <w:pPr>
-        <w:tabs>
-          <w:tab w:val="left" w:pos="450"/>
-        </w:tabs>
-      </w:pPr>
-      <w:r>
-        <w:t xml:space="preserve">de 87 c7 05 4a 3b 23 87 48 7c 48 a0 fc 61 40 9a </w:t>
-      </w:r>
-    </w:p>
-    <w:p>
-      <w:pPr>
-        <w:tabs>
-          <w:tab w:val="left" w:pos="450"/>
-        </w:tabs>
-      </w:pPr>
-      <w:r>
-        <w:t xml:space="preserve">b3 94 d3 37 2f 91 fa </w:t>
-      </w:r>
-      <w:proofErr w:type="spellStart"/>
-      <w:r>
-        <w:t>bd</w:t>
-      </w:r>
-      <w:proofErr w:type="spellEnd"/>
-      <w:r>
-        <w:t xml:space="preserve"> 15 24 26 a9 79 a4 c8 68 </w:t>
-      </w:r>
-    </w:p>
-    <w:p>
-      <w:pPr>
-        <w:tabs>
-          <w:tab w:val="left" w:pos="450"/>
-        </w:tabs>
-      </w:pPr>
-      <w:r>
-        <w:t xml:space="preserve">9c 2e 2a 39 5b e4 1a ca 18 48 52 c0 5f 02 99 e3 </w:t>
-      </w:r>
-    </w:p>
-    <w:p>
-      <w:pPr>
-        <w:tabs>
-          <w:tab w:val="left" w:pos="450"/>
-        </w:tabs>
-      </w:pPr>
-      <w:r>
-        <w:t xml:space="preserve">96 1e 47 ca f7 7f </w:t>
-      </w:r>
-      <w:proofErr w:type="spellStart"/>
-      <w:r>
-        <w:t>ea</w:t>
-      </w:r>
-      <w:proofErr w:type="spellEnd"/>
-      <w:r>
-        <w:t xml:space="preserve"> b3 2b a9 90 4f 8c 5f 11 94 </w:t>
-      </w:r>
-    </w:p>
-    <w:p>
-      <w:pPr>
-        <w:tabs>
-          <w:tab w:val="left" w:pos="450"/>
-        </w:tabs>
-      </w:pPr>
-      <w:r>
-        <w:lastRenderedPageBreak/>
-        <w:t xml:space="preserve">58 f0 7d 24 5d 4b f6 46 ae b3 9b 2b d4 41 a3 94 </w:t>
-      </w:r>
-    </w:p>
-    <w:p>
-      <w:pPr>
-        <w:tabs>
-          <w:tab w:val="left" w:pos="450"/>
-        </w:tabs>
-        <w:rPr>
-          <w:lang w:val="pl-PL"/>
-        </w:rPr>
-      </w:pPr>
-      <w:r>
-        <w:rPr>
-          <w:lang w:val="pl-PL"/>
-        </w:rPr>
-        <w:t xml:space="preserve">6c 8d 25 70 47 24 c7 77 f0 d5 45 67 94 99 54 3f </w:t>
-      </w:r>
-    </w:p>
-    <w:p>
-      <w:pPr>
-        <w:tabs>
-          <w:tab w:val="left" w:pos="450"/>
-        </w:tabs>
-        <w:rPr>
-          <w:lang w:val="pl-PL"/>
-        </w:rPr>
-      </w:pPr>
-      <w:r>
-        <w:rPr>
-          <w:lang w:val="pl-PL"/>
-        </w:rPr>
-        <w:t xml:space="preserve">b8 73 b3 90 5d 1c 29 d8 f9 56 03 a8 79 c7 da c2 </w:t>
-      </w:r>
-    </w:p>
-    <w:p>
-      <w:pPr>
-        <w:tabs>
-          <w:tab w:val="left" w:pos="450"/>
-        </w:tabs>
-        <w:rPr>
-          <w:lang w:val="pl-PL"/>
-        </w:rPr>
-      </w:pPr>
-      <w:r>
-        <w:rPr>
-          <w:lang w:val="pl-PL"/>
-        </w:rPr>
-        <w:t xml:space="preserve">f0 66 60 5b 57 9f c6 87 81 27 d5 3c e8 </w:t>
-      </w:r>
-      <w:proofErr w:type="spellStart"/>
-      <w:r>
-        <w:rPr>
-          <w:lang w:val="pl-PL"/>
-        </w:rPr>
-        <w:t>fc</w:t>
-      </w:r>
-      <w:proofErr w:type="spellEnd"/>
-      <w:r>
-        <w:rPr>
-          <w:lang w:val="pl-PL"/>
-        </w:rPr>
-        <w:t xml:space="preserve"> 07 67 </w:t>
-      </w:r>
-    </w:p>
-    <w:p>
-      <w:pPr>
-        <w:tabs>
-          <w:tab w:val="left" w:pos="450"/>
-        </w:tabs>
-        <w:rPr>
-          <w:lang w:val="pl-PL"/>
-        </w:rPr>
-      </w:pPr>
-      <w:r>
-        <w:rPr>
-          <w:lang w:val="pl-PL"/>
-        </w:rPr>
-        <w:t xml:space="preserve">1d f5 7b d3 </w:t>
-      </w:r>
-      <w:proofErr w:type="spellStart"/>
-      <w:r>
-        <w:rPr>
-          <w:lang w:val="pl-PL"/>
-        </w:rPr>
-        <w:t>cb</w:t>
-      </w:r>
-      <w:proofErr w:type="spellEnd"/>
-      <w:r>
-        <w:rPr>
-          <w:lang w:val="pl-PL"/>
-        </w:rPr>
-        <w:t xml:space="preserve"> 13 d7 1d 10 b4 c1 8d 67 46 46 15 </w:t>
-      </w:r>
-    </w:p>
-    <w:p>
-      <w:pPr>
-        <w:tabs>
-          <w:tab w:val="left" w:pos="450"/>
-        </w:tabs>
-      </w:pPr>
-      <w:r>
-        <w:t xml:space="preserve">8d </w:t>
-      </w:r>
-      <w:proofErr w:type="spellStart"/>
-      <w:r>
-        <w:t>cf</w:t>
-      </w:r>
-      <w:proofErr w:type="spellEnd"/>
-      <w:r>
-        <w:t xml:space="preserve"> 04 </w:t>
-      </w:r>
-      <w:proofErr w:type="spellStart"/>
-      <w:r>
-        <w:t>cf</w:t>
-      </w:r>
-      <w:proofErr w:type="spellEnd"/>
-      <w:r>
-        <w:t xml:space="preserve"> </w:t>
-      </w:r>
-      <w:proofErr w:type="spellStart"/>
-      <w:r>
-        <w:t>eb</w:t>
-      </w:r>
-      <w:proofErr w:type="spellEnd"/>
-      <w:r>
-        <w:t xml:space="preserve"> 72 67 ab d2 fb 9a 2c 9d 94 29 44 </w:t>
-      </w:r>
-    </w:p>
-    <w:p>
-      <w:pPr>
-        <w:tabs>
-          <w:tab w:val="left" w:pos="450"/>
-        </w:tabs>
-      </w:pPr>
-      <w:r>
-        <w:t xml:space="preserve">41 4a 81 db e6 0b 7c d6 38 2c a1 c5 </w:t>
-      </w:r>
-      <w:proofErr w:type="spellStart"/>
-      <w:r>
-        <w:t>ef</w:t>
-      </w:r>
-      <w:proofErr w:type="spellEnd"/>
-      <w:r>
-        <w:t xml:space="preserve"> 9d 3e b1 </w:t>
-      </w:r>
-    </w:p>
-    <w:p>
-      <w:pPr>
-        <w:tabs>
-          <w:tab w:val="left" w:pos="450"/>
-        </w:tabs>
-      </w:pPr>
-      <w:r>
-        <w:t xml:space="preserve">55 c1 f4 c1 5f ab 8d 0c 88 90 14 46 6c 11 26 cd </w:t>
-      </w:r>
-    </w:p>
-    <w:p>
-      <w:pPr>
-        <w:tabs>
-          <w:tab w:val="left" w:pos="450"/>
-        </w:tabs>
-      </w:pPr>
-      <w:r>
-        <w:t xml:space="preserve">e9 a4 f9 56 ad 11 </w:t>
-      </w:r>
-      <w:proofErr w:type="spellStart"/>
-      <w:r>
-        <w:t>ba</w:t>
-      </w:r>
-      <w:proofErr w:type="spellEnd"/>
-      <w:r>
-        <w:t xml:space="preserve"> 2b ac e1 04 c6 8b bf </w:t>
-      </w:r>
-      <w:proofErr w:type="spellStart"/>
-      <w:r>
-        <w:t>df</w:t>
-      </w:r>
-      <w:proofErr w:type="spellEnd"/>
-      <w:r>
-        <w:t xml:space="preserve"> 85 </w:t>
-      </w:r>
-    </w:p>
-    <w:p>
-      <w:pPr>
-        <w:tabs>
-          <w:tab w:val="left" w:pos="450"/>
-        </w:tabs>
-      </w:pPr>
-    </w:p>
-    <w:p>
-      <w:pPr>
-        <w:tabs>
-          <w:tab w:val="left" w:pos="450"/>
-        </w:tabs>
-      </w:pPr>
-      <w:r>
-        <w:t>Exponent (24 bits):</w:t>
-      </w:r>
-    </w:p>
-    <w:p>
-      <w:pPr>
-        <w:tabs>
-          <w:tab w:val="left" w:pos="450"/>
-        </w:tabs>
-      </w:pPr>
-      <w:r>
-        <w:t>65537</w:t>
-      </w:r>
-    </w:p>
-    <w:p>
-      <w:pPr>
-        <w:tabs>
-          <w:tab w:val="left" w:pos="450"/>
-        </w:tabs>
-      </w:pPr>
-    </w:p>
-    <w:p>
-      <w:pPr>
-        <w:tabs>
-          <w:tab w:val="left" w:pos="450"/>
-        </w:tabs>
-      </w:pPr>
-    </w:p>
-    <w:p>
-      <w:pPr>
-        <w:tabs>
-          <w:tab w:val="left" w:pos="450"/>
-        </w:tabs>
-      </w:pPr>
-    </w:p>
-    <w:p>
-      <w:pPr>
-        <w:tabs>
-          <w:tab w:val="left" w:pos="450"/>
-        </w:tabs>
-      </w:pPr>
-    </w:p>
-    <w:p>
-      <w:pPr>
-        <w:tabs>
-          <w:tab w:val="left" w:pos="450"/>
-        </w:tabs>
-      </w:pPr>
-    </w:p>
-    <w:p>
-      <w:pPr>
-        <w:tabs>
-          <w:tab w:val="left" w:pos="450"/>
-        </w:tabs>
-      </w:pPr>
-    </w:p>
-    <w:p>
-      <w:pPr>
-        <w:tabs>
-          <w:tab w:val="left" w:pos="450"/>
-        </w:tabs>
-      </w:pPr>
-    </w:p>
-    <w:p>
-      <w:pPr>
-        <w:tabs>
-          <w:tab w:val="left" w:pos="450"/>
-        </w:tabs>
-      </w:pPr>
-    </w:p>
-    <w:p>
-      <w:pPr>
-        <w:tabs>
-          <w:tab w:val="left" w:pos="450"/>
-        </w:tabs>
-      </w:pPr>
-    </w:p>
-    <w:p>
-      <w:pPr>
-        <w:tabs>
-          <w:tab w:val="left" w:pos="450"/>
-        </w:tabs>
-      </w:pPr>
-    </w:p>
-    <w:p>
-      <w:pPr>
-        <w:tabs>
-          <w:tab w:val="left" w:pos="450"/>
-        </w:tabs>
-      </w:pPr>
-    </w:p>
-    <w:p>
-      <w:pPr>
-        <w:tabs>
-          <w:tab w:val="left" w:pos="450"/>
-        </w:tabs>
-      </w:pPr>
-    </w:p>
-    <w:p>
-      <w:pPr>
+        <w:pStyle w:val="ListParagraph"/>
         <w:tabs>
           <w:tab w:val="left" w:pos="450"/>
         </w:tabs>
@@ -5930,6 +5116,95 @@
     </w:lvl>
   </w:abstractNum>
   <w:abstractNum w:abstractNumId="10" w15:restartNumberingAfterBreak="0">
+    <w:nsid w:val="01C503DB"/>
+    <w:multiLevelType w:val="hybridMultilevel"/>
+    <w:tmpl w:val="ABF6813C"/>
+    <w:lvl w:ilvl="0" w:tplc="0409000F">
+      <w:start w:val="1"/>
+      <w:numFmt w:val="decimal"/>
+      <w:lvlText w:val="%1."/>
+      <w:lvlJc w:val="left"/>
+      <w:pPr>
+        <w:ind w:left="720" w:hanging="360"/>
+      </w:pPr>
+      <w:rPr>
+        <w:rFonts w:hint="default"/>
+      </w:rPr>
+    </w:lvl>
+    <w:lvl w:ilvl="1" w:tplc="04090019" w:tentative="1">
+      <w:start w:val="1"/>
+      <w:numFmt w:val="lowerLetter"/>
+      <w:lvlText w:val="%2."/>
+      <w:lvlJc w:val="left"/>
+      <w:pPr>
+        <w:ind w:left="1440" w:hanging="360"/>
+      </w:pPr>
+    </w:lvl>
+    <w:lvl w:ilvl="2" w:tplc="0409001B" w:tentative="1">
+      <w:start w:val="1"/>
+      <w:numFmt w:val="lowerRoman"/>
+      <w:lvlText w:val="%3."/>
+      <w:lvlJc w:val="right"/>
+      <w:pPr>
+        <w:ind w:left="2160" w:hanging="180"/>
+      </w:pPr>
+    </w:lvl>
+    <w:lvl w:ilvl="3" w:tplc="0409000F" w:tentative="1">
+      <w:start w:val="1"/>
+      <w:numFmt w:val="decimal"/>
+      <w:lvlText w:val="%4."/>
+      <w:lvlJc w:val="left"/>
+      <w:pPr>
+        <w:ind w:left="2880" w:hanging="360"/>
+      </w:pPr>
+    </w:lvl>
+    <w:lvl w:ilvl="4" w:tplc="04090019" w:tentative="1">
+      <w:start w:val="1"/>
+      <w:numFmt w:val="lowerLetter"/>
+      <w:lvlText w:val="%5."/>
+      <w:lvlJc w:val="left"/>
+      <w:pPr>
+        <w:ind w:left="3600" w:hanging="360"/>
+      </w:pPr>
+    </w:lvl>
+    <w:lvl w:ilvl="5" w:tplc="0409001B" w:tentative="1">
+      <w:start w:val="1"/>
+      <w:numFmt w:val="lowerRoman"/>
+      <w:lvlText w:val="%6."/>
+      <w:lvlJc w:val="right"/>
+      <w:pPr>
+        <w:ind w:left="4320" w:hanging="180"/>
+      </w:pPr>
+    </w:lvl>
+    <w:lvl w:ilvl="6" w:tplc="0409000F" w:tentative="1">
+      <w:start w:val="1"/>
+      <w:numFmt w:val="decimal"/>
+      <w:lvlText w:val="%7."/>
+      <w:lvlJc w:val="left"/>
+      <w:pPr>
+        <w:ind w:left="5040" w:hanging="360"/>
+      </w:pPr>
+    </w:lvl>
+    <w:lvl w:ilvl="7" w:tplc="04090019" w:tentative="1">
+      <w:start w:val="1"/>
+      <w:numFmt w:val="lowerLetter"/>
+      <w:lvlText w:val="%8."/>
+      <w:lvlJc w:val="left"/>
+      <w:pPr>
+        <w:ind w:left="5760" w:hanging="360"/>
+      </w:pPr>
+    </w:lvl>
+    <w:lvl w:ilvl="8" w:tplc="0409001B" w:tentative="1">
+      <w:start w:val="1"/>
+      <w:numFmt w:val="lowerRoman"/>
+      <w:lvlText w:val="%9."/>
+      <w:lvlJc w:val="right"/>
+      <w:pPr>
+        <w:ind w:left="6480" w:hanging="180"/>
+      </w:pPr>
+    </w:lvl>
+  </w:abstractNum>
+  <w:abstractNum w:abstractNumId="11" w15:restartNumberingAfterBreak="0">
     <w:nsid w:val="02B515DE"/>
     <w:multiLevelType w:val="multilevel"/>
     <w:tmpl w:val="0409001F"/>
@@ -6015,7 +5290,7 @@
       </w:pPr>
     </w:lvl>
   </w:abstractNum>
-  <w:abstractNum w:abstractNumId="11" w15:restartNumberingAfterBreak="0">
+  <w:abstractNum w:abstractNumId="12" w15:restartNumberingAfterBreak="0">
     <w:nsid w:val="081A78FB"/>
     <w:multiLevelType w:val="multilevel"/>
     <w:tmpl w:val="0409001D"/>
@@ -6101,7 +5376,7 @@
       </w:pPr>
     </w:lvl>
   </w:abstractNum>
-  <w:abstractNum w:abstractNumId="12" w15:restartNumberingAfterBreak="0">
+  <w:abstractNum w:abstractNumId="13" w15:restartNumberingAfterBreak="0">
     <w:nsid w:val="0B2F3CA6"/>
     <w:multiLevelType w:val="multilevel"/>
     <w:tmpl w:val="0409001D"/>
@@ -6187,7 +5462,7 @@
       </w:pPr>
     </w:lvl>
   </w:abstractNum>
-  <w:abstractNum w:abstractNumId="13" w15:restartNumberingAfterBreak="0">
+  <w:abstractNum w:abstractNumId="14" w15:restartNumberingAfterBreak="0">
     <w:nsid w:val="15C5697B"/>
     <w:multiLevelType w:val="multilevel"/>
     <w:tmpl w:val="0409001D"/>
@@ -6273,7 +5548,7 @@
       </w:pPr>
     </w:lvl>
   </w:abstractNum>
-  <w:abstractNum w:abstractNumId="14" w15:restartNumberingAfterBreak="0">
+  <w:abstractNum w:abstractNumId="15" w15:restartNumberingAfterBreak="0">
     <w:nsid w:val="298929E5"/>
     <w:multiLevelType w:val="multilevel"/>
     <w:tmpl w:val="0409001F"/>
@@ -6359,7 +5634,7 @@
       </w:pPr>
     </w:lvl>
   </w:abstractNum>
-  <w:abstractNum w:abstractNumId="15" w15:restartNumberingAfterBreak="0">
+  <w:abstractNum w:abstractNumId="16" w15:restartNumberingAfterBreak="0">
     <w:nsid w:val="2EDE304E"/>
     <w:multiLevelType w:val="multilevel"/>
     <w:tmpl w:val="0409001D"/>
@@ -6445,7 +5720,7 @@
       </w:pPr>
     </w:lvl>
   </w:abstractNum>
-  <w:abstractNum w:abstractNumId="16" w15:restartNumberingAfterBreak="0">
+  <w:abstractNum w:abstractNumId="17" w15:restartNumberingAfterBreak="0">
     <w:nsid w:val="3AEB0273"/>
     <w:multiLevelType w:val="multilevel"/>
     <w:tmpl w:val="526206A0"/>
@@ -6532,7 +5807,7 @@
       </w:pPr>
     </w:lvl>
   </w:abstractNum>
-  <w:abstractNum w:abstractNumId="17" w15:restartNumberingAfterBreak="0">
+  <w:abstractNum w:abstractNumId="18" w15:restartNumberingAfterBreak="0">
     <w:nsid w:val="43F8503E"/>
     <w:multiLevelType w:val="multilevel"/>
     <w:tmpl w:val="0409001F"/>
@@ -6618,7 +5893,7 @@
       </w:pPr>
     </w:lvl>
   </w:abstractNum>
-  <w:abstractNum w:abstractNumId="18" w15:restartNumberingAfterBreak="0">
+  <w:abstractNum w:abstractNumId="19" w15:restartNumberingAfterBreak="0">
     <w:nsid w:val="484C4F29"/>
     <w:multiLevelType w:val="multilevel"/>
     <w:tmpl w:val="D8061F64"/>
@@ -6705,7 +5980,7 @@
       </w:pPr>
     </w:lvl>
   </w:abstractNum>
-  <w:abstractNum w:abstractNumId="19" w15:restartNumberingAfterBreak="0">
+  <w:abstractNum w:abstractNumId="20" w15:restartNumberingAfterBreak="0">
     <w:nsid w:val="59350CFB"/>
     <w:multiLevelType w:val="multilevel"/>
     <w:tmpl w:val="9DF09F08"/>
@@ -6792,7 +6067,7 @@
       </w:pPr>
     </w:lvl>
   </w:abstractNum>
-  <w:abstractNum w:abstractNumId="20" w15:restartNumberingAfterBreak="0">
+  <w:abstractNum w:abstractNumId="21" w15:restartNumberingAfterBreak="0">
     <w:nsid w:val="5DEC6B47"/>
     <w:multiLevelType w:val="multilevel"/>
     <w:tmpl w:val="604E1C0A"/>
@@ -6879,7 +6154,7 @@
       </w:pPr>
     </w:lvl>
   </w:abstractNum>
-  <w:abstractNum w:abstractNumId="21" w15:restartNumberingAfterBreak="0">
+  <w:abstractNum w:abstractNumId="22" w15:restartNumberingAfterBreak="0">
     <w:nsid w:val="6E9514D7"/>
     <w:multiLevelType w:val="multilevel"/>
     <w:tmpl w:val="0409001F"/>
@@ -6965,7 +6240,7 @@
       </w:pPr>
     </w:lvl>
   </w:abstractNum>
-  <w:abstractNum w:abstractNumId="22" w15:restartNumberingAfterBreak="0">
+  <w:abstractNum w:abstractNumId="23" w15:restartNumberingAfterBreak="0">
     <w:nsid w:val="7D8C2C6D"/>
     <w:multiLevelType w:val="multilevel"/>
     <w:tmpl w:val="04090023"/>
@@ -7053,25 +6328,25 @@
     </w:lvl>
   </w:abstractNum>
   <w:num w:numId="1">
-    <w:abstractNumId w:val="19"/>
+    <w:abstractNumId w:val="20"/>
   </w:num>
   <w:num w:numId="2">
-    <w:abstractNumId w:val="12"/>
+    <w:abstractNumId w:val="13"/>
   </w:num>
   <w:num w:numId="3">
-    <w:abstractNumId w:val="10"/>
+    <w:abstractNumId w:val="11"/>
   </w:num>
   <w:num w:numId="4">
-    <w:abstractNumId w:val="21"/>
+    <w:abstractNumId w:val="22"/>
   </w:num>
   <w:num w:numId="5">
-    <w:abstractNumId w:val="13"/>
+    <w:abstractNumId w:val="14"/>
   </w:num>
   <w:num w:numId="6">
-    <w:abstractNumId w:val="16"/>
+    <w:abstractNumId w:val="17"/>
   </w:num>
   <w:num w:numId="7">
-    <w:abstractNumId w:val="18"/>
+    <w:abstractNumId w:val="19"/>
   </w:num>
   <w:num w:numId="8">
     <w:abstractNumId w:val="9"/>
@@ -7104,22 +6379,25 @@
     <w:abstractNumId w:val="0"/>
   </w:num>
   <w:num w:numId="18">
-    <w:abstractNumId w:val="14"/>
+    <w:abstractNumId w:val="15"/>
   </w:num>
   <w:num w:numId="19">
-    <w:abstractNumId w:val="15"/>
+    <w:abstractNumId w:val="16"/>
   </w:num>
   <w:num w:numId="20">
-    <w:abstractNumId w:val="20"/>
+    <w:abstractNumId w:val="21"/>
   </w:num>
   <w:num w:numId="21">
-    <w:abstractNumId w:val="17"/>
+    <w:abstractNumId w:val="18"/>
   </w:num>
   <w:num w:numId="22">
-    <w:abstractNumId w:val="11"/>
+    <w:abstractNumId w:val="12"/>
   </w:num>
   <w:num w:numId="23">
-    <w:abstractNumId w:val="22"/>
+    <w:abstractNumId w:val="23"/>
+  </w:num>
+  <w:num w:numId="24">
+    <w:abstractNumId w:val="10"/>
   </w:num>
 </w:numbering>
 </file>

</xml_diff>

<commit_message>
update poodle attack cryptographic implementation
</commit_message>
<xml_diff>
--- a/poodle-files/POODLE Attack Report.docx
+++ b/poodle-files/POODLE Attack Report.docx
@@ -154,6 +154,55 @@
         </w:tabs>
       </w:pPr>
       <w:r>
+        <w:t>- Initial mitigation:</w:t>
+      </w:r>
+    </w:p>
+    <w:p>
+      <w:pPr>
+        <w:tabs>
+          <w:tab w:val="left" w:pos="450"/>
+        </w:tabs>
+      </w:pPr>
+      <w:r>
+        <w:tab/>
+        <w:t>-- introduce TLS_FALLBACK_SCSV</w:t>
+      </w:r>
+      <w:r>
+        <w:t xml:space="preserve"> to list of client supported cipher suites.  This alerts a server to check if a client</w:t>
+      </w:r>
+    </w:p>
+    <w:p>
+      <w:pPr>
+        <w:tabs>
+          <w:tab w:val="left" w:pos="450"/>
+        </w:tabs>
+      </w:pPr>
+      <w:r>
+        <w:tab/>
+        <w:t xml:space="preserve">    controlled by a MitM attempts to negotiate a lower cipher suite than both client and server support, generating</w:t>
+      </w:r>
+    </w:p>
+    <w:p>
+      <w:pPr>
+        <w:tabs>
+          <w:tab w:val="left" w:pos="450"/>
+        </w:tabs>
+      </w:pPr>
+      <w:r>
+        <w:t xml:space="preserve">  </w:t>
+      </w:r>
+      <w:r>
+        <w:tab/>
+        <w:t xml:space="preserve">    an inappropriate_fallback alert, a fatal error that will terminate the SSL connection.</w:t>
+      </w:r>
+    </w:p>
+    <w:p>
+      <w:pPr>
+        <w:tabs>
+          <w:tab w:val="left" w:pos="450"/>
+        </w:tabs>
+      </w:pPr>
+      <w:r>
         <w:t>- Solution: disable SSL 3.0 support altogether in all browsers</w:t>
       </w:r>
     </w:p>
@@ -216,7 +265,10 @@
         </w:tabs>
       </w:pPr>
       <w:r>
-        <w:t>1. Attacker established as MitM (the hard part)</w:t>
+        <w:t>1. Attacker est</w:t>
+      </w:r>
+      <w:r>
+        <w:t>ablished as MitM</w:t>
       </w:r>
     </w:p>
     <w:p>
@@ -237,6 +289,42 @@
         </w:tabs>
       </w:pPr>
       <w:r>
+        <w:tab/>
+        <w:t>- Attacker does not need symmetric session key</w:t>
+      </w:r>
+    </w:p>
+    <w:p>
+      <w:pPr>
+        <w:tabs>
+          <w:tab w:val="left" w:pos="450"/>
+        </w:tabs>
+      </w:pPr>
+      <w:r>
+        <w:tab/>
+        <w:t>- Attacker cannot modify MAC, or server returns HMAC error; must get a padding error from the server</w:t>
+      </w:r>
+    </w:p>
+    <w:p>
+      <w:pPr>
+        <w:tabs>
+          <w:tab w:val="left" w:pos="450"/>
+        </w:tabs>
+      </w:pPr>
+      <w:r>
+        <w:tab/>
+        <w:t xml:space="preserve">- GOAL: decrypt </w:t>
+      </w:r>
+      <w:r>
+        <w:t>secret cookie</w:t>
+      </w:r>
+    </w:p>
+    <w:p>
+      <w:pPr>
+        <w:tabs>
+          <w:tab w:val="left" w:pos="450"/>
+        </w:tabs>
+      </w:pPr>
+      <w:r>
         <w:t>2. Attacker uses a “downgrade dance” between target victim and the</w:t>
       </w:r>
       <w:r>
@@ -286,7 +374,25 @@
         </w:tabs>
       </w:pPr>
       <w:r>
-        <w:t>3. SSL3 CBC vulnerability</w:t>
+        <w:t xml:space="preserve">3. </w:t>
+      </w:r>
+      <w:r>
+        <w:rPr>
+          <w:b/>
+        </w:rPr>
+        <w:t>SSL</w:t>
+      </w:r>
+      <w:r>
+        <w:rPr>
+          <w:b/>
+        </w:rPr>
+        <w:t>v</w:t>
+      </w:r>
+      <w:r>
+        <w:rPr>
+          <w:b/>
+        </w:rPr>
+        <w:t>3 CBC vulnerabilities</w:t>
       </w:r>
     </w:p>
     <w:p>
@@ -308,7 +414,86 @@
       </w:pPr>
       <w:r>
         <w:tab/>
+      </w:r>
+      <w:r>
+        <w:tab/>
+        <w:t>-- Uses MAC-Then-Encrypt (TLS does not, and changes padding scheme)</w:t>
+      </w:r>
+    </w:p>
+    <w:p>
+      <w:pPr>
+        <w:tabs>
+          <w:tab w:val="left" w:pos="450"/>
+        </w:tabs>
+        <w:rPr>
+          <w:b/>
+        </w:rPr>
+      </w:pPr>
+      <w:r>
+        <w:tab/>
+      </w:r>
+      <w:r>
+        <w:tab/>
+        <w:t xml:space="preserve">-- </w:t>
+      </w:r>
+      <w:r>
+        <w:rPr>
+          <w:b/>
+        </w:rPr>
+        <w:t xml:space="preserve">problem: </w:t>
+      </w:r>
+      <w:r>
+        <w:rPr>
+          <w:b/>
+        </w:rPr>
+        <w:t>SSLv3 authenticates before padding and encryption</w:t>
+      </w:r>
+      <w:r>
+        <w:rPr>
+          <w:b/>
+        </w:rPr>
+        <w:t xml:space="preserve">, so a </w:t>
+      </w:r>
+      <w:r>
+        <w:rPr>
+          <w:b/>
+          <w:u w:val="single"/>
+        </w:rPr>
+        <w:t>full</w:t>
+      </w:r>
+      <w:r>
+        <w:rPr>
+          <w:b/>
+        </w:rPr>
+        <w:t xml:space="preserve"> padding block can be replaced</w:t>
+      </w:r>
+      <w:r>
+        <w:rPr>
+          <w:b/>
+        </w:rPr>
+        <w:t>!!</w:t>
+      </w:r>
+    </w:p>
+    <w:p>
+      <w:pPr>
+        <w:tabs>
+          <w:tab w:val="left" w:pos="450"/>
+        </w:tabs>
+      </w:pPr>
+      <w:r>
+        <w:tab/>
         <w:t>- This means the validity of the padding cannot be fully verified during decryption</w:t>
+      </w:r>
+    </w:p>
+    <w:p>
+      <w:pPr>
+        <w:tabs>
+          <w:tab w:val="left" w:pos="450"/>
+        </w:tabs>
+      </w:pPr>
+      <w:r>
+        <w:tab/>
+        <w:t>- Only one byte of padding is checked (e.g. the last byte of a full padding block) improves odds to 1/256 vs 1/2^128</w:t>
       </w:r>
     </w:p>
     <w:p>
@@ -596,6 +781,7 @@
         <w:rPr>
           <w:rFonts w:cstheme="minorHAnsi"/>
         </w:rPr>
+        <w:lastRenderedPageBreak/>
         <w:tab/>
       </w:r>
       <w:r>
@@ -652,7 +838,6 @@
         <w:rPr>
           <w:rFonts w:cstheme="minorHAnsi"/>
         </w:rPr>
-        <w:lastRenderedPageBreak/>
         <w:tab/>
         <w:t>- Server then checks for padding in Cn</w:t>
       </w:r>
@@ -885,7 +1070,15 @@
       </w:pPr>
       <w:r>
         <w:tab/>
-        <w:t>- Assume size of each block Ci is 8 bytes</w:t>
+        <w:t xml:space="preserve">- Assume size of </w:t>
+      </w:r>
+      <w:r>
+        <w:t>each block Ci is 16</w:t>
+      </w:r>
+      <w:bookmarkStart w:id="0" w:name="_GoBack"/>
+      <w:bookmarkEnd w:id="0"/>
+      <w:r>
+        <w:t xml:space="preserve"> bytes</w:t>
       </w:r>
     </w:p>
     <w:p>
@@ -952,10 +1145,21 @@
         <w:t xml:space="preserve">POST </w:t>
       </w:r>
       <w:r>
-        <w:rPr>
-          <w:b/>
-        </w:rPr>
-        <w:t>/path</w:t>
+        <w:t>/</w:t>
+      </w:r>
+      <w:r>
+        <w:rPr>
+          <w:b/>
+          <w:color w:val="FF0000"/>
+        </w:rPr>
+        <w:t>URI-</w:t>
+      </w:r>
+      <w:r>
+        <w:rPr>
+          <w:b/>
+          <w:color w:val="FF0000"/>
+        </w:rPr>
+        <w:t>path</w:t>
       </w:r>
       <w:r>
         <w:t xml:space="preserve"> </w:t>
@@ -963,16 +1167,16 @@
       <w:r>
         <w:rPr>
           <w:b/>
-          <w:color w:val="C00000"/>
-        </w:rPr>
-        <w:t>Cookie</w:t>
-      </w:r>
-      <w:r>
-        <w:t xml:space="preserve">: name=value...\r\n\r\n </w:t>
-      </w:r>
-      <w:r>
-        <w:rPr>
-          <w:b/>
+        </w:rPr>
+        <w:t>Cookie: name=value</w:t>
+      </w:r>
+      <w:r>
+        <w:t xml:space="preserve">...\r\n\r\n </w:t>
+      </w:r>
+      <w:r>
+        <w:rPr>
+          <w:b/>
+          <w:color w:val="FF0000"/>
         </w:rPr>
         <w:t>body</w:t>
       </w:r>
@@ -1232,7 +1436,7 @@
         <w:t>1</w:t>
       </w:r>
       <w:r>
-        <w:t>[7] = 7</w:t>
+        <w:t>[15] = 15</w:t>
       </w:r>
     </w:p>
     <w:p>
@@ -1289,7 +1493,10 @@
         <w:t>i</w:t>
       </w:r>
       <w:r>
-        <w:t xml:space="preserve">)[7] </w:t>
+        <w:t>)[15</w:t>
+      </w:r>
+      <w:r>
+        <w:t xml:space="preserve">] </w:t>
       </w:r>
       <w:r>
         <w:rPr>
@@ -1320,7 +1527,7 @@
         <w:t>1</w:t>
       </w:r>
       <w:r>
-        <w:t>[7] = 7</w:t>
+        <w:t>[15] = 15</w:t>
       </w:r>
       <w:r>
         <w:tab/>
@@ -1353,7 +1560,10 @@
         <w:t>i</w:t>
       </w:r>
       <w:r>
-        <w:t>[7]:</w:t>
+        <w:t>[15</w:t>
+      </w:r>
+      <w:r>
+        <w:t>]:</w:t>
       </w:r>
     </w:p>
     <w:p>
@@ -1454,7 +1664,13 @@
         <w:rPr>
           <w:lang w:val="pl-PL"/>
         </w:rPr>
-        <w:t>)[7] = P</w:t>
+        <w:t>)[15</w:t>
+      </w:r>
+      <w:r>
+        <w:rPr>
+          <w:lang w:val="pl-PL"/>
+        </w:rPr>
+        <w:t>] = P</w:t>
       </w:r>
       <w:r>
         <w:rPr>
@@ -1467,7 +1683,13 @@
         <w:rPr>
           <w:lang w:val="pl-PL"/>
         </w:rPr>
-        <w:t>[7]</w:t>
+        <w:t>[15</w:t>
+      </w:r>
+      <w:r>
+        <w:rPr>
+          <w:lang w:val="pl-PL"/>
+        </w:rPr>
+        <w:t>]</w:t>
       </w:r>
       <w:r>
         <w:rPr>
@@ -1493,7 +1715,13 @@
         <w:rPr>
           <w:lang w:val="pl-PL"/>
         </w:rPr>
-        <w:t>[7]</w:t>
+        <w:t>[15</w:t>
+      </w:r>
+      <w:r>
+        <w:rPr>
+          <w:lang w:val="pl-PL"/>
+        </w:rPr>
+        <w:t>]</w:t>
       </w:r>
       <w:r>
         <w:rPr>
@@ -1554,7 +1782,13 @@
         <w:rPr>
           <w:lang w:val="pl-PL"/>
         </w:rPr>
-        <w:t xml:space="preserve">)[7] </w:t>
+        <w:t>)[15</w:t>
+      </w:r>
+      <w:r>
+        <w:rPr>
+          <w:lang w:val="pl-PL"/>
+        </w:rPr>
+        <w:t xml:space="preserve">] </w:t>
       </w:r>
       <w:r>
         <w:rPr>
@@ -1595,27 +1829,27 @@
         <w:rPr>
           <w:lang w:val="pl-PL"/>
         </w:rPr>
-        <w:t xml:space="preserve">[7] = 7, </w:t>
+        <w:t>[15] = 15</w:t>
       </w:r>
       <w:r>
         <w:rPr>
           <w:lang w:val="pl-PL"/>
         </w:rPr>
-        <w:tab/>
-      </w:r>
-    </w:p>
-    <w:p>
-      <w:pPr>
-        <w:tabs>
-          <w:tab w:val="left" w:pos="450"/>
-        </w:tabs>
-      </w:pPr>
+        <w:t xml:space="preserve">, </w:t>
+      </w:r>
       <w:r>
         <w:rPr>
           <w:lang w:val="pl-PL"/>
         </w:rPr>
         <w:tab/>
       </w:r>
+    </w:p>
+    <w:p>
+      <w:pPr>
+        <w:tabs>
+          <w:tab w:val="left" w:pos="450"/>
+        </w:tabs>
+      </w:pPr>
       <w:r>
         <w:rPr>
           <w:lang w:val="pl-PL"/>
@@ -1623,6 +1857,12 @@
         <w:tab/>
       </w:r>
       <w:r>
+        <w:rPr>
+          <w:lang w:val="pl-PL"/>
+        </w:rPr>
+        <w:tab/>
+      </w:r>
+      <w:r>
         <w:t>( P</w:t>
       </w:r>
       <w:r>
@@ -1632,7 +1872,10 @@
         <w:t>i</w:t>
       </w:r>
       <w:r>
-        <w:t>[7]</w:t>
+        <w:t>[15</w:t>
+      </w:r>
+      <w:r>
+        <w:t>]</w:t>
       </w:r>
       <w:r>
         <w:rPr>
@@ -1650,7 +1893,10 @@
         <w:t>i-1</w:t>
       </w:r>
       <w:r>
-        <w:t xml:space="preserve">[7] ) </w:t>
+        <w:t>[15</w:t>
+      </w:r>
+      <w:r>
+        <w:t xml:space="preserve">] ) </w:t>
       </w:r>
       <w:r>
         <w:rPr>
@@ -1681,7 +1927,7 @@
         <w:t>1</w:t>
       </w:r>
       <w:r>
-        <w:t>[7] = 7</w:t>
+        <w:t>[15] = 15</w:t>
       </w:r>
       <w:r>
         <w:tab/>
@@ -1706,7 +1952,10 @@
         <w:t>i</w:t>
       </w:r>
       <w:r>
-        <w:t>)[7]</w:t>
+        <w:t>)[15</w:t>
+      </w:r>
+      <w:r>
+        <w:t>]</w:t>
       </w:r>
     </w:p>
     <w:p>
@@ -1738,7 +1987,13 @@
         <w:rPr>
           <w:b/>
         </w:rPr>
-        <w:t>[7]</w:t>
+        <w:t>[15</w:t>
+      </w:r>
+      <w:r>
+        <w:rPr>
+          <w:b/>
+        </w:rPr>
+        <w:t>]</w:t>
       </w:r>
       <w:r>
         <w:rPr>
@@ -1756,7 +2011,10 @@
         <w:t>i-1</w:t>
       </w:r>
       <w:r>
-        <w:t xml:space="preserve">[7] </w:t>
+        <w:t>[15</w:t>
+      </w:r>
+      <w:r>
+        <w:t xml:space="preserve">] </w:t>
       </w:r>
       <w:r>
         <w:rPr>
@@ -1787,7 +2045,7 @@
         <w:t>1</w:t>
       </w:r>
       <w:r>
-        <w:t>[7] = 7</w:t>
+        <w:t>[15] = 15</w:t>
       </w:r>
       <w:r>
         <w:tab/>
@@ -1803,7 +2061,10 @@
         <w:t>i</w:t>
       </w:r>
       <w:r>
-        <w:t>[7]</w:t>
+        <w:t>[15</w:t>
+      </w:r>
+      <w:r>
+        <w:t>]</w:t>
       </w:r>
     </w:p>
     <w:p>
@@ -1839,10 +2100,16 @@
         <w:rPr>
           <w:b/>
         </w:rPr>
-        <w:t>[7]</w:t>
-      </w:r>
-      <w:r>
-        <w:t xml:space="preserve"> = 7</w:t>
+        <w:t>[15</w:t>
+      </w:r>
+      <w:r>
+        <w:rPr>
+          <w:b/>
+        </w:rPr>
+        <w:t>]</w:t>
+      </w:r>
+      <w:r>
+        <w:t xml:space="preserve"> = 15</w:t>
       </w:r>
       <w:r>
         <w:t xml:space="preserve"> </w:t>
@@ -1876,7 +2143,7 @@
         <w:t>1</w:t>
       </w:r>
       <w:r>
-        <w:t>[7</w:t>
+        <w:t>[15</w:t>
       </w:r>
       <w:r>
         <w:t xml:space="preserve">] </w:t>
@@ -1910,7 +2177,7 @@
         <w:t>1</w:t>
       </w:r>
       <w:r>
-        <w:t>[7</w:t>
+        <w:t>[15</w:t>
       </w:r>
       <w:r>
         <w:t>]</w:t>
@@ -1995,6 +2262,7 @@
         </w:tabs>
       </w:pPr>
       <w:r>
+        <w:lastRenderedPageBreak/>
         <w:tab/>
         <w:t xml:space="preserve">   much of the cookies as desired</w:t>
       </w:r>
@@ -2119,7 +2387,6 @@
         <w:rPr>
           <w:b/>
         </w:rPr>
-        <w:lastRenderedPageBreak/>
         <w:t>POODLE Setup</w:t>
       </w:r>
     </w:p>
@@ -3887,6 +4154,7 @@
         </w:tabs>
       </w:pPr>
       <w:r>
+        <w:lastRenderedPageBreak/>
         <w:tab/>
       </w:r>
       <w:r>
@@ -4224,389 +4492,384 @@
         </w:rPr>
       </w:pPr>
       <w:r>
+        <w:tab/>
+        <w:t xml:space="preserve">execute: </w:t>
+      </w:r>
+      <w:r>
+        <w:rPr>
+          <w:b/>
+          <w:color w:val="FF0000"/>
+        </w:rPr>
+        <w:t>/us</w:t>
+      </w:r>
+      <w:r>
+        <w:rPr>
+          <w:b/>
+          <w:color w:val="FF0000"/>
+        </w:rPr>
+        <w:t>r/local/python3.2</w:t>
+      </w:r>
+      <w:r>
+        <w:rPr>
+          <w:b/>
+          <w:color w:val="FF0000"/>
+        </w:rPr>
+        <w:t>.</w:t>
+      </w:r>
+      <w:r>
+        <w:rPr>
+          <w:b/>
+          <w:color w:val="FF0000"/>
+        </w:rPr>
+        <w:t>6/bin/python3.2</w:t>
+      </w:r>
+      <w:r>
+        <w:rPr>
+          <w:b/>
+          <w:color w:val="FF0000"/>
+        </w:rPr>
+        <w:t xml:space="preserve">     &lt;program.py&gt;</w:t>
+      </w:r>
+    </w:p>
+    <w:p>
+      <w:pPr>
+        <w:tabs>
+          <w:tab w:val="left" w:pos="450"/>
+        </w:tabs>
+      </w:pPr>
+    </w:p>
+    <w:p>
+      <w:pPr>
+        <w:tabs>
+          <w:tab w:val="left" w:pos="450"/>
+        </w:tabs>
+      </w:pPr>
+      <w:r>
+        <w:tab/>
+      </w:r>
+    </w:p>
+    <w:p>
+      <w:pPr>
+        <w:tabs>
+          <w:tab w:val="left" w:pos="450"/>
+        </w:tabs>
+      </w:pPr>
+    </w:p>
+    <w:p>
+      <w:pPr>
+        <w:tabs>
+          <w:tab w:val="left" w:pos="450"/>
+        </w:tabs>
+        <w:rPr>
+          <w:b/>
+        </w:rPr>
+      </w:pPr>
+      <w:r>
+        <w:rPr>
+          <w:b/>
+        </w:rPr>
+        <w:t>Wireshark Setup</w:t>
+      </w:r>
+    </w:p>
+    <w:p>
+      <w:pPr>
+        <w:tabs>
+          <w:tab w:val="left" w:pos="450"/>
+        </w:tabs>
+      </w:pPr>
+      <w:r>
+        <w:t>- need to configure ports used in order for Wireshark to recognize SSLv3 packet traffic</w:t>
+      </w:r>
+    </w:p>
+    <w:p>
+      <w:pPr>
+        <w:tabs>
+          <w:tab w:val="left" w:pos="450"/>
+        </w:tabs>
+      </w:pPr>
+      <w:r>
+        <w:tab/>
+        <w:t>- Edit -&gt; Preferences -&gt; Protocols -&gt; HTTP -&gt; SSL/TLS Ports -&gt; add your custom port number(s)</w:t>
+      </w:r>
+    </w:p>
+    <w:p>
+      <w:pPr>
+        <w:tabs>
+          <w:tab w:val="left" w:pos="450"/>
+        </w:tabs>
+      </w:pPr>
+    </w:p>
+    <w:p>
+      <w:pPr>
+        <w:tabs>
+          <w:tab w:val="left" w:pos="450"/>
+        </w:tabs>
+      </w:pPr>
+    </w:p>
+    <w:p>
+      <w:pPr>
+        <w:tabs>
+          <w:tab w:val="left" w:pos="450"/>
+        </w:tabs>
+      </w:pPr>
+    </w:p>
+    <w:p>
+      <w:pPr>
+        <w:tabs>
+          <w:tab w:val="left" w:pos="450"/>
+        </w:tabs>
+      </w:pPr>
+    </w:p>
+    <w:p>
+      <w:pPr>
+        <w:tabs>
+          <w:tab w:val="left" w:pos="450"/>
+        </w:tabs>
+        <w:rPr>
+          <w:b/>
+        </w:rPr>
+      </w:pPr>
+      <w:r>
+        <w:rPr>
+          <w:b/>
+        </w:rPr>
+        <w:t>Web Server</w:t>
+      </w:r>
+    </w:p>
+    <w:p>
+      <w:pPr>
+        <w:tabs>
+          <w:tab w:val="left" w:pos="450"/>
+        </w:tabs>
+      </w:pPr>
+      <w:r>
+        <w:t>execute web server</w:t>
+      </w:r>
+      <w:r>
+        <w:t xml:space="preserve"> from /Desktop/web_server directory:</w:t>
+      </w:r>
+    </w:p>
+    <w:p>
+      <w:pPr>
+        <w:tabs>
+          <w:tab w:val="left" w:pos="450"/>
+        </w:tabs>
+      </w:pPr>
+      <w:r>
+        <w:tab/>
+        <w:t>/usr/local/bin/python3.3 ssl3_server.py:</w:t>
+      </w:r>
+    </w:p>
+    <w:p>
+      <w:pPr>
+        <w:tabs>
+          <w:tab w:val="left" w:pos="450"/>
+        </w:tabs>
+      </w:pPr>
+      <w:r>
+        <w:t>open old firefox browser from /Desktop/old_firefox/firefox/</w:t>
+      </w:r>
+    </w:p>
+    <w:p>
+      <w:pPr>
+        <w:tabs>
+          <w:tab w:val="left" w:pos="450"/>
+        </w:tabs>
+      </w:pPr>
+      <w:r>
+        <w:tab/>
+        <w:t>firefox.exe</w:t>
+      </w:r>
+    </w:p>
+    <w:p>
+      <w:pPr>
+        <w:tabs>
+          <w:tab w:val="left" w:pos="450"/>
+        </w:tabs>
+      </w:pPr>
+      <w:r>
+        <w:t>navigate to web server page:</w:t>
+      </w:r>
+    </w:p>
+    <w:p>
+      <w:pPr>
+        <w:tabs>
+          <w:tab w:val="left" w:pos="450"/>
+        </w:tabs>
+        <w:rPr>
+          <w:b/>
+        </w:rPr>
+      </w:pPr>
+      <w:r>
+        <w:tab/>
+      </w:r>
+      <w:r>
+        <w:rPr>
+          <w:b/>
+        </w:rPr>
+        <w:t>https://localhost:4443</w:t>
+      </w:r>
+    </w:p>
+    <w:p>
+      <w:pPr>
+        <w:tabs>
+          <w:tab w:val="left" w:pos="450"/>
+        </w:tabs>
+      </w:pPr>
+    </w:p>
+    <w:p>
+      <w:pPr>
+        <w:tabs>
+          <w:tab w:val="left" w:pos="450"/>
+        </w:tabs>
+      </w:pPr>
+    </w:p>
+    <w:p>
+      <w:pPr>
+        <w:tabs>
+          <w:tab w:val="left" w:pos="450"/>
+        </w:tabs>
+      </w:pPr>
+    </w:p>
+    <w:p>
+      <w:pPr>
+        <w:tabs>
+          <w:tab w:val="left" w:pos="450"/>
+        </w:tabs>
+      </w:pPr>
+    </w:p>
+    <w:p>
+      <w:pPr>
+        <w:tabs>
+          <w:tab w:val="left" w:pos="450"/>
+        </w:tabs>
+      </w:pPr>
+    </w:p>
+    <w:p>
+      <w:pPr>
+        <w:tabs>
+          <w:tab w:val="left" w:pos="450"/>
+        </w:tabs>
+      </w:pPr>
+    </w:p>
+    <w:p>
+      <w:pPr>
+        <w:tabs>
+          <w:tab w:val="left" w:pos="450"/>
+        </w:tabs>
+      </w:pPr>
+    </w:p>
+    <w:p>
+      <w:pPr>
+        <w:tabs>
+          <w:tab w:val="left" w:pos="450"/>
+        </w:tabs>
+      </w:pPr>
+    </w:p>
+    <w:p>
+      <w:pPr>
+        <w:tabs>
+          <w:tab w:val="left" w:pos="450"/>
+        </w:tabs>
+      </w:pPr>
+    </w:p>
+    <w:p>
+      <w:pPr>
+        <w:tabs>
+          <w:tab w:val="left" w:pos="450"/>
+        </w:tabs>
+      </w:pPr>
+    </w:p>
+    <w:p>
+      <w:pPr>
+        <w:tabs>
+          <w:tab w:val="left" w:pos="450"/>
+        </w:tabs>
+      </w:pPr>
+    </w:p>
+    <w:p>
+      <w:pPr>
+        <w:tabs>
+          <w:tab w:val="left" w:pos="450"/>
+        </w:tabs>
+      </w:pPr>
+    </w:p>
+    <w:p>
+      <w:pPr>
+        <w:tabs>
+          <w:tab w:val="left" w:pos="450"/>
+        </w:tabs>
+      </w:pPr>
+    </w:p>
+    <w:p>
+      <w:pPr>
+        <w:tabs>
+          <w:tab w:val="left" w:pos="450"/>
+        </w:tabs>
+      </w:pPr>
+    </w:p>
+    <w:p>
+      <w:pPr>
+        <w:tabs>
+          <w:tab w:val="left" w:pos="450"/>
+        </w:tabs>
+      </w:pPr>
+    </w:p>
+    <w:p>
+      <w:pPr>
+        <w:tabs>
+          <w:tab w:val="left" w:pos="450"/>
+        </w:tabs>
+      </w:pPr>
+    </w:p>
+    <w:p>
+      <w:pPr>
+        <w:tabs>
+          <w:tab w:val="left" w:pos="450"/>
+        </w:tabs>
+        <w:rPr>
+          <w:b/>
+        </w:rPr>
+      </w:pPr>
+      <w:r>
+        <w:rPr>
+          <w:b/>
+        </w:rPr>
+        <w:t>POODLE Attack Steps</w:t>
+      </w:r>
+    </w:p>
+    <w:p>
+      <w:pPr>
+        <w:tabs>
+          <w:tab w:val="left" w:pos="450"/>
+        </w:tabs>
+      </w:pPr>
+    </w:p>
+    <w:p>
+      <w:pPr>
+        <w:tabs>
+          <w:tab w:val="left" w:pos="450"/>
+        </w:tabs>
+      </w:pPr>
+    </w:p>
+    <w:p>
+      <w:pPr>
+        <w:tabs>
+          <w:tab w:val="left" w:pos="450"/>
+        </w:tabs>
+      </w:pPr>
+    </w:p>
+    <w:p>
+      <w:pPr>
+        <w:tabs>
+          <w:tab w:val="left" w:pos="450"/>
+        </w:tabs>
+      </w:pPr>
+      <w:r>
+        <w:rPr>
+          <w:b/>
+        </w:rPr>
         <w:lastRenderedPageBreak/>
-        <w:tab/>
-        <w:t xml:space="preserve">execute: </w:t>
-      </w:r>
-      <w:r>
-        <w:rPr>
-          <w:b/>
-          <w:color w:val="FF0000"/>
-        </w:rPr>
-        <w:t>/us</w:t>
-      </w:r>
-      <w:r>
-        <w:rPr>
-          <w:b/>
-          <w:color w:val="FF0000"/>
-        </w:rPr>
-        <w:t>r/local/python3.2</w:t>
-      </w:r>
-      <w:r>
-        <w:rPr>
-          <w:b/>
-          <w:color w:val="FF0000"/>
-        </w:rPr>
-        <w:t>.</w:t>
-      </w:r>
-      <w:r>
-        <w:rPr>
-          <w:b/>
-          <w:color w:val="FF0000"/>
-        </w:rPr>
-        <w:t>6/bin/python3.2</w:t>
-      </w:r>
-      <w:r>
-        <w:rPr>
-          <w:b/>
-          <w:color w:val="FF0000"/>
-        </w:rPr>
-        <w:t xml:space="preserve">     &lt;program.py&gt;</w:t>
-      </w:r>
-    </w:p>
-    <w:p>
-      <w:pPr>
-        <w:tabs>
-          <w:tab w:val="left" w:pos="450"/>
-        </w:tabs>
-      </w:pPr>
-    </w:p>
-    <w:p>
-      <w:pPr>
-        <w:tabs>
-          <w:tab w:val="left" w:pos="450"/>
-        </w:tabs>
-      </w:pPr>
-      <w:r>
-        <w:tab/>
-      </w:r>
-    </w:p>
-    <w:p>
-      <w:pPr>
-        <w:tabs>
-          <w:tab w:val="left" w:pos="450"/>
-        </w:tabs>
-      </w:pPr>
-    </w:p>
-    <w:p>
-      <w:pPr>
-        <w:tabs>
-          <w:tab w:val="left" w:pos="450"/>
-        </w:tabs>
-        <w:rPr>
-          <w:b/>
-        </w:rPr>
-      </w:pPr>
-      <w:r>
-        <w:rPr>
-          <w:b/>
-        </w:rPr>
-        <w:t>Wireshark Setup</w:t>
-      </w:r>
-    </w:p>
-    <w:p>
-      <w:pPr>
-        <w:tabs>
-          <w:tab w:val="left" w:pos="450"/>
-        </w:tabs>
-      </w:pPr>
-      <w:r>
-        <w:t>- need to configure ports used in order for Wireshark to recognize SSLv3 packet traffic</w:t>
-      </w:r>
-    </w:p>
-    <w:p>
-      <w:pPr>
-        <w:tabs>
-          <w:tab w:val="left" w:pos="450"/>
-        </w:tabs>
-      </w:pPr>
-      <w:r>
-        <w:tab/>
-        <w:t xml:space="preserve">- Edit -&gt; Preferences -&gt; Protocols -&gt; HTTP -&gt; SSL/TLS Ports -&gt; </w:t>
-      </w:r>
-      <w:bookmarkStart w:id="0" w:name="_GoBack"/>
-      <w:bookmarkEnd w:id="0"/>
-      <w:r>
-        <w:t>add your custom port number(s)</w:t>
-      </w:r>
-    </w:p>
-    <w:p>
-      <w:pPr>
-        <w:tabs>
-          <w:tab w:val="left" w:pos="450"/>
-        </w:tabs>
-      </w:pPr>
-    </w:p>
-    <w:p>
-      <w:pPr>
-        <w:tabs>
-          <w:tab w:val="left" w:pos="450"/>
-        </w:tabs>
-      </w:pPr>
-    </w:p>
-    <w:p>
-      <w:pPr>
-        <w:tabs>
-          <w:tab w:val="left" w:pos="450"/>
-        </w:tabs>
-      </w:pPr>
-    </w:p>
-    <w:p>
-      <w:pPr>
-        <w:tabs>
-          <w:tab w:val="left" w:pos="450"/>
-        </w:tabs>
-      </w:pPr>
-    </w:p>
-    <w:p>
-      <w:pPr>
-        <w:tabs>
-          <w:tab w:val="left" w:pos="450"/>
-        </w:tabs>
-        <w:rPr>
-          <w:b/>
-        </w:rPr>
-      </w:pPr>
-      <w:r>
-        <w:rPr>
-          <w:b/>
-        </w:rPr>
-        <w:t>Web Server</w:t>
-      </w:r>
-    </w:p>
-    <w:p>
-      <w:pPr>
-        <w:tabs>
-          <w:tab w:val="left" w:pos="450"/>
-        </w:tabs>
-      </w:pPr>
-      <w:r>
-        <w:t>execute web server</w:t>
-      </w:r>
-      <w:r>
-        <w:t xml:space="preserve"> from /Desktop/web_server directory:</w:t>
-      </w:r>
-    </w:p>
-    <w:p>
-      <w:pPr>
-        <w:tabs>
-          <w:tab w:val="left" w:pos="450"/>
-        </w:tabs>
-      </w:pPr>
-      <w:r>
-        <w:tab/>
-        <w:t>/usr/local/bin/python3.3 ssl3_server.py:</w:t>
-      </w:r>
-    </w:p>
-    <w:p>
-      <w:pPr>
-        <w:tabs>
-          <w:tab w:val="left" w:pos="450"/>
-        </w:tabs>
-      </w:pPr>
-      <w:r>
-        <w:t>open old firefox browser from /Desktop/old_firefox/firefox/</w:t>
-      </w:r>
-    </w:p>
-    <w:p>
-      <w:pPr>
-        <w:tabs>
-          <w:tab w:val="left" w:pos="450"/>
-        </w:tabs>
-      </w:pPr>
-      <w:r>
-        <w:tab/>
-        <w:t>firefox.exe</w:t>
-      </w:r>
-    </w:p>
-    <w:p>
-      <w:pPr>
-        <w:tabs>
-          <w:tab w:val="left" w:pos="450"/>
-        </w:tabs>
-      </w:pPr>
-      <w:r>
-        <w:t>navigate to web server page:</w:t>
-      </w:r>
-    </w:p>
-    <w:p>
-      <w:pPr>
-        <w:tabs>
-          <w:tab w:val="left" w:pos="450"/>
-        </w:tabs>
-        <w:rPr>
-          <w:b/>
-        </w:rPr>
-      </w:pPr>
-      <w:r>
-        <w:tab/>
-      </w:r>
-      <w:r>
-        <w:rPr>
-          <w:b/>
-        </w:rPr>
-        <w:t>https://localhost:4443</w:t>
-      </w:r>
-    </w:p>
-    <w:p>
-      <w:pPr>
-        <w:tabs>
-          <w:tab w:val="left" w:pos="450"/>
-        </w:tabs>
-      </w:pPr>
-    </w:p>
-    <w:p>
-      <w:pPr>
-        <w:tabs>
-          <w:tab w:val="left" w:pos="450"/>
-        </w:tabs>
-      </w:pPr>
-    </w:p>
-    <w:p>
-      <w:pPr>
-        <w:tabs>
-          <w:tab w:val="left" w:pos="450"/>
-        </w:tabs>
-      </w:pPr>
-    </w:p>
-    <w:p>
-      <w:pPr>
-        <w:tabs>
-          <w:tab w:val="left" w:pos="450"/>
-        </w:tabs>
-      </w:pPr>
-    </w:p>
-    <w:p>
-      <w:pPr>
-        <w:tabs>
-          <w:tab w:val="left" w:pos="450"/>
-        </w:tabs>
-      </w:pPr>
-    </w:p>
-    <w:p>
-      <w:pPr>
-        <w:tabs>
-          <w:tab w:val="left" w:pos="450"/>
-        </w:tabs>
-      </w:pPr>
-    </w:p>
-    <w:p>
-      <w:pPr>
-        <w:tabs>
-          <w:tab w:val="left" w:pos="450"/>
-        </w:tabs>
-      </w:pPr>
-    </w:p>
-    <w:p>
-      <w:pPr>
-        <w:tabs>
-          <w:tab w:val="left" w:pos="450"/>
-        </w:tabs>
-      </w:pPr>
-    </w:p>
-    <w:p>
-      <w:pPr>
-        <w:tabs>
-          <w:tab w:val="left" w:pos="450"/>
-        </w:tabs>
-      </w:pPr>
-    </w:p>
-    <w:p>
-      <w:pPr>
-        <w:tabs>
-          <w:tab w:val="left" w:pos="450"/>
-        </w:tabs>
-      </w:pPr>
-    </w:p>
-    <w:p>
-      <w:pPr>
-        <w:tabs>
-          <w:tab w:val="left" w:pos="450"/>
-        </w:tabs>
-      </w:pPr>
-    </w:p>
-    <w:p>
-      <w:pPr>
-        <w:tabs>
-          <w:tab w:val="left" w:pos="450"/>
-        </w:tabs>
-      </w:pPr>
-    </w:p>
-    <w:p>
-      <w:pPr>
-        <w:tabs>
-          <w:tab w:val="left" w:pos="450"/>
-        </w:tabs>
-      </w:pPr>
-    </w:p>
-    <w:p>
-      <w:pPr>
-        <w:tabs>
-          <w:tab w:val="left" w:pos="450"/>
-        </w:tabs>
-      </w:pPr>
-    </w:p>
-    <w:p>
-      <w:pPr>
-        <w:tabs>
-          <w:tab w:val="left" w:pos="450"/>
-        </w:tabs>
-      </w:pPr>
-    </w:p>
-    <w:p>
-      <w:pPr>
-        <w:tabs>
-          <w:tab w:val="left" w:pos="450"/>
-        </w:tabs>
-      </w:pPr>
-    </w:p>
-    <w:p>
-      <w:pPr>
-        <w:tabs>
-          <w:tab w:val="left" w:pos="450"/>
-        </w:tabs>
-        <w:rPr>
-          <w:b/>
-        </w:rPr>
-      </w:pPr>
-      <w:r>
-        <w:rPr>
-          <w:b/>
-        </w:rPr>
-        <w:t>POODLE Attack Steps</w:t>
-      </w:r>
-    </w:p>
-    <w:p>
-      <w:pPr>
-        <w:tabs>
-          <w:tab w:val="left" w:pos="450"/>
-        </w:tabs>
-      </w:pPr>
-    </w:p>
-    <w:p>
-      <w:pPr>
-        <w:tabs>
-          <w:tab w:val="left" w:pos="450"/>
-        </w:tabs>
-      </w:pPr>
-    </w:p>
-    <w:p>
-      <w:pPr>
-        <w:tabs>
-          <w:tab w:val="left" w:pos="450"/>
-        </w:tabs>
-      </w:pPr>
-    </w:p>
-    <w:p>
-      <w:pPr>
-        <w:tabs>
-          <w:tab w:val="left" w:pos="450"/>
-        </w:tabs>
-      </w:pPr>
-      <w:r>
-        <w:rPr>
-          <w:b/>
-        </w:rPr>
         <w:t>Create X509 Certificate (self-signed)</w:t>
       </w:r>
       <w:r>
@@ -4761,7 +5024,6 @@
         <w:rPr>
           <w:noProof/>
         </w:rPr>
-        <w:lastRenderedPageBreak/>
         <w:drawing>
           <wp:inline distT="0" distB="0" distL="0" distR="0" wp14:anchorId="43963A2A" wp14:editId="11602081">
             <wp:extent cx="4842079" cy="5113325"/>
@@ -4916,6 +5178,92 @@
       </w:r>
       <w:r>
         <w:cr/>
+      </w:r>
+    </w:p>
+    <w:p>
+      <w:pPr>
+        <w:tabs>
+          <w:tab w:val="left" w:pos="450"/>
+        </w:tabs>
+      </w:pPr>
+    </w:p>
+    <w:p>
+      <w:pPr>
+        <w:tabs>
+          <w:tab w:val="left" w:pos="450"/>
+        </w:tabs>
+      </w:pPr>
+    </w:p>
+    <w:p>
+      <w:pPr>
+        <w:tabs>
+          <w:tab w:val="left" w:pos="450"/>
+        </w:tabs>
+      </w:pPr>
+    </w:p>
+    <w:p>
+      <w:pPr>
+        <w:tabs>
+          <w:tab w:val="left" w:pos="450"/>
+        </w:tabs>
+      </w:pPr>
+    </w:p>
+    <w:p>
+      <w:pPr>
+        <w:tabs>
+          <w:tab w:val="left" w:pos="450"/>
+        </w:tabs>
+      </w:pPr>
+    </w:p>
+    <w:p>
+      <w:pPr>
+        <w:tabs>
+          <w:tab w:val="left" w:pos="450"/>
+        </w:tabs>
+      </w:pPr>
+      <w:r>
+        <w:t>openssl ssl3 ciphers:</w:t>
+      </w:r>
+    </w:p>
+    <w:p>
+      <w:pPr>
+        <w:tabs>
+          <w:tab w:val="left" w:pos="450"/>
+        </w:tabs>
+      </w:pPr>
+      <w:r>
+        <w:t>penssl ciphers -ssl3</w:t>
+      </w:r>
+    </w:p>
+    <w:p>
+      <w:pPr>
+        <w:tabs>
+          <w:tab w:val="left" w:pos="450"/>
+        </w:tabs>
+      </w:pPr>
+      <w:r>
+        <w:t>ECDHE-RSA-AES256-GCM-SHA384:ECDHE-ECDSA-AES256-GCM-SHA384:ECDHE-RSA-AES256-SHA384:ECDHE-ECDSA-AES256-SHA384:ECDHE-RSA-AES256-SHA:ECDHE-ECDSA-AES256-SHA:SRP-DSS-AES-256-CBC-SHA:SRP-RSA-AES-256-CBC-SHA:SRP-AES-256-CBC-SHA:DH-DSS-AES256-GCM-SHA384:DHE-DSS-AES256-GCM-SHA384:DH-RSA-AES256-GCM-SHA384:DHE-RSA-AES256-GCM-SHA384:DHE-RSA-AES256-SHA256:DHE-DSS-AES256-SHA256:DH-RSA-AES256-SHA256:DH-DSS-AES256-SHA256:DHE-RSA-AES256-SHA:DHE-DSS-AES256-SHA:DH-RSA-AES256-SHA:DH-DSS-AES256-SHA:DHE-RSA-CAMELLIA256-SHA:DHE-DSS-CAMELLIA256-SHA:DH-RSA-CAMELLIA256-SHA:DH-DSS-CAMELLIA256-SHA:ECDH-RSA-AES256-GCM-SHA384:ECDH-ECDSA-AES256-GCM-SHA384:ECDH-RSA-AES256-SHA384:ECDH-ECDSA-AES256-SHA384:ECDH-RSA-AES256-SHA:ECDH-ECDSA-AES256-SHA:AES256-GCM-SHA384:AES256-SHA256:AES256-SHA:CAMELLIA256-SHA:PSK-AES256-CBC-SHA:ECDHE-RSA-AES128-GCM-SHA256:ECDHE-ECDSA-AES128-GCM-SHA256:ECDHE-RSA-AES128-SHA256:ECDHE-ECDSA-AES128-SHA256:ECDHE-RSA-AES128-SHA:ECDHE-ECDSA-AES128-SHA:</w:t>
+      </w:r>
+      <w:r>
+        <w:rPr>
+          <w:highlight w:val="yellow"/>
+        </w:rPr>
+        <w:t>SRP-DSS-AES-128-CBC-SHA</w:t>
+      </w:r>
+      <w:r>
+        <w:t>:</w:t>
+      </w:r>
+      <w:r>
+        <w:rPr>
+          <w:highlight w:val="yellow"/>
+        </w:rPr>
+        <w:t>SRP-RSA-AES-128-CBC-SHA</w:t>
+      </w:r>
+      <w:r>
+        <w:t>:SRP-AES-128-CBC-SHA:DH-DSS-AES128-GCM-SHA256:DHE-DSS-AES128-GCM-SHA256:DH-RSA-AES128-GCM-SHA256:DHE-RSA-AES128-GCM-SHA256:DHE-RSA-AES128-SHA256:DHE-DSS-AES128-SHA256:DH-RSA-AES128-SHA256:DH-DSS-AES128-SHA256:DHE-RSA-AES128-SHA:DHE-DSS-AES128-SHA:DH-RSA-AES128-SHA:DH-DSS-AES128-SHA:DHE-RSA-SEED-SHA:DHE-DSS-SEED-SHA:DH-RSA-SEED-SHA:DH-DSS-SEED-SHA:DHE-RSA-CAMELLIA128-SHA:DHE-DSS-CAMELLIA128-SHA:DH-RSA-CAMELLIA128-SHA:DH-DSS-CAMELLIA128-SHA:ECDH-RSA-AES128-GCM-SHA256:ECDH-ECDSA-AES128-GCM-SHA256:ECDH-RSA-AES128-SHA256:ECDH-ECDSA-AES128-SHA256:ECDH-RSA-AES128-SHA:ECDH-ECDSA-AES128-SHA:AES128-GCM-SHA256:AES128-SHA256:AES128-SHA:SEED-SHA:CAMELLIA128-SHA:IDEA-CBC-SHA:PSK-AES128-CBC-SHA:ECDHE-RSA-RC4-SHA:ECDHE-ECDSA-RC4-SHA:ECDH-RSA-RC4-SHA:ECDH-ECDSA-RC4-SHA:RC4-SHA:RC4-MD5:PSK-RC4-SHA:ECDHE-RSA-DES-CBC3-SHA:ECDHE-ECDSA-DES-CBC3-SHA:SRP-DSS-3DES-EDE-CBC-SHA:SRP-RSA-3DES-EDE-CBC-SHA:SRP-3DES-EDE-CBC-SHA:EDH-RSA-DES-CBC3-SHA:EDH-DSS-DES-CBC3-SHA:DH-RSA-DES-CBC3-SHA:DH-DSS-DES-CBC3-SHA:ECDH-RSA-DES-CBC3-SHA:ECDH-ECDSA-DES-CBC3-SHA:DES-CBC3-SHA:PSK-3DES-EDE-CBC-SHA:EDH-RSA-DES-CBC-SHA:EDH-DSS-DES-CBC-SHA:DH-RSA-DES-CBC-SHA</w:t>
+      </w:r>
+      <w:r>
+        <w:t>:DH-DSS-DES-CBC-SHA:DES-CBC-SHA</w:t>
       </w:r>
     </w:p>
     <w:sectPr>

</xml_diff>